<commit_message>
Completion of BackEnd of User Module Prerecorded Module-20 11
</commit_message>
<xml_diff>
--- a/notes.docx
+++ b/notes.docx
@@ -90,17 +90,7 @@
           <w:szCs w:val="21"/>
           <w:shd w:val="clear" w:color="auto" w:fill="000000"/>
         </w:rPr>
-        <w:t xml:space="preserve">composer create-project laravel/laravel </w:t>
-      </w:r>
-      <w:r>
-        <w:rPr>
-          <w:rFonts w:ascii="Courier New" w:hAnsi="Courier New" w:cs="Courier New"/>
-          <w:color w:val="FFFFFF"/>
-          <w:sz w:val="21"/>
-          <w:szCs w:val="21"/>
-          <w:shd w:val="clear" w:color="auto" w:fill="000000"/>
-        </w:rPr>
-        <w:t>smart-shop</w:t>
+        <w:t>composer create-project laravel/laravel smart-shop</w:t>
       </w:r>
     </w:p>
     <w:p>
@@ -409,10 +399,7 @@
         <w:t>-&gt;</w:t>
       </w:r>
       <w:r>
-        <w:t xml:space="preserve">then create a </w:t>
-      </w:r>
-      <w:r>
-        <w:t xml:space="preserve">Folder </w:t>
+        <w:t xml:space="preserve">then create a Folder </w:t>
       </w:r>
       <w:r>
         <w:t>User Module</w:t>
@@ -577,10 +564,7 @@
     </w:p>
     <w:p>
       <w:r>
-        <w:t>4 [POS] JWT For Authentication</w:t>
-      </w:r>
-      <w:r>
-        <w:t xml:space="preserve"> :</w:t>
+        <w:t>4 [POS] JWT For Authentication :</w:t>
       </w:r>
     </w:p>
     <w:p>
@@ -691,10 +675,7 @@
     <w:p>
       <w:r>
         <w:lastRenderedPageBreak/>
-        <w:t>5 [POS] User Login And Issue JWT Token</w:t>
-      </w:r>
-      <w:r>
-        <w:t xml:space="preserve"> :</w:t>
+        <w:t>5 [POS] User Login And Issue JWT Token :</w:t>
       </w:r>
     </w:p>
     <w:p>
@@ -810,10 +791,7 @@
     </w:p>
     <w:p>
       <w:r>
-        <w:t>6 [POS] Working With OTP Email</w:t>
-      </w:r>
-      <w:r>
-        <w:t xml:space="preserve"> :</w:t>
+        <w:t>6 [POS] Working With OTP Email :</w:t>
       </w:r>
     </w:p>
     <w:p>
@@ -878,10 +856,7 @@
     </w:p>
     <w:p>
       <w:r>
-        <w:t>7 [POS] Working With OTP Email</w:t>
-      </w:r>
-      <w:r>
-        <w:t xml:space="preserve"> :</w:t>
+        <w:t>7 [POS] Working With OTP Email :</w:t>
       </w:r>
     </w:p>
     <w:p>
@@ -986,50 +961,393 @@
     </w:p>
     <w:p>
       <w:r>
-        <w:t>8 [POS] Working With OTP Email</w:t>
+        <w:t>8 [POS] Working With OTP Email :</w:t>
+      </w:r>
+      <w:r>
+        <w:t xml:space="preserve"> </w:t>
+      </w:r>
+    </w:p>
+    <w:p>
+      <w:pPr>
+        <w:pStyle w:val="ListParagraph"/>
+        <w:numPr>
+          <w:ilvl w:val="0"/>
+          <w:numId w:val="1"/>
+        </w:numPr>
+      </w:pPr>
+      <w:r>
+        <w:t>create API Endpoint for OTP Send</w:t>
+      </w:r>
+      <w:r>
+        <w:t xml:space="preserve"> send-otp</w:t>
+      </w:r>
+    </w:p>
+    <w:p>
+      <w:pPr>
+        <w:pStyle w:val="ListParagraph"/>
+        <w:numPr>
+          <w:ilvl w:val="0"/>
+          <w:numId w:val="1"/>
+        </w:numPr>
+      </w:pPr>
+      <w:r>
+        <w:t>- test with postman</w:t>
+      </w:r>
+    </w:p>
+    <w:p>
+      <w:r>
+        <w:t>9 [POS] Verify OTP And Issue JWT Password Reset Token</w:t>
       </w:r>
       <w:r>
         <w:t xml:space="preserve"> :</w:t>
       </w:r>
+    </w:p>
+    <w:p>
+      <w:pPr>
+        <w:pStyle w:val="ListParagraph"/>
+        <w:numPr>
+          <w:ilvl w:val="0"/>
+          <w:numId w:val="1"/>
+        </w:numPr>
+      </w:pPr>
+      <w:r>
+        <w:t>in UserController create a function for VerifyOTP</w:t>
+      </w:r>
+    </w:p>
+    <w:p>
+      <w:pPr>
+        <w:pStyle w:val="ListParagraph"/>
+        <w:numPr>
+          <w:ilvl w:val="0"/>
+          <w:numId w:val="1"/>
+        </w:numPr>
+      </w:pPr>
+      <w:r>
+        <w:t>in JWTToken.php create a function CreateTokenForSetPassword for reset password token</w:t>
+      </w:r>
+    </w:p>
+    <w:p>
+      <w:pPr>
+        <w:pStyle w:val="ListParagraph"/>
+        <w:numPr>
+          <w:ilvl w:val="0"/>
+          <w:numId w:val="1"/>
+        </w:numPr>
+      </w:pPr>
+      <w:r>
+        <w:t>create API Endpoint for OTP Verification</w:t>
+      </w:r>
       <w:r>
         <w:t xml:space="preserve"> </w:t>
       </w:r>
-    </w:p>
-    <w:p>
-      <w:pPr>
-        <w:pStyle w:val="ListParagraph"/>
-        <w:numPr>
-          <w:ilvl w:val="0"/>
-          <w:numId w:val="1"/>
-        </w:numPr>
-      </w:pPr>
-      <w:r>
-        <w:t>create API Endpoint for OTP Send</w:t>
-      </w:r>
-      <w:r>
-        <w:t xml:space="preserve"> send-otp</w:t>
-      </w:r>
-    </w:p>
-    <w:p>
-      <w:pPr>
-        <w:pStyle w:val="ListParagraph"/>
-        <w:numPr>
-          <w:ilvl w:val="0"/>
-          <w:numId w:val="1"/>
-        </w:numPr>
-      </w:pPr>
-      <w:r>
-        <w:t>- test with postman</w:t>
-      </w:r>
-    </w:p>
-    <w:p>
-      <w:r>
-        <w:t>nEXT 9</w:t>
+      <w:r>
+        <w:t>Route::post('/verify-otp',[UserController::class,'VerifyOTP']);</w:t>
+      </w:r>
+    </w:p>
+    <w:p>
+      <w:pPr>
+        <w:pStyle w:val="ListParagraph"/>
+        <w:numPr>
+          <w:ilvl w:val="0"/>
+          <w:numId w:val="1"/>
+        </w:numPr>
+      </w:pPr>
+      <w:r>
+        <w:t xml:space="preserve">Back End </w:t>
+      </w:r>
+      <w:r>
+        <w:t>Test with Postman</w:t>
+      </w:r>
+      <w:r>
+        <w:t xml:space="preserve"> : verify-otp</w:t>
       </w:r>
     </w:p>
     <w:p/>
-    <w:p/>
-    <w:p/>
+    <w:p>
+      <w:r>
+        <w:lastRenderedPageBreak/>
+        <w:t>10 [POST] Working With Token Verification Middleware And Password Reset</w:t>
+      </w:r>
+      <w:r>
+        <w:t xml:space="preserve"> :</w:t>
+      </w:r>
+    </w:p>
+    <w:p>
+      <w:pPr>
+        <w:pStyle w:val="ListParagraph"/>
+        <w:numPr>
+          <w:ilvl w:val="0"/>
+          <w:numId w:val="1"/>
+        </w:numPr>
+      </w:pPr>
+      <w:r>
+        <w:t>create a middleware for Token Verification</w:t>
+      </w:r>
+    </w:p>
+    <w:p>
+      <w:pPr>
+        <w:pStyle w:val="ListParagraph"/>
+        <w:numPr>
+          <w:ilvl w:val="0"/>
+          <w:numId w:val="1"/>
+        </w:numPr>
+      </w:pPr>
+      <w:r>
+        <w:t>- php artisan make:middleware TokenVerificationMiddleware : it creates a file in app-&gt; http -&gt;middleware-&gt;TokenVerificationMiddleware.php</w:t>
+      </w:r>
+    </w:p>
+    <w:p>
+      <w:pPr>
+        <w:pStyle w:val="ListParagraph"/>
+        <w:numPr>
+          <w:ilvl w:val="0"/>
+          <w:numId w:val="1"/>
+        </w:numPr>
+      </w:pPr>
+      <w:r>
+        <w:t>We will receive the token through header instead of body</w:t>
+      </w:r>
+    </w:p>
+    <w:p>
+      <w:pPr>
+        <w:pStyle w:val="ListParagraph"/>
+        <w:numPr>
+          <w:ilvl w:val="0"/>
+          <w:numId w:val="1"/>
+        </w:numPr>
+      </w:pPr>
+      <w:r>
+        <w:t xml:space="preserve">open </w:t>
+      </w:r>
+      <w:r>
+        <w:t>TokenVerificationMiddleware.php</w:t>
+      </w:r>
+    </w:p>
+    <w:p>
+      <w:pPr>
+        <w:pStyle w:val="ListParagraph"/>
+        <w:numPr>
+          <w:ilvl w:val="0"/>
+          <w:numId w:val="1"/>
+        </w:numPr>
+      </w:pPr>
+      <w:r>
+        <w:t>goto userController.php</w:t>
+      </w:r>
+      <w:r>
+        <w:t xml:space="preserve"> : create function ResetPass</w:t>
+      </w:r>
+      <w:r>
+        <w:t>word</w:t>
+      </w:r>
+      <w:r>
+        <w:t xml:space="preserve"> </w:t>
+      </w:r>
+      <w:r>
+        <w:t>for password reset</w:t>
+      </w:r>
+    </w:p>
+    <w:p>
+      <w:pPr>
+        <w:pStyle w:val="ListParagraph"/>
+        <w:numPr>
+          <w:ilvl w:val="0"/>
+          <w:numId w:val="1"/>
+        </w:numPr>
+      </w:pPr>
+      <w:r>
+        <w:t>add Route API Endpoint for reset password</w:t>
+      </w:r>
+    </w:p>
+    <w:p>
+      <w:r>
+        <w:t>11 [POS] Completing Password Reset</w:t>
+      </w:r>
+      <w:r>
+        <w:t xml:space="preserve"> :</w:t>
+      </w:r>
+    </w:p>
+    <w:p>
+      <w:pPr>
+        <w:pStyle w:val="ListParagraph"/>
+        <w:numPr>
+          <w:ilvl w:val="0"/>
+          <w:numId w:val="1"/>
+        </w:numPr>
+      </w:pPr>
+      <w:r>
+        <w:t xml:space="preserve">Back End Test with Postman : </w:t>
+      </w:r>
+      <w:r>
+        <w:t>reset</w:t>
+      </w:r>
+      <w:r>
+        <w:t>-</w:t>
+      </w:r>
+      <w:r>
+        <w:t>password</w:t>
+      </w:r>
+    </w:p>
+    <w:p>
+      <w:pPr>
+        <w:pStyle w:val="ListParagraph"/>
+        <w:numPr>
+          <w:ilvl w:val="0"/>
+          <w:numId w:val="1"/>
+        </w:numPr>
+      </w:pPr>
+      <w:r>
+        <w:t>goto postman documentation variable section</w:t>
+      </w:r>
+    </w:p>
+    <w:p>
+      <w:pPr>
+        <w:pStyle w:val="ListParagraph"/>
+        <w:numPr>
+          <w:ilvl w:val="0"/>
+          <w:numId w:val="1"/>
+        </w:numPr>
+      </w:pPr>
+      <w:r>
+        <w:t>set a variable PasswordResetToken</w:t>
+      </w:r>
+    </w:p>
+    <w:p>
+      <w:pPr>
+        <w:pStyle w:val="ListParagraph"/>
+        <w:numPr>
+          <w:ilvl w:val="0"/>
+          <w:numId w:val="1"/>
+        </w:numPr>
+      </w:pPr>
+    </w:p>
+    <w:p>
+      <w:pPr>
+        <w:pStyle w:val="ListParagraph"/>
+        <w:numPr>
+          <w:ilvl w:val="0"/>
+          <w:numId w:val="1"/>
+        </w:numPr>
+      </w:pPr>
+    </w:p>
+    <w:p>
+      <w:pPr>
+        <w:pStyle w:val="ListParagraph"/>
+        <w:numPr>
+          <w:ilvl w:val="0"/>
+          <w:numId w:val="1"/>
+        </w:numPr>
+      </w:pPr>
+      <w:r>
+        <w:rPr>
+          <w:noProof/>
+        </w:rPr>
+        <w:drawing>
+          <wp:inline distT="0" distB="0" distL="0" distR="0" wp14:anchorId="799ABD22" wp14:editId="78396556">
+            <wp:extent cx="5943600" cy="1213485"/>
+            <wp:effectExtent l="0" t="0" r="0" b="5715"/>
+            <wp:docPr id="5" name="Picture 5"/>
+            <wp:cNvGraphicFramePr>
+              <a:graphicFrameLocks xmlns:a="http://schemas.openxmlformats.org/drawingml/2006/main" noChangeAspect="1"/>
+            </wp:cNvGraphicFramePr>
+            <a:graphic xmlns:a="http://schemas.openxmlformats.org/drawingml/2006/main">
+              <a:graphicData uri="http://schemas.openxmlformats.org/drawingml/2006/picture">
+                <pic:pic xmlns:pic="http://schemas.openxmlformats.org/drawingml/2006/picture">
+                  <pic:nvPicPr>
+                    <pic:cNvPr id="1" name=""/>
+                    <pic:cNvPicPr/>
+                  </pic:nvPicPr>
+                  <pic:blipFill>
+                    <a:blip r:embed="rId10"/>
+                    <a:stretch>
+                      <a:fillRect/>
+                    </a:stretch>
+                  </pic:blipFill>
+                  <pic:spPr>
+                    <a:xfrm>
+                      <a:off x="0" y="0"/>
+                      <a:ext cx="5943600" cy="1213485"/>
+                    </a:xfrm>
+                    <a:prstGeom prst="rect">
+                      <a:avLst/>
+                    </a:prstGeom>
+                  </pic:spPr>
+                </pic:pic>
+              </a:graphicData>
+            </a:graphic>
+          </wp:inline>
+        </w:drawing>
+      </w:r>
+    </w:p>
+    <w:p>
+      <w:pPr>
+        <w:pStyle w:val="ListParagraph"/>
+        <w:numPr>
+          <w:ilvl w:val="0"/>
+          <w:numId w:val="1"/>
+        </w:numPr>
+      </w:pPr>
+      <w:r>
+        <w:rPr>
+          <w:noProof/>
+        </w:rPr>
+        <w:drawing>
+          <wp:inline distT="0" distB="0" distL="0" distR="0" wp14:anchorId="1E5E22F6" wp14:editId="72695791">
+            <wp:extent cx="5943600" cy="1268730"/>
+            <wp:effectExtent l="0" t="0" r="0" b="7620"/>
+            <wp:docPr id="10" name="Picture 10"/>
+            <wp:cNvGraphicFramePr>
+              <a:graphicFrameLocks xmlns:a="http://schemas.openxmlformats.org/drawingml/2006/main" noChangeAspect="1"/>
+            </wp:cNvGraphicFramePr>
+            <a:graphic xmlns:a="http://schemas.openxmlformats.org/drawingml/2006/main">
+              <a:graphicData uri="http://schemas.openxmlformats.org/drawingml/2006/picture">
+                <pic:pic xmlns:pic="http://schemas.openxmlformats.org/drawingml/2006/picture">
+                  <pic:nvPicPr>
+                    <pic:cNvPr id="1" name=""/>
+                    <pic:cNvPicPr/>
+                  </pic:nvPicPr>
+                  <pic:blipFill>
+                    <a:blip r:embed="rId11"/>
+                    <a:stretch>
+                      <a:fillRect/>
+                    </a:stretch>
+                  </pic:blipFill>
+                  <pic:spPr>
+                    <a:xfrm>
+                      <a:off x="0" y="0"/>
+                      <a:ext cx="5943600" cy="1268730"/>
+                    </a:xfrm>
+                    <a:prstGeom prst="rect">
+                      <a:avLst/>
+                    </a:prstGeom>
+                  </pic:spPr>
+                </pic:pic>
+              </a:graphicData>
+            </a:graphic>
+          </wp:inline>
+        </w:drawing>
+      </w:r>
+    </w:p>
+    <w:p>
+      <w:r>
+        <w:t>12 [POS] Front End Explain Front End Assets</w:t>
+      </w:r>
+      <w:r>
+        <w:t xml:space="preserve"> :</w:t>
+      </w:r>
+    </w:p>
+    <w:p>
+      <w:pPr>
+        <w:pStyle w:val="ListParagraph"/>
+        <w:numPr>
+          <w:ilvl w:val="0"/>
+          <w:numId w:val="1"/>
+        </w:numPr>
+      </w:pPr>
+      <w:r>
+        <w:t>xx</w:t>
+      </w:r>
+    </w:p>
     <w:p/>
     <w:sectPr>
       <w:pgSz w:w="12240" w:h="15840"/>

</xml_diff>

<commit_message>
Problem on User Login 13 POS
</commit_message>
<xml_diff>
--- a/notes.docx
+++ b/notes.docx
@@ -996,10 +996,7 @@
     </w:p>
     <w:p>
       <w:r>
-        <w:t>9 [POS] Verify OTP And Issue JWT Password Reset Token</w:t>
-      </w:r>
-      <w:r>
-        <w:t xml:space="preserve"> :</w:t>
+        <w:t>9 [POS] Verify OTP And Issue JWT Password Reset Token :</w:t>
       </w:r>
     </w:p>
     <w:p>
@@ -1066,10 +1063,7 @@
     <w:p>
       <w:r>
         <w:lastRenderedPageBreak/>
-        <w:t>10 [POST] Working With Token Verification Middleware And Password Reset</w:t>
-      </w:r>
-      <w:r>
-        <w:t xml:space="preserve"> :</w:t>
+        <w:t>10 [POST] Working With Token Verification Middleware And Password Reset :</w:t>
       </w:r>
     </w:p>
     <w:p>
@@ -1117,10 +1111,7 @@
         </w:numPr>
       </w:pPr>
       <w:r>
-        <w:t xml:space="preserve">open </w:t>
-      </w:r>
-      <w:r>
-        <w:t>TokenVerificationMiddleware.php</w:t>
+        <w:t>open TokenVerificationMiddleware.php</w:t>
       </w:r>
     </w:p>
     <w:p>
@@ -1141,10 +1132,7 @@
         <w:t>word</w:t>
       </w:r>
       <w:r>
-        <w:t xml:space="preserve"> </w:t>
-      </w:r>
-      <w:r>
-        <w:t>for password reset</w:t>
+        <w:t xml:space="preserve"> for password reset</w:t>
       </w:r>
     </w:p>
     <w:p>
@@ -1161,10 +1149,7 @@
     </w:p>
     <w:p>
       <w:r>
-        <w:t>11 [POS] Completing Password Reset</w:t>
-      </w:r>
-      <w:r>
-        <w:t xml:space="preserve"> :</w:t>
+        <w:t>11 [POS] Completing Password Reset :</w:t>
       </w:r>
     </w:p>
     <w:p>
@@ -1179,10 +1164,7 @@
         <w:t xml:space="preserve">Back End Test with Postman : </w:t>
       </w:r>
       <w:r>
-        <w:t>reset</w:t>
-      </w:r>
-      <w:r>
-        <w:t>-</w:t>
+        <w:t>reset-</w:t>
       </w:r>
       <w:r>
         <w:t>password</w:t>
@@ -1330,22 +1312,122 @@
     </w:p>
     <w:p>
       <w:r>
-        <w:t>12 [POS] Front End Explain Front End Assets</w:t>
-      </w:r>
-      <w:r>
-        <w:t xml:space="preserve"> :</w:t>
-      </w:r>
-    </w:p>
-    <w:p>
-      <w:pPr>
-        <w:pStyle w:val="ListParagraph"/>
-        <w:numPr>
-          <w:ilvl w:val="0"/>
-          <w:numId w:val="1"/>
-        </w:numPr>
-      </w:pPr>
-      <w:r>
-        <w:t>xx</w:t>
+        <w:t>12 [POS] Front End Explain Front End Assets :</w:t>
+      </w:r>
+    </w:p>
+    <w:p>
+      <w:pPr>
+        <w:pStyle w:val="ListParagraph"/>
+        <w:numPr>
+          <w:ilvl w:val="0"/>
+          <w:numId w:val="1"/>
+        </w:numPr>
+      </w:pPr>
+      <w:r>
+        <w:t>Front End Development</w:t>
+      </w:r>
+    </w:p>
+    <w:p>
+      <w:pPr>
+        <w:pStyle w:val="ListParagraph"/>
+        <w:numPr>
+          <w:ilvl w:val="0"/>
+          <w:numId w:val="1"/>
+        </w:numPr>
+      </w:pPr>
+      <w:r>
+        <w:t>create page for UserLogin, UserRegistration, SendOTP, VerifyOTP, ResetPassword, Dashboard etc</w:t>
+      </w:r>
+    </w:p>
+    <w:p>
+      <w:pPr>
+        <w:pStyle w:val="ListParagraph"/>
+        <w:numPr>
+          <w:ilvl w:val="0"/>
+          <w:numId w:val="1"/>
+        </w:numPr>
+      </w:pPr>
+      <w:r>
+        <w:t>Add page routes in routes-&gt;web.php</w:t>
+      </w:r>
+    </w:p>
+    <w:p>
+      <w:pPr>
+        <w:pStyle w:val="ListParagraph"/>
+        <w:numPr>
+          <w:ilvl w:val="0"/>
+          <w:numId w:val="1"/>
+        </w:numPr>
+      </w:pPr>
+      <w:r>
+        <w:t>create resources-&gt;views-&gt;layout-&gt;app.blade.php and sidenav.blade.php</w:t>
+      </w:r>
+    </w:p>
+    <w:p>
+      <w:pPr>
+        <w:pStyle w:val="ListParagraph"/>
+        <w:numPr>
+          <w:ilvl w:val="0"/>
+          <w:numId w:val="1"/>
+        </w:numPr>
+      </w:pPr>
+      <w:r>
+        <w:t>HTML, CSS, Javascript strategy etc.</w:t>
+      </w:r>
+    </w:p>
+    <w:p>
+      <w:r>
+        <w:t>13 [POS] Front End User Login :</w:t>
+      </w:r>
+    </w:p>
+    <w:p>
+      <w:pPr>
+        <w:pStyle w:val="ListParagraph"/>
+        <w:numPr>
+          <w:ilvl w:val="0"/>
+          <w:numId w:val="1"/>
+        </w:numPr>
+      </w:pPr>
+      <w:r>
+        <w:t>login-form.blade.php</w:t>
+      </w:r>
+    </w:p>
+    <w:p>
+      <w:pPr>
+        <w:pStyle w:val="ListParagraph"/>
+        <w:numPr>
+          <w:ilvl w:val="0"/>
+          <w:numId w:val="1"/>
+        </w:numPr>
+      </w:pPr>
+      <w:r>
+        <w:t>create function for SubmitLogin</w:t>
+      </w:r>
+    </w:p>
+    <w:p>
+      <w:pPr>
+        <w:pStyle w:val="ListParagraph"/>
+        <w:numPr>
+          <w:ilvl w:val="0"/>
+          <w:numId w:val="1"/>
+        </w:numPr>
+      </w:pPr>
+      <w:r>
+        <w:t>goto User Controller -&gt; User Login</w:t>
+      </w:r>
+    </w:p>
+    <w:p>
+      <w:pPr>
+        <w:ind w:left="360"/>
+      </w:pPr>
+    </w:p>
+    <w:p>
+      <w:pPr>
+        <w:ind w:left="360"/>
+      </w:pPr>
+      <w:r>
+        <w:lastRenderedPageBreak/>
+        <w:t>6.03 : problem on login with wrong passsword</w:t>
       </w:r>
     </w:p>
     <w:p/>

</xml_diff>

<commit_message>
Completed 3 [POS] Front End User Login
</commit_message>
<xml_diff>
--- a/notes.docx
+++ b/notes.docx
@@ -1418,16 +1418,77 @@
     </w:p>
     <w:p>
       <w:pPr>
-        <w:ind w:left="360"/>
-      </w:pPr>
-    </w:p>
-    <w:p>
-      <w:pPr>
-        <w:ind w:left="360"/>
+        <w:pStyle w:val="ListParagraph"/>
+        <w:numPr>
+          <w:ilvl w:val="0"/>
+          <w:numId w:val="1"/>
+        </w:numPr>
+      </w:pPr>
+      <w:r>
+        <w:t xml:space="preserve">store token in browser : cache, cookies, index db, local storage &amp; session storage, but recommended is COOKIE. </w:t>
+      </w:r>
+    </w:p>
+    <w:p>
+      <w:pPr>
+        <w:pStyle w:val="ListParagraph"/>
+        <w:numPr>
+          <w:ilvl w:val="0"/>
+          <w:numId w:val="1"/>
+        </w:numPr>
       </w:pPr>
       <w:r>
         <w:lastRenderedPageBreak/>
-        <w:t>6.03 : problem on login with wrong passsword</w:t>
+        <w:t>to set Token in the Cookie we should open userController.php &amp; do the following :</w:t>
+      </w:r>
+    </w:p>
+    <w:p>
+      <w:r>
+        <w:rPr>
+          <w:noProof/>
+        </w:rPr>
+        <w:drawing>
+          <wp:inline distT="0" distB="0" distL="0" distR="0" wp14:anchorId="16DCB327" wp14:editId="43134C32">
+            <wp:extent cx="5943600" cy="2748915"/>
+            <wp:effectExtent l="0" t="0" r="0" b="0"/>
+            <wp:docPr id="11" name="Picture 11"/>
+            <wp:cNvGraphicFramePr>
+              <a:graphicFrameLocks xmlns:a="http://schemas.openxmlformats.org/drawingml/2006/main" noChangeAspect="1"/>
+            </wp:cNvGraphicFramePr>
+            <a:graphic xmlns:a="http://schemas.openxmlformats.org/drawingml/2006/main">
+              <a:graphicData uri="http://schemas.openxmlformats.org/drawingml/2006/picture">
+                <pic:pic xmlns:pic="http://schemas.openxmlformats.org/drawingml/2006/picture">
+                  <pic:nvPicPr>
+                    <pic:cNvPr id="1" name=""/>
+                    <pic:cNvPicPr/>
+                  </pic:nvPicPr>
+                  <pic:blipFill>
+                    <a:blip r:embed="rId12"/>
+                    <a:stretch>
+                      <a:fillRect/>
+                    </a:stretch>
+                  </pic:blipFill>
+                  <pic:spPr>
+                    <a:xfrm>
+                      <a:off x="0" y="0"/>
+                      <a:ext cx="5943600" cy="2748915"/>
+                    </a:xfrm>
+                    <a:prstGeom prst="rect">
+                      <a:avLst/>
+                    </a:prstGeom>
+                  </pic:spPr>
+                </pic:pic>
+              </a:graphicData>
+            </a:graphic>
+          </wp:inline>
+        </w:drawing>
+      </w:r>
+    </w:p>
+    <w:p>
+      <w:r>
+        <w:t>14 [POS] Front End User Registration</w:t>
+      </w:r>
+      <w:r>
+        <w:t xml:space="preserve"> :</w:t>
       </w:r>
     </w:p>
     <w:p/>

</xml_diff>

<commit_message>
15 [POS] Front End Send OTP : for Password Reset done Successfully
</commit_message>
<xml_diff>
--- a/notes.docx
+++ b/notes.docx
@@ -1490,6 +1490,104 @@
       <w:r>
         <w:t xml:space="preserve"> :</w:t>
       </w:r>
+      <w:r>
+        <w:t xml:space="preserve"> </w:t>
+      </w:r>
+    </w:p>
+    <w:p>
+      <w:pPr>
+        <w:pStyle w:val="ListParagraph"/>
+        <w:numPr>
+          <w:ilvl w:val="0"/>
+          <w:numId w:val="1"/>
+        </w:numPr>
+      </w:pPr>
+      <w:r>
+        <w:t>registration form : registration-form.blade.php</w:t>
+      </w:r>
+    </w:p>
+    <w:p>
+      <w:pPr>
+        <w:pStyle w:val="ListParagraph"/>
+        <w:numPr>
+          <w:ilvl w:val="0"/>
+          <w:numId w:val="1"/>
+        </w:numPr>
+      </w:pPr>
+      <w:r>
+        <w:t>set id in input fields</w:t>
+      </w:r>
+    </w:p>
+    <w:p>
+      <w:pPr>
+        <w:pStyle w:val="ListParagraph"/>
+        <w:numPr>
+          <w:ilvl w:val="0"/>
+          <w:numId w:val="1"/>
+        </w:numPr>
+      </w:pPr>
+      <w:r>
+        <w:t xml:space="preserve">insert </w:t>
+      </w:r>
+      <w:r>
+        <w:t>&lt;form action="" onsubmit="return false"&gt;</w:t>
+      </w:r>
+      <w:r>
+        <w:t xml:space="preserve"> to restrict page reloading</w:t>
+      </w:r>
+    </w:p>
+    <w:p>
+      <w:pPr>
+        <w:pStyle w:val="ListParagraph"/>
+        <w:numPr>
+          <w:ilvl w:val="0"/>
+          <w:numId w:val="1"/>
+        </w:numPr>
+      </w:pPr>
+      <w:r>
+        <w:t>do necessary coding</w:t>
+      </w:r>
+    </w:p>
+    <w:p>
+      <w:pPr>
+        <w:pStyle w:val="ListParagraph"/>
+        <w:numPr>
+          <w:ilvl w:val="0"/>
+          <w:numId w:val="1"/>
+        </w:numPr>
+      </w:pPr>
+      <w:r>
+        <w:t>&amp; test</w:t>
+      </w:r>
+    </w:p>
+    <w:p>
+      <w:r>
+        <w:t>15 [POS] Front End Send OTP</w:t>
+      </w:r>
+      <w:r>
+        <w:t xml:space="preserve"> : for Password Reset  </w:t>
+      </w:r>
+    </w:p>
+    <w:p>
+      <w:pPr>
+        <w:pStyle w:val="ListParagraph"/>
+        <w:numPr>
+          <w:ilvl w:val="0"/>
+          <w:numId w:val="1"/>
+        </w:numPr>
+      </w:pPr>
+      <w:r>
+        <w:t>xx</w:t>
+      </w:r>
+    </w:p>
+    <w:p>
+      <w:pPr>
+        <w:pStyle w:val="ListParagraph"/>
+        <w:numPr>
+          <w:ilvl w:val="0"/>
+          <w:numId w:val="1"/>
+        </w:numPr>
+      </w:pPr>
     </w:p>
     <w:p/>
     <w:sectPr>

</xml_diff>

<commit_message>
Reset Password from Front End
</commit_message>
<xml_diff>
--- a/notes.docx
+++ b/notes.docx
@@ -1657,7 +1657,7 @@
           </mc:Choice>
           <mc:Fallback>
             <w:pict>
-              <v:rect w14:anchorId="74F028F0" id="Rectangle 13" o:spid="_x0000_s1026" style="width:23.9pt;height:23.9pt;visibility:visible;mso-wrap-style:square;mso-left-percent:-10001;mso-top-percent:-10001;mso-position-horizontal:absolute;mso-position-horizontal-relative:char;mso-position-vertical:absolute;mso-position-vertical-relative:line;mso-left-percent:-10001;mso-top-percent:-10001;v-text-anchor:top" o:gfxdata="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" filled="f" stroked="f">
+              <v:rect w14:anchorId="0C368281" id="Rectangle 13" o:spid="_x0000_s1026" style="width:23.9pt;height:23.9pt;visibility:visible;mso-wrap-style:square;mso-left-percent:-10001;mso-top-percent:-10001;mso-position-horizontal:absolute;mso-position-horizontal-relative:char;mso-position-vertical:absolute;mso-position-vertical-relative:line;mso-left-percent:-10001;mso-top-percent:-10001;v-text-anchor:top" o:gfxdata="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" filled="f" stroked="f">
                 <o:lock v:ext="edit" aspectratio="t"/>
                 <w10:anchorlock/>
               </v:rect>
@@ -1712,8 +1712,65 @@
           <w:sz w:val="24"/>
           <w:szCs w:val="24"/>
         </w:rPr>
-        <w:t>zz</w:t>
-      </w:r>
+        <w:t>set token in cookie</w:t>
+      </w:r>
+    </w:p>
+    <w:p>
+      <w:pPr>
+        <w:pStyle w:val="ListParagraph"/>
+        <w:numPr>
+          <w:ilvl w:val="0"/>
+          <w:numId w:val="1"/>
+        </w:numPr>
+        <w:spacing w:before="100" w:beforeAutospacing="1" w:after="100" w:afterAutospacing="1" w:line="240" w:lineRule="auto"/>
+        <w:rPr>
+          <w:rFonts w:ascii="Times New Roman" w:eastAsia="Times New Roman" w:hAnsi="Times New Roman" w:cs="Times New Roman"/>
+          <w:sz w:val="24"/>
+          <w:szCs w:val="24"/>
+        </w:rPr>
+      </w:pPr>
+      <w:r>
+        <w:rPr>
+          <w:rFonts w:ascii="Times New Roman" w:eastAsia="Times New Roman" w:hAnsi="Times New Roman" w:cs="Times New Roman"/>
+          <w:sz w:val="24"/>
+          <w:szCs w:val="24"/>
+        </w:rPr>
+        <w:t xml:space="preserve">set email in </w:t>
+      </w:r>
+      <w:r>
+        <w:rPr>
+          <w:rFonts w:ascii="Times New Roman" w:eastAsia="Times New Roman" w:hAnsi="Times New Roman" w:cs="Times New Roman"/>
+          <w:sz w:val="24"/>
+          <w:szCs w:val="24"/>
+        </w:rPr>
+        <w:t>session Storage</w:t>
+      </w:r>
+    </w:p>
+    <w:p>
+      <w:pPr>
+        <w:spacing w:before="100" w:beforeAutospacing="1" w:after="100" w:afterAutospacing="1" w:line="240" w:lineRule="auto"/>
+      </w:pPr>
+      <w:r>
+        <w:t>17 [POS] Front End Reset password</w:t>
+      </w:r>
+      <w:r>
+        <w:t xml:space="preserve"> :</w:t>
+      </w:r>
+    </w:p>
+    <w:p>
+      <w:pPr>
+        <w:pStyle w:val="ListParagraph"/>
+        <w:numPr>
+          <w:ilvl w:val="0"/>
+          <w:numId w:val="1"/>
+        </w:numPr>
+        <w:spacing w:before="100" w:beforeAutospacing="1" w:after="100" w:afterAutospacing="1" w:line="240" w:lineRule="auto"/>
+        <w:rPr>
+          <w:rFonts w:ascii="Times New Roman" w:eastAsia="Times New Roman" w:hAnsi="Times New Roman" w:cs="Times New Roman"/>
+          <w:sz w:val="24"/>
+          <w:szCs w:val="24"/>
+        </w:rPr>
+      </w:pPr>
     </w:p>
     <w:p>
       <w:r>

</xml_diff>

<commit_message>
User Logout & Agile Advantages
</commit_message>
<xml_diff>
--- a/notes.docx
+++ b/notes.docx
@@ -1657,7 +1657,7 @@
           </mc:Choice>
           <mc:Fallback>
             <w:pict>
-              <v:rect w14:anchorId="0C368281" id="Rectangle 13" o:spid="_x0000_s1026" style="width:23.9pt;height:23.9pt;visibility:visible;mso-wrap-style:square;mso-left-percent:-10001;mso-top-percent:-10001;mso-position-horizontal:absolute;mso-position-horizontal-relative:char;mso-position-vertical:absolute;mso-position-vertical-relative:line;mso-left-percent:-10001;mso-top-percent:-10001;v-text-anchor:top" o:gfxdata="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" filled="f" stroked="f">
+              <v:rect w14:anchorId="076696B0" id="Rectangle 13" o:spid="_x0000_s1026" style="width:23.9pt;height:23.9pt;visibility:visible;mso-wrap-style:square;mso-left-percent:-10001;mso-top-percent:-10001;mso-position-horizontal:absolute;mso-position-horizontal-relative:char;mso-position-vertical:absolute;mso-position-vertical-relative:line;mso-left-percent:-10001;mso-top-percent:-10001;v-text-anchor:top" o:gfxdata="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" filled="f" stroked="f">
                 <o:lock v:ext="edit" aspectratio="t"/>
                 <w10:anchorlock/>
               </v:rect>
@@ -1771,6 +1771,253 @@
           <w:szCs w:val="24"/>
         </w:rPr>
       </w:pPr>
+      <w:r>
+        <w:rPr>
+          <w:rFonts w:ascii="Times New Roman" w:eastAsia="Times New Roman" w:hAnsi="Times New Roman" w:cs="Times New Roman"/>
+          <w:sz w:val="24"/>
+          <w:szCs w:val="24"/>
+        </w:rPr>
+        <w:t>reset-pass-form.blade.php</w:t>
+      </w:r>
+    </w:p>
+    <w:p>
+      <w:pPr>
+        <w:pStyle w:val="ListParagraph"/>
+        <w:numPr>
+          <w:ilvl w:val="0"/>
+          <w:numId w:val="1"/>
+        </w:numPr>
+        <w:spacing w:before="100" w:beforeAutospacing="1" w:after="100" w:afterAutospacing="1" w:line="240" w:lineRule="auto"/>
+        <w:rPr>
+          <w:rFonts w:ascii="Times New Roman" w:eastAsia="Times New Roman" w:hAnsi="Times New Roman" w:cs="Times New Roman"/>
+          <w:sz w:val="24"/>
+          <w:szCs w:val="24"/>
+        </w:rPr>
+      </w:pPr>
+      <w:r>
+        <w:rPr>
+          <w:rFonts w:ascii="Times New Roman" w:eastAsia="Times New Roman" w:hAnsi="Times New Roman" w:cs="Times New Roman"/>
+          <w:sz w:val="24"/>
+          <w:szCs w:val="24"/>
+        </w:rPr>
+        <w:t>TokenVerificationMiddleware.php</w:t>
+      </w:r>
+    </w:p>
+    <w:p>
+      <w:pPr>
+        <w:pStyle w:val="ListParagraph"/>
+        <w:numPr>
+          <w:ilvl w:val="0"/>
+          <w:numId w:val="1"/>
+        </w:numPr>
+        <w:spacing w:before="100" w:beforeAutospacing="1" w:after="100" w:afterAutospacing="1" w:line="240" w:lineRule="auto"/>
+        <w:rPr>
+          <w:rFonts w:ascii="Times New Roman" w:eastAsia="Times New Roman" w:hAnsi="Times New Roman" w:cs="Times New Roman"/>
+          <w:sz w:val="24"/>
+          <w:szCs w:val="24"/>
+        </w:rPr>
+      </w:pPr>
+      <w:r>
+        <w:rPr>
+          <w:rFonts w:ascii="Times New Roman" w:eastAsia="Times New Roman" w:hAnsi="Times New Roman" w:cs="Times New Roman"/>
+          <w:sz w:val="24"/>
+          <w:szCs w:val="24"/>
+        </w:rPr>
+        <w:t>web.php</w:t>
+      </w:r>
+    </w:p>
+    <w:p>
+      <w:pPr>
+        <w:pStyle w:val="ListParagraph"/>
+        <w:numPr>
+          <w:ilvl w:val="0"/>
+          <w:numId w:val="1"/>
+        </w:numPr>
+        <w:spacing w:before="100" w:beforeAutospacing="1" w:after="100" w:afterAutospacing="1" w:line="240" w:lineRule="auto"/>
+        <w:rPr>
+          <w:rFonts w:ascii="Times New Roman" w:eastAsia="Times New Roman" w:hAnsi="Times New Roman" w:cs="Times New Roman"/>
+          <w:sz w:val="24"/>
+          <w:szCs w:val="24"/>
+        </w:rPr>
+      </w:pPr>
+      <w:r>
+        <w:rPr>
+          <w:rFonts w:ascii="Times New Roman" w:eastAsia="Times New Roman" w:hAnsi="Times New Roman" w:cs="Times New Roman"/>
+          <w:sz w:val="24"/>
+          <w:szCs w:val="24"/>
+        </w:rPr>
+        <w:t>UserController.php</w:t>
+      </w:r>
+    </w:p>
+    <w:p>
+      <w:pPr>
+        <w:spacing w:before="100" w:beforeAutospacing="1" w:after="100" w:afterAutospacing="1" w:line="240" w:lineRule="auto"/>
+        <w:rPr>
+          <w:rFonts w:ascii="Times New Roman" w:eastAsia="Times New Roman" w:hAnsi="Times New Roman" w:cs="Times New Roman"/>
+          <w:sz w:val="24"/>
+          <w:szCs w:val="24"/>
+        </w:rPr>
+      </w:pPr>
+      <w:r>
+        <w:rPr>
+          <w:rFonts w:ascii="Times New Roman" w:eastAsia="Times New Roman" w:hAnsi="Times New Roman" w:cs="Times New Roman"/>
+          <w:sz w:val="24"/>
+          <w:szCs w:val="24"/>
+        </w:rPr>
+        <w:t>Module : 21</w:t>
+      </w:r>
+    </w:p>
+    <w:p>
+      <w:pPr>
+        <w:spacing w:before="100" w:beforeAutospacing="1" w:after="100" w:afterAutospacing="1" w:line="240" w:lineRule="auto"/>
+      </w:pPr>
+      <w:r>
+        <w:t>18 [POS] User Logout And Take Agile Advantages</w:t>
+      </w:r>
+    </w:p>
+    <w:p>
+      <w:pPr>
+        <w:pStyle w:val="ListParagraph"/>
+        <w:numPr>
+          <w:ilvl w:val="0"/>
+          <w:numId w:val="1"/>
+        </w:numPr>
+        <w:spacing w:before="100" w:beforeAutospacing="1" w:after="100" w:afterAutospacing="1" w:line="240" w:lineRule="auto"/>
+        <w:rPr>
+          <w:rFonts w:ascii="Times New Roman" w:eastAsia="Times New Roman" w:hAnsi="Times New Roman" w:cs="Times New Roman"/>
+          <w:sz w:val="24"/>
+          <w:szCs w:val="24"/>
+        </w:rPr>
+      </w:pPr>
+      <w:r>
+        <w:rPr>
+          <w:rFonts w:ascii="Times New Roman" w:eastAsia="Times New Roman" w:hAnsi="Times New Roman" w:cs="Times New Roman"/>
+          <w:sz w:val="24"/>
+          <w:szCs w:val="24"/>
+        </w:rPr>
+        <w:lastRenderedPageBreak/>
+        <w:t>goto UserController</w:t>
+      </w:r>
+      <w:r>
+        <w:rPr>
+          <w:rFonts w:ascii="Times New Roman" w:eastAsia="Times New Roman" w:hAnsi="Times New Roman" w:cs="Times New Roman"/>
+          <w:sz w:val="24"/>
+          <w:szCs w:val="24"/>
+        </w:rPr>
+        <w:t>, create function UserLogout</w:t>
+      </w:r>
+      <w:r>
+        <w:rPr>
+          <w:rFonts w:ascii="Times New Roman" w:eastAsia="Times New Roman" w:hAnsi="Times New Roman" w:cs="Times New Roman"/>
+          <w:sz w:val="24"/>
+          <w:szCs w:val="24"/>
+        </w:rPr>
+        <w:t xml:space="preserve">, write </w:t>
+      </w:r>
+      <w:r>
+        <w:rPr>
+          <w:rFonts w:ascii="Times New Roman" w:eastAsia="Times New Roman" w:hAnsi="Times New Roman" w:cs="Times New Roman"/>
+          <w:sz w:val="24"/>
+          <w:szCs w:val="24"/>
+        </w:rPr>
+        <w:t>return redirect('/UserLogin')-&gt;cookie('token','',-1);</w:t>
+      </w:r>
+    </w:p>
+    <w:p>
+      <w:pPr>
+        <w:pStyle w:val="ListParagraph"/>
+        <w:numPr>
+          <w:ilvl w:val="0"/>
+          <w:numId w:val="1"/>
+        </w:numPr>
+        <w:spacing w:before="100" w:beforeAutospacing="1" w:after="100" w:afterAutospacing="1" w:line="240" w:lineRule="auto"/>
+        <w:rPr>
+          <w:rFonts w:ascii="Times New Roman" w:eastAsia="Times New Roman" w:hAnsi="Times New Roman" w:cs="Times New Roman"/>
+          <w:sz w:val="24"/>
+          <w:szCs w:val="24"/>
+        </w:rPr>
+      </w:pPr>
+      <w:r>
+        <w:rPr>
+          <w:rFonts w:ascii="Times New Roman" w:eastAsia="Times New Roman" w:hAnsi="Times New Roman" w:cs="Times New Roman"/>
+          <w:sz w:val="24"/>
+          <w:szCs w:val="24"/>
+        </w:rPr>
+        <w:t xml:space="preserve">in web.php </w:t>
+      </w:r>
+      <w:r>
+        <w:rPr>
+          <w:rFonts w:ascii="Times New Roman" w:eastAsia="Times New Roman" w:hAnsi="Times New Roman" w:cs="Times New Roman"/>
+          <w:sz w:val="24"/>
+          <w:szCs w:val="24"/>
+        </w:rPr>
+        <w:t xml:space="preserve">- </w:t>
+      </w:r>
+      <w:r>
+        <w:rPr>
+          <w:rFonts w:ascii="Times New Roman" w:eastAsia="Times New Roman" w:hAnsi="Times New Roman" w:cs="Times New Roman"/>
+          <w:sz w:val="24"/>
+          <w:szCs w:val="24"/>
+        </w:rPr>
+        <w:t>Route::get('/user-logout',[UserController::class,'UserLogout']);</w:t>
+      </w:r>
+    </w:p>
+    <w:p>
+      <w:pPr>
+        <w:pStyle w:val="ListParagraph"/>
+        <w:numPr>
+          <w:ilvl w:val="0"/>
+          <w:numId w:val="1"/>
+        </w:numPr>
+        <w:spacing w:before="100" w:beforeAutospacing="1" w:after="100" w:afterAutospacing="1" w:line="240" w:lineRule="auto"/>
+        <w:rPr>
+          <w:rFonts w:ascii="Times New Roman" w:eastAsia="Times New Roman" w:hAnsi="Times New Roman" w:cs="Times New Roman"/>
+          <w:sz w:val="24"/>
+          <w:szCs w:val="24"/>
+        </w:rPr>
+      </w:pPr>
+      <w:r>
+        <w:rPr>
+          <w:rFonts w:ascii="Times New Roman" w:eastAsia="Times New Roman" w:hAnsi="Times New Roman" w:cs="Times New Roman"/>
+          <w:sz w:val="24"/>
+          <w:szCs w:val="24"/>
+        </w:rPr>
+        <w:t>sidenav-layout.blade.php</w:t>
+      </w:r>
+    </w:p>
+    <w:p>
+      <w:pPr>
+        <w:spacing w:before="100" w:beforeAutospacing="1" w:after="100" w:afterAutospacing="1" w:line="240" w:lineRule="auto"/>
+      </w:pPr>
+      <w:r>
+        <w:t>19 [POS] Auth Restriction In Page And End Point</w:t>
+      </w:r>
+      <w:r>
+        <w:t xml:space="preserve"> :</w:t>
+      </w:r>
+    </w:p>
+    <w:p>
+      <w:pPr>
+        <w:pStyle w:val="ListParagraph"/>
+        <w:numPr>
+          <w:ilvl w:val="0"/>
+          <w:numId w:val="1"/>
+        </w:numPr>
+        <w:spacing w:before="100" w:beforeAutospacing="1" w:after="100" w:afterAutospacing="1" w:line="240" w:lineRule="auto"/>
+        <w:rPr>
+          <w:rFonts w:ascii="Times New Roman" w:eastAsia="Times New Roman" w:hAnsi="Times New Roman" w:cs="Times New Roman"/>
+          <w:sz w:val="24"/>
+          <w:szCs w:val="24"/>
+        </w:rPr>
+      </w:pPr>
+      <w:r>
+        <w:rPr>
+          <w:rFonts w:ascii="Times New Roman" w:eastAsia="Times New Roman" w:hAnsi="Times New Roman" w:cs="Times New Roman"/>
+          <w:sz w:val="24"/>
+          <w:szCs w:val="24"/>
+        </w:rPr>
+        <w:t>xx</w:t>
+      </w:r>
     </w:p>
     <w:p>
       <w:r>

</xml_diff>

<commit_message>
work with User Profile
</commit_message>
<xml_diff>
--- a/notes.docx
+++ b/notes.docx
@@ -1657,7 +1657,7 @@
           </mc:Choice>
           <mc:Fallback>
             <w:pict>
-              <v:rect w14:anchorId="076696B0" id="Rectangle 13" o:spid="_x0000_s1026" style="width:23.9pt;height:23.9pt;visibility:visible;mso-wrap-style:square;mso-left-percent:-10001;mso-top-percent:-10001;mso-position-horizontal:absolute;mso-position-horizontal-relative:char;mso-position-vertical:absolute;mso-position-vertical-relative:line;mso-left-percent:-10001;mso-top-percent:-10001;v-text-anchor:top" o:gfxdata="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" filled="f" stroked="f">
+              <v:rect w14:anchorId="075EC3AE" id="Rectangle 13" o:spid="_x0000_s1026" style="width:23.9pt;height:23.9pt;visibility:visible;mso-wrap-style:square;mso-left-percent:-10001;mso-top-percent:-10001;mso-position-horizontal:absolute;mso-position-horizontal-relative:char;mso-position-vertical:absolute;mso-position-vertical-relative:line;mso-left-percent:-10001;mso-top-percent:-10001;v-text-anchor:top" o:gfxdata="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" filled="f" stroked="f">
                 <o:lock v:ext="edit" aspectratio="t"/>
                 <w10:anchorlock/>
               </v:rect>
@@ -2016,7 +2016,368 @@
           <w:sz w:val="24"/>
           <w:szCs w:val="24"/>
         </w:rPr>
-        <w:t>xx</w:t>
+        <w:t>Keep user ID</w:t>
+      </w:r>
+    </w:p>
+    <w:p>
+      <w:pPr>
+        <w:pStyle w:val="ListParagraph"/>
+        <w:numPr>
+          <w:ilvl w:val="0"/>
+          <w:numId w:val="1"/>
+        </w:numPr>
+        <w:spacing w:before="100" w:beforeAutospacing="1" w:after="100" w:afterAutospacing="1" w:line="240" w:lineRule="auto"/>
+        <w:rPr>
+          <w:rFonts w:ascii="Times New Roman" w:eastAsia="Times New Roman" w:hAnsi="Times New Roman" w:cs="Times New Roman"/>
+          <w:sz w:val="24"/>
+          <w:szCs w:val="24"/>
+        </w:rPr>
+      </w:pPr>
+      <w:r>
+        <w:rPr>
+          <w:rFonts w:ascii="Times New Roman" w:eastAsia="Times New Roman" w:hAnsi="Times New Roman" w:cs="Times New Roman"/>
+          <w:sz w:val="24"/>
+          <w:szCs w:val="24"/>
+        </w:rPr>
+        <w:t>change in JWTToken in VerifyToken function string|object</w:t>
+      </w:r>
+    </w:p>
+    <w:p>
+      <w:pPr>
+        <w:pStyle w:val="ListParagraph"/>
+        <w:numPr>
+          <w:ilvl w:val="0"/>
+          <w:numId w:val="1"/>
+        </w:numPr>
+        <w:spacing w:before="100" w:beforeAutospacing="1" w:after="100" w:afterAutospacing="1" w:line="240" w:lineRule="auto"/>
+        <w:rPr>
+          <w:rFonts w:ascii="Times New Roman" w:eastAsia="Times New Roman" w:hAnsi="Times New Roman" w:cs="Times New Roman"/>
+          <w:sz w:val="24"/>
+          <w:szCs w:val="24"/>
+        </w:rPr>
+      </w:pPr>
+      <w:r>
+        <w:rPr>
+          <w:rFonts w:ascii="Times New Roman" w:eastAsia="Times New Roman" w:hAnsi="Times New Roman" w:cs="Times New Roman"/>
+          <w:sz w:val="24"/>
+          <w:szCs w:val="24"/>
+        </w:rPr>
+        <w:t>$decode</w:t>
+      </w:r>
+    </w:p>
+    <w:p>
+      <w:pPr>
+        <w:pStyle w:val="ListParagraph"/>
+        <w:numPr>
+          <w:ilvl w:val="0"/>
+          <w:numId w:val="1"/>
+        </w:numPr>
+        <w:spacing w:before="100" w:beforeAutospacing="1" w:after="100" w:afterAutospacing="1" w:line="240" w:lineRule="auto"/>
+        <w:rPr>
+          <w:rFonts w:ascii="Times New Roman" w:eastAsia="Times New Roman" w:hAnsi="Times New Roman" w:cs="Times New Roman"/>
+          <w:sz w:val="24"/>
+          <w:szCs w:val="24"/>
+        </w:rPr>
+      </w:pPr>
+      <w:r>
+        <w:rPr>
+          <w:rFonts w:ascii="Times New Roman" w:eastAsia="Times New Roman" w:hAnsi="Times New Roman" w:cs="Times New Roman"/>
+          <w:sz w:val="24"/>
+          <w:szCs w:val="24"/>
+        </w:rPr>
+        <w:t xml:space="preserve">set middleware in </w:t>
+      </w:r>
+      <w:r>
+        <w:rPr>
+          <w:rFonts w:ascii="Times New Roman" w:eastAsia="Times New Roman" w:hAnsi="Times New Roman" w:cs="Times New Roman"/>
+          <w:sz w:val="24"/>
+          <w:szCs w:val="24"/>
+        </w:rPr>
+        <w:t>all necessary routes through web.php</w:t>
+      </w:r>
+    </w:p>
+    <w:p>
+      <w:pPr>
+        <w:spacing w:before="100" w:beforeAutospacing="1" w:after="100" w:afterAutospacing="1" w:line="240" w:lineRule="auto"/>
+      </w:pPr>
+      <w:r>
+        <w:t>20 [POS] Working With User Profile</w:t>
+      </w:r>
+      <w:r>
+        <w:t xml:space="preserve"> :</w:t>
+      </w:r>
+    </w:p>
+    <w:p>
+      <w:pPr>
+        <w:pStyle w:val="ListParagraph"/>
+        <w:numPr>
+          <w:ilvl w:val="0"/>
+          <w:numId w:val="1"/>
+        </w:numPr>
+        <w:spacing w:before="100" w:beforeAutospacing="1" w:after="100" w:afterAutospacing="1" w:line="240" w:lineRule="auto"/>
+        <w:rPr>
+          <w:rFonts w:ascii="Times New Roman" w:eastAsia="Times New Roman" w:hAnsi="Times New Roman" w:cs="Times New Roman"/>
+          <w:sz w:val="24"/>
+          <w:szCs w:val="24"/>
+        </w:rPr>
+      </w:pPr>
+      <w:r>
+        <w:rPr>
+          <w:rFonts w:ascii="Times New Roman" w:eastAsia="Times New Roman" w:hAnsi="Times New Roman" w:cs="Times New Roman"/>
+          <w:sz w:val="24"/>
+          <w:szCs w:val="24"/>
+        </w:rPr>
+        <w:t>show profile detail &amp; update</w:t>
+      </w:r>
+    </w:p>
+    <w:p>
+      <w:pPr>
+        <w:pStyle w:val="ListParagraph"/>
+        <w:numPr>
+          <w:ilvl w:val="0"/>
+          <w:numId w:val="1"/>
+        </w:numPr>
+        <w:spacing w:before="100" w:beforeAutospacing="1" w:after="100" w:afterAutospacing="1" w:line="240" w:lineRule="auto"/>
+        <w:rPr>
+          <w:rFonts w:ascii="Times New Roman" w:eastAsia="Times New Roman" w:hAnsi="Times New Roman" w:cs="Times New Roman"/>
+          <w:sz w:val="24"/>
+          <w:szCs w:val="24"/>
+        </w:rPr>
+      </w:pPr>
+      <w:r>
+        <w:rPr>
+          <w:rFonts w:ascii="Times New Roman" w:eastAsia="Times New Roman" w:hAnsi="Times New Roman" w:cs="Times New Roman"/>
+          <w:sz w:val="24"/>
+          <w:szCs w:val="24"/>
+        </w:rPr>
+        <w:t>create a file in views-&gt;pages-&gt;dasboard-&gt;profile-page.blade.php</w:t>
+      </w:r>
+    </w:p>
+    <w:p>
+      <w:pPr>
+        <w:pStyle w:val="ListParagraph"/>
+        <w:numPr>
+          <w:ilvl w:val="0"/>
+          <w:numId w:val="1"/>
+        </w:numPr>
+        <w:spacing w:before="100" w:beforeAutospacing="1" w:after="100" w:afterAutospacing="1" w:line="240" w:lineRule="auto"/>
+        <w:rPr>
+          <w:rFonts w:ascii="Times New Roman" w:eastAsia="Times New Roman" w:hAnsi="Times New Roman" w:cs="Times New Roman"/>
+          <w:sz w:val="24"/>
+          <w:szCs w:val="24"/>
+        </w:rPr>
+      </w:pPr>
+      <w:r>
+        <w:rPr>
+          <w:rFonts w:ascii="Times New Roman" w:eastAsia="Times New Roman" w:hAnsi="Times New Roman" w:cs="Times New Roman"/>
+          <w:sz w:val="24"/>
+          <w:szCs w:val="24"/>
+        </w:rPr>
+        <w:t>copy all from dashboard to profile page</w:t>
+      </w:r>
+    </w:p>
+    <w:p>
+      <w:pPr>
+        <w:pStyle w:val="ListParagraph"/>
+        <w:numPr>
+          <w:ilvl w:val="0"/>
+          <w:numId w:val="1"/>
+        </w:numPr>
+        <w:spacing w:before="100" w:beforeAutospacing="1" w:after="100" w:afterAutospacing="1" w:line="240" w:lineRule="auto"/>
+        <w:rPr>
+          <w:rFonts w:ascii="Times New Roman" w:eastAsia="Times New Roman" w:hAnsi="Times New Roman" w:cs="Times New Roman"/>
+          <w:sz w:val="24"/>
+          <w:szCs w:val="24"/>
+        </w:rPr>
+      </w:pPr>
+      <w:r>
+        <w:rPr>
+          <w:rFonts w:ascii="Times New Roman" w:eastAsia="Times New Roman" w:hAnsi="Times New Roman" w:cs="Times New Roman"/>
+          <w:sz w:val="24"/>
+          <w:szCs w:val="24"/>
+        </w:rPr>
+        <w:t>create profile-form.blade.php in resources-&gt;views-&gt;components-&gt;dashboard</w:t>
+      </w:r>
+    </w:p>
+    <w:p>
+      <w:pPr>
+        <w:pStyle w:val="ListParagraph"/>
+        <w:numPr>
+          <w:ilvl w:val="0"/>
+          <w:numId w:val="1"/>
+        </w:numPr>
+        <w:spacing w:before="100" w:beforeAutospacing="1" w:after="100" w:afterAutospacing="1" w:line="240" w:lineRule="auto"/>
+        <w:rPr>
+          <w:rFonts w:ascii="Times New Roman" w:eastAsia="Times New Roman" w:hAnsi="Times New Roman" w:cs="Times New Roman"/>
+          <w:sz w:val="24"/>
+          <w:szCs w:val="24"/>
+        </w:rPr>
+      </w:pPr>
+      <w:r>
+        <w:rPr>
+          <w:rFonts w:ascii="Times New Roman" w:eastAsia="Times New Roman" w:hAnsi="Times New Roman" w:cs="Times New Roman"/>
+          <w:sz w:val="24"/>
+          <w:szCs w:val="24"/>
+        </w:rPr>
+        <w:t>copy all from user-registration-form to profile-form.php file</w:t>
+      </w:r>
+    </w:p>
+    <w:p>
+      <w:pPr>
+        <w:pStyle w:val="ListParagraph"/>
+        <w:numPr>
+          <w:ilvl w:val="0"/>
+          <w:numId w:val="1"/>
+        </w:numPr>
+        <w:spacing w:before="100" w:beforeAutospacing="1" w:after="100" w:afterAutospacing="1" w:line="240" w:lineRule="auto"/>
+        <w:rPr>
+          <w:rFonts w:ascii="Times New Roman" w:eastAsia="Times New Roman" w:hAnsi="Times New Roman" w:cs="Times New Roman"/>
+          <w:sz w:val="24"/>
+          <w:szCs w:val="24"/>
+        </w:rPr>
+      </w:pPr>
+      <w:r>
+        <w:rPr>
+          <w:rFonts w:ascii="Times New Roman" w:eastAsia="Times New Roman" w:hAnsi="Times New Roman" w:cs="Times New Roman"/>
+          <w:sz w:val="24"/>
+          <w:szCs w:val="24"/>
+        </w:rPr>
+        <w:t>goto UserController &amp; create a routing end point for profile-page</w:t>
+      </w:r>
+    </w:p>
+    <w:p>
+      <w:pPr>
+        <w:pStyle w:val="ListParagraph"/>
+        <w:numPr>
+          <w:ilvl w:val="0"/>
+          <w:numId w:val="1"/>
+        </w:numPr>
+        <w:spacing w:before="100" w:beforeAutospacing="1" w:after="100" w:afterAutospacing="1" w:line="240" w:lineRule="auto"/>
+        <w:rPr>
+          <w:rFonts w:ascii="Times New Roman" w:eastAsia="Times New Roman" w:hAnsi="Times New Roman" w:cs="Times New Roman"/>
+          <w:sz w:val="24"/>
+          <w:szCs w:val="24"/>
+        </w:rPr>
+      </w:pPr>
+      <w:r>
+        <w:rPr>
+          <w:rFonts w:ascii="Times New Roman" w:eastAsia="Times New Roman" w:hAnsi="Times New Roman" w:cs="Times New Roman"/>
+          <w:sz w:val="24"/>
+          <w:szCs w:val="24"/>
+        </w:rPr>
+        <w:t>create a routing endpoint for profile</w:t>
+      </w:r>
+      <w:r>
+        <w:rPr>
+          <w:rFonts w:ascii="Times New Roman" w:eastAsia="Times New Roman" w:hAnsi="Times New Roman" w:cs="Times New Roman"/>
+          <w:sz w:val="24"/>
+          <w:szCs w:val="24"/>
+        </w:rPr>
+        <w:t xml:space="preserve"> by web.php</w:t>
+      </w:r>
+    </w:p>
+    <w:p>
+      <w:pPr>
+        <w:pStyle w:val="ListParagraph"/>
+        <w:numPr>
+          <w:ilvl w:val="0"/>
+          <w:numId w:val="1"/>
+        </w:numPr>
+        <w:spacing w:before="100" w:beforeAutospacing="1" w:after="100" w:afterAutospacing="1" w:line="240" w:lineRule="auto"/>
+        <w:rPr>
+          <w:rFonts w:ascii="Times New Roman" w:eastAsia="Times New Roman" w:hAnsi="Times New Roman" w:cs="Times New Roman"/>
+          <w:sz w:val="24"/>
+          <w:szCs w:val="24"/>
+        </w:rPr>
+      </w:pPr>
+      <w:r>
+        <w:rPr>
+          <w:rFonts w:ascii="Times New Roman" w:eastAsia="Times New Roman" w:hAnsi="Times New Roman" w:cs="Times New Roman"/>
+          <w:sz w:val="24"/>
+          <w:szCs w:val="24"/>
+        </w:rPr>
+        <w:t>give linke with sidenav-layout.blade.php</w:t>
+      </w:r>
+    </w:p>
+    <w:p>
+      <w:pPr>
+        <w:pStyle w:val="ListParagraph"/>
+        <w:numPr>
+          <w:ilvl w:val="0"/>
+          <w:numId w:val="1"/>
+        </w:numPr>
+        <w:spacing w:before="100" w:beforeAutospacing="1" w:after="100" w:afterAutospacing="1" w:line="240" w:lineRule="auto"/>
+        <w:rPr>
+          <w:rFonts w:ascii="Times New Roman" w:eastAsia="Times New Roman" w:hAnsi="Times New Roman" w:cs="Times New Roman"/>
+          <w:sz w:val="24"/>
+          <w:szCs w:val="24"/>
+        </w:rPr>
+      </w:pPr>
+      <w:r>
+        <w:rPr>
+          <w:rFonts w:ascii="Times New Roman" w:eastAsia="Times New Roman" w:hAnsi="Times New Roman" w:cs="Times New Roman"/>
+          <w:sz w:val="24"/>
+          <w:szCs w:val="24"/>
+        </w:rPr>
+        <w:t xml:space="preserve">now test </w:t>
+      </w:r>
+    </w:p>
+    <w:p>
+      <w:pPr>
+        <w:spacing w:before="100" w:beforeAutospacing="1" w:after="100" w:afterAutospacing="1" w:line="240" w:lineRule="auto"/>
+        <w:ind w:left="360"/>
+      </w:pPr>
+      <w:r>
+        <w:t>21 [POS] Working With User Profile</w:t>
+      </w:r>
+      <w:r>
+        <w:t xml:space="preserve"> :</w:t>
+      </w:r>
+    </w:p>
+    <w:p>
+      <w:pPr>
+        <w:pStyle w:val="ListParagraph"/>
+        <w:numPr>
+          <w:ilvl w:val="0"/>
+          <w:numId w:val="1"/>
+        </w:numPr>
+        <w:spacing w:before="100" w:beforeAutospacing="1" w:after="100" w:afterAutospacing="1" w:line="240" w:lineRule="auto"/>
+        <w:rPr>
+          <w:rFonts w:ascii="Times New Roman" w:eastAsia="Times New Roman" w:hAnsi="Times New Roman" w:cs="Times New Roman"/>
+          <w:sz w:val="24"/>
+          <w:szCs w:val="24"/>
+        </w:rPr>
+      </w:pPr>
+      <w:r>
+        <w:rPr>
+          <w:rFonts w:ascii="Times New Roman" w:eastAsia="Times New Roman" w:hAnsi="Times New Roman" w:cs="Times New Roman"/>
+          <w:sz w:val="24"/>
+          <w:szCs w:val="24"/>
+        </w:rPr>
+        <w:t>create a function in UserController naming userProfile</w:t>
+      </w:r>
+    </w:p>
+    <w:p>
+      <w:pPr>
+        <w:pStyle w:val="ListParagraph"/>
+        <w:numPr>
+          <w:ilvl w:val="0"/>
+          <w:numId w:val="1"/>
+        </w:numPr>
+        <w:spacing w:before="100" w:beforeAutospacing="1" w:after="100" w:afterAutospacing="1" w:line="240" w:lineRule="auto"/>
+        <w:rPr>
+          <w:rFonts w:ascii="Times New Roman" w:eastAsia="Times New Roman" w:hAnsi="Times New Roman" w:cs="Times New Roman"/>
+          <w:sz w:val="24"/>
+          <w:szCs w:val="24"/>
+        </w:rPr>
+      </w:pPr>
+      <w:r>
+        <w:rPr>
+          <w:rFonts w:ascii="Times New Roman" w:eastAsia="Times New Roman" w:hAnsi="Times New Roman" w:cs="Times New Roman"/>
+          <w:sz w:val="24"/>
+          <w:szCs w:val="24"/>
+        </w:rPr>
+        <w:t>we will update all except email address</w:t>
       </w:r>
     </w:p>
     <w:p>

</xml_diff>

<commit_message>
User Profile Show and Update 22
</commit_message>
<xml_diff>
--- a/notes.docx
+++ b/notes.docx
@@ -1657,7 +1657,7 @@
           </mc:Choice>
           <mc:Fallback>
             <w:pict>
-              <v:rect w14:anchorId="075EC3AE" id="Rectangle 13" o:spid="_x0000_s1026" style="width:23.9pt;height:23.9pt;visibility:visible;mso-wrap-style:square;mso-left-percent:-10001;mso-top-percent:-10001;mso-position-horizontal:absolute;mso-position-horizontal-relative:char;mso-position-vertical:absolute;mso-position-vertical-relative:line;mso-left-percent:-10001;mso-top-percent:-10001;v-text-anchor:top" o:gfxdata="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" filled="f" stroked="f">
+              <v:rect w14:anchorId="069338FA" id="Rectangle 13" o:spid="_x0000_s1026" style="width:23.9pt;height:23.9pt;visibility:visible;mso-wrap-style:square;mso-left-percent:-10001;mso-top-percent:-10001;mso-position-horizontal:absolute;mso-position-horizontal-relative:char;mso-position-vertical:absolute;mso-position-vertical-relative:line;mso-left-percent:-10001;mso-top-percent:-10001;v-text-anchor:top" o:gfxdata="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" filled="f" stroked="f">
                 <o:lock v:ext="edit" aspectratio="t"/>
                 <w10:anchorlock/>
               </v:rect>
@@ -2325,7 +2325,6 @@
     <w:p>
       <w:pPr>
         <w:spacing w:before="100" w:beforeAutospacing="1" w:after="100" w:afterAutospacing="1" w:line="240" w:lineRule="auto"/>
-        <w:ind w:left="360"/>
       </w:pPr>
       <w:r>
         <w:t>21 [POS] Working With User Profile</w:t>
@@ -2379,6 +2378,88 @@
         </w:rPr>
         <w:t>we will update all except email address</w:t>
       </w:r>
+    </w:p>
+    <w:p>
+      <w:pPr>
+        <w:spacing w:before="100" w:beforeAutospacing="1" w:after="100" w:afterAutospacing="1" w:line="240" w:lineRule="auto"/>
+      </w:pPr>
+      <w:r>
+        <w:t>22 [POS] Working With User Profile</w:t>
+      </w:r>
+      <w:r>
+        <w:t xml:space="preserve"> :</w:t>
+      </w:r>
+    </w:p>
+    <w:p>
+      <w:pPr>
+        <w:pStyle w:val="ListParagraph"/>
+        <w:numPr>
+          <w:ilvl w:val="0"/>
+          <w:numId w:val="1"/>
+        </w:numPr>
+        <w:spacing w:before="100" w:beforeAutospacing="1" w:after="100" w:afterAutospacing="1" w:line="240" w:lineRule="auto"/>
+        <w:rPr>
+          <w:rFonts w:ascii="Times New Roman" w:eastAsia="Times New Roman" w:hAnsi="Times New Roman" w:cs="Times New Roman"/>
+          <w:sz w:val="24"/>
+          <w:szCs w:val="24"/>
+        </w:rPr>
+      </w:pPr>
+      <w:r>
+        <w:rPr>
+          <w:rFonts w:ascii="Times New Roman" w:eastAsia="Times New Roman" w:hAnsi="Times New Roman" w:cs="Times New Roman"/>
+          <w:sz w:val="24"/>
+          <w:szCs w:val="24"/>
+        </w:rPr>
+        <w:t>Show Profile</w:t>
+      </w:r>
+    </w:p>
+    <w:p>
+      <w:pPr>
+        <w:pStyle w:val="ListParagraph"/>
+        <w:numPr>
+          <w:ilvl w:val="0"/>
+          <w:numId w:val="1"/>
+        </w:numPr>
+        <w:spacing w:before="100" w:beforeAutospacing="1" w:after="100" w:afterAutospacing="1" w:line="240" w:lineRule="auto"/>
+        <w:rPr>
+          <w:rFonts w:ascii="Times New Roman" w:eastAsia="Times New Roman" w:hAnsi="Times New Roman" w:cs="Times New Roman"/>
+          <w:sz w:val="24"/>
+          <w:szCs w:val="24"/>
+        </w:rPr>
+      </w:pPr>
+      <w:r>
+        <w:rPr>
+          <w:rFonts w:ascii="Times New Roman" w:eastAsia="Times New Roman" w:hAnsi="Times New Roman" w:cs="Times New Roman"/>
+          <w:sz w:val="24"/>
+          <w:szCs w:val="24"/>
+        </w:rPr>
+        <w:t>Profile information edit &amp; update</w:t>
+      </w:r>
+    </w:p>
+    <w:p>
+      <w:pPr>
+        <w:pStyle w:val="ListParagraph"/>
+        <w:numPr>
+          <w:ilvl w:val="0"/>
+          <w:numId w:val="1"/>
+        </w:numPr>
+        <w:spacing w:before="100" w:beforeAutospacing="1" w:after="100" w:afterAutospacing="1" w:line="240" w:lineRule="auto"/>
+        <w:rPr>
+          <w:rFonts w:ascii="Times New Roman" w:eastAsia="Times New Roman" w:hAnsi="Times New Roman" w:cs="Times New Roman"/>
+          <w:sz w:val="24"/>
+          <w:szCs w:val="24"/>
+        </w:rPr>
+      </w:pPr>
+    </w:p>
+    <w:p>
+      <w:pPr>
+        <w:spacing w:before="100" w:beforeAutospacing="1" w:after="100" w:afterAutospacing="1" w:line="240" w:lineRule="auto"/>
+        <w:rPr>
+          <w:rFonts w:ascii="Times New Roman" w:eastAsia="Times New Roman" w:hAnsi="Times New Roman" w:cs="Times New Roman"/>
+          <w:sz w:val="24"/>
+          <w:szCs w:val="24"/>
+        </w:rPr>
+      </w:pPr>
     </w:p>
     <w:p>
       <w:r>

</xml_diff>

<commit_message>
Category List / Create / Update / Delete with Postman Testing done
</commit_message>
<xml_diff>
--- a/notes.docx
+++ b/notes.docx
@@ -1657,7 +1657,7 @@
           </mc:Choice>
           <mc:Fallback>
             <w:pict>
-              <v:rect w14:anchorId="069338FA" id="Rectangle 13" o:spid="_x0000_s1026" style="width:23.9pt;height:23.9pt;visibility:visible;mso-wrap-style:square;mso-left-percent:-10001;mso-top-percent:-10001;mso-position-horizontal:absolute;mso-position-horizontal-relative:char;mso-position-vertical:absolute;mso-position-vertical-relative:line;mso-left-percent:-10001;mso-top-percent:-10001;v-text-anchor:top" o:gfxdata="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" filled="f" stroked="f">
+              <v:rect w14:anchorId="3C51F12D" id="Rectangle 13" o:spid="_x0000_s1026" style="width:23.9pt;height:23.9pt;visibility:visible;mso-wrap-style:square;mso-left-percent:-10001;mso-top-percent:-10001;mso-position-horizontal:absolute;mso-position-horizontal-relative:char;mso-position-vertical:absolute;mso-position-vertical-relative:line;mso-left-percent:-10001;mso-top-percent:-10001;v-text-anchor:top" o:gfxdata="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" filled="f" stroked="f">
                 <o:lock v:ext="edit" aspectratio="t"/>
                 <w10:anchorlock/>
               </v:rect>
@@ -2454,12 +2454,430 @@
     <w:p>
       <w:pPr>
         <w:spacing w:before="100" w:beforeAutospacing="1" w:after="100" w:afterAutospacing="1" w:line="240" w:lineRule="auto"/>
-        <w:rPr>
-          <w:rFonts w:ascii="Times New Roman" w:eastAsia="Times New Roman" w:hAnsi="Times New Roman" w:cs="Times New Roman"/>
-          <w:sz w:val="24"/>
-          <w:szCs w:val="24"/>
-        </w:rPr>
-      </w:pPr>
+      </w:pPr>
+      <w:r>
+        <w:t>23 [POS] Working With Category Back End</w:t>
+      </w:r>
+      <w:r>
+        <w:t xml:space="preserve"> :</w:t>
+      </w:r>
+    </w:p>
+    <w:p>
+      <w:pPr>
+        <w:pStyle w:val="ListParagraph"/>
+        <w:numPr>
+          <w:ilvl w:val="0"/>
+          <w:numId w:val="1"/>
+        </w:numPr>
+        <w:spacing w:before="100" w:beforeAutospacing="1" w:after="100" w:afterAutospacing="1" w:line="240" w:lineRule="auto"/>
+        <w:rPr>
+          <w:rFonts w:ascii="Times New Roman" w:eastAsia="Times New Roman" w:hAnsi="Times New Roman" w:cs="Times New Roman"/>
+          <w:sz w:val="24"/>
+          <w:szCs w:val="24"/>
+        </w:rPr>
+      </w:pPr>
+      <w:r>
+        <w:rPr>
+          <w:rFonts w:ascii="Times New Roman" w:eastAsia="Times New Roman" w:hAnsi="Times New Roman" w:cs="Times New Roman"/>
+          <w:sz w:val="24"/>
+          <w:szCs w:val="24"/>
+        </w:rPr>
+        <w:t>Create Category Table</w:t>
+      </w:r>
+    </w:p>
+    <w:p>
+      <w:pPr>
+        <w:pStyle w:val="ListParagraph"/>
+        <w:numPr>
+          <w:ilvl w:val="0"/>
+          <w:numId w:val="1"/>
+        </w:numPr>
+        <w:spacing w:before="100" w:beforeAutospacing="1" w:after="100" w:afterAutospacing="1" w:line="240" w:lineRule="auto"/>
+        <w:rPr>
+          <w:rFonts w:ascii="Times New Roman" w:eastAsia="Times New Roman" w:hAnsi="Times New Roman" w:cs="Times New Roman"/>
+          <w:sz w:val="24"/>
+          <w:szCs w:val="24"/>
+        </w:rPr>
+      </w:pPr>
+      <w:r>
+        <w:rPr>
+          <w:rFonts w:ascii="Times New Roman" w:eastAsia="Times New Roman" w:hAnsi="Times New Roman" w:cs="Times New Roman"/>
+          <w:sz w:val="24"/>
+          <w:szCs w:val="24"/>
+        </w:rPr>
+        <w:t>Manage Backend</w:t>
+      </w:r>
+    </w:p>
+    <w:p>
+      <w:pPr>
+        <w:pStyle w:val="ListParagraph"/>
+        <w:numPr>
+          <w:ilvl w:val="0"/>
+          <w:numId w:val="1"/>
+        </w:numPr>
+        <w:spacing w:before="100" w:beforeAutospacing="1" w:after="100" w:afterAutospacing="1" w:line="240" w:lineRule="auto"/>
+        <w:rPr>
+          <w:rFonts w:ascii="Times New Roman" w:eastAsia="Times New Roman" w:hAnsi="Times New Roman" w:cs="Times New Roman"/>
+          <w:sz w:val="24"/>
+          <w:szCs w:val="24"/>
+        </w:rPr>
+      </w:pPr>
+      <w:r>
+        <w:rPr>
+          <w:rFonts w:ascii="Times New Roman" w:eastAsia="Times New Roman" w:hAnsi="Times New Roman" w:cs="Times New Roman"/>
+          <w:sz w:val="24"/>
+          <w:szCs w:val="24"/>
+        </w:rPr>
+        <w:t>Frontend Manage</w:t>
+      </w:r>
+    </w:p>
+    <w:p>
+      <w:pPr>
+        <w:pStyle w:val="ListParagraph"/>
+        <w:numPr>
+          <w:ilvl w:val="0"/>
+          <w:numId w:val="1"/>
+        </w:numPr>
+        <w:spacing w:before="100" w:beforeAutospacing="1" w:after="100" w:afterAutospacing="1" w:line="240" w:lineRule="auto"/>
+        <w:rPr>
+          <w:rFonts w:ascii="Times New Roman" w:eastAsia="Times New Roman" w:hAnsi="Times New Roman" w:cs="Times New Roman"/>
+          <w:sz w:val="24"/>
+          <w:szCs w:val="24"/>
+        </w:rPr>
+      </w:pPr>
+      <w:r>
+        <w:rPr>
+          <w:rFonts w:ascii="Times New Roman" w:eastAsia="Times New Roman" w:hAnsi="Times New Roman" w:cs="Times New Roman"/>
+          <w:sz w:val="24"/>
+          <w:szCs w:val="24"/>
+        </w:rPr>
+        <w:t>Create a Migration File</w:t>
+      </w:r>
+      <w:r>
+        <w:rPr>
+          <w:rFonts w:ascii="Times New Roman" w:eastAsia="Times New Roman" w:hAnsi="Times New Roman" w:cs="Times New Roman"/>
+          <w:sz w:val="24"/>
+          <w:szCs w:val="24"/>
+        </w:rPr>
+        <w:t xml:space="preserve"> : php aritsan make:migration create_categories_table</w:t>
+      </w:r>
+    </w:p>
+    <w:p>
+      <w:pPr>
+        <w:pStyle w:val="ListParagraph"/>
+        <w:numPr>
+          <w:ilvl w:val="0"/>
+          <w:numId w:val="1"/>
+        </w:numPr>
+        <w:spacing w:before="100" w:beforeAutospacing="1" w:after="100" w:afterAutospacing="1" w:line="240" w:lineRule="auto"/>
+        <w:rPr>
+          <w:rFonts w:ascii="Times New Roman" w:eastAsia="Times New Roman" w:hAnsi="Times New Roman" w:cs="Times New Roman"/>
+          <w:sz w:val="24"/>
+          <w:szCs w:val="24"/>
+        </w:rPr>
+      </w:pPr>
+      <w:r>
+        <w:rPr>
+          <w:rFonts w:ascii="Times New Roman" w:eastAsia="Times New Roman" w:hAnsi="Times New Roman" w:cs="Times New Roman"/>
+          <w:sz w:val="24"/>
+          <w:szCs w:val="24"/>
+        </w:rPr>
+        <w:t>Do necessary change in categories_table.php file</w:t>
+      </w:r>
+    </w:p>
+    <w:p>
+      <w:pPr>
+        <w:pStyle w:val="ListParagraph"/>
+        <w:numPr>
+          <w:ilvl w:val="0"/>
+          <w:numId w:val="1"/>
+        </w:numPr>
+        <w:spacing w:before="100" w:beforeAutospacing="1" w:after="100" w:afterAutospacing="1" w:line="240" w:lineRule="auto"/>
+        <w:rPr>
+          <w:rFonts w:ascii="Times New Roman" w:eastAsia="Times New Roman" w:hAnsi="Times New Roman" w:cs="Times New Roman"/>
+          <w:sz w:val="24"/>
+          <w:szCs w:val="24"/>
+        </w:rPr>
+      </w:pPr>
+      <w:r>
+        <w:rPr>
+          <w:rFonts w:ascii="Times New Roman" w:eastAsia="Times New Roman" w:hAnsi="Times New Roman" w:cs="Times New Roman"/>
+          <w:sz w:val="24"/>
+          <w:szCs w:val="24"/>
+        </w:rPr>
+        <w:t>php artisan migrate</w:t>
+      </w:r>
+    </w:p>
+    <w:p>
+      <w:pPr>
+        <w:pStyle w:val="ListParagraph"/>
+        <w:numPr>
+          <w:ilvl w:val="0"/>
+          <w:numId w:val="1"/>
+        </w:numPr>
+        <w:spacing w:before="100" w:beforeAutospacing="1" w:after="100" w:afterAutospacing="1" w:line="240" w:lineRule="auto"/>
+        <w:rPr>
+          <w:rFonts w:ascii="Times New Roman" w:eastAsia="Times New Roman" w:hAnsi="Times New Roman" w:cs="Times New Roman"/>
+          <w:sz w:val="24"/>
+          <w:szCs w:val="24"/>
+        </w:rPr>
+      </w:pPr>
+      <w:r>
+        <w:rPr>
+          <w:rFonts w:ascii="Times New Roman" w:eastAsia="Times New Roman" w:hAnsi="Times New Roman" w:cs="Times New Roman"/>
+          <w:sz w:val="24"/>
+          <w:szCs w:val="24"/>
+        </w:rPr>
+        <w:t>to manage category table with Eloquent ORM we have create a model</w:t>
+      </w:r>
+    </w:p>
+    <w:p>
+      <w:pPr>
+        <w:pStyle w:val="ListParagraph"/>
+        <w:numPr>
+          <w:ilvl w:val="0"/>
+          <w:numId w:val="1"/>
+        </w:numPr>
+        <w:spacing w:before="100" w:beforeAutospacing="1" w:after="100" w:afterAutospacing="1" w:line="240" w:lineRule="auto"/>
+        <w:rPr>
+          <w:rFonts w:ascii="Times New Roman" w:eastAsia="Times New Roman" w:hAnsi="Times New Roman" w:cs="Times New Roman"/>
+          <w:sz w:val="24"/>
+          <w:szCs w:val="24"/>
+        </w:rPr>
+      </w:pPr>
+      <w:r>
+        <w:rPr>
+          <w:rFonts w:ascii="Times New Roman" w:eastAsia="Times New Roman" w:hAnsi="Times New Roman" w:cs="Times New Roman"/>
+          <w:sz w:val="24"/>
+          <w:szCs w:val="24"/>
+        </w:rPr>
+        <w:t>create a model name Category.php</w:t>
+      </w:r>
+      <w:r>
+        <w:rPr>
+          <w:rFonts w:ascii="Times New Roman" w:eastAsia="Times New Roman" w:hAnsi="Times New Roman" w:cs="Times New Roman"/>
+          <w:sz w:val="24"/>
+          <w:szCs w:val="24"/>
+        </w:rPr>
+        <w:t xml:space="preserve"> (app-&gt;models)</w:t>
+      </w:r>
+    </w:p>
+    <w:p>
+      <w:pPr>
+        <w:pStyle w:val="ListParagraph"/>
+        <w:numPr>
+          <w:ilvl w:val="0"/>
+          <w:numId w:val="1"/>
+        </w:numPr>
+        <w:spacing w:before="100" w:beforeAutospacing="1" w:after="100" w:afterAutospacing="1" w:line="240" w:lineRule="auto"/>
+        <w:rPr>
+          <w:rFonts w:ascii="Times New Roman" w:eastAsia="Times New Roman" w:hAnsi="Times New Roman" w:cs="Times New Roman"/>
+          <w:sz w:val="24"/>
+          <w:szCs w:val="24"/>
+        </w:rPr>
+      </w:pPr>
+      <w:r>
+        <w:rPr>
+          <w:rFonts w:ascii="Times New Roman" w:eastAsia="Times New Roman" w:hAnsi="Times New Roman" w:cs="Times New Roman"/>
+          <w:sz w:val="24"/>
+          <w:szCs w:val="24"/>
+        </w:rPr>
+        <w:t>php artisan make:model Category</w:t>
+      </w:r>
+    </w:p>
+    <w:p>
+      <w:pPr>
+        <w:pStyle w:val="ListParagraph"/>
+        <w:numPr>
+          <w:ilvl w:val="0"/>
+          <w:numId w:val="1"/>
+        </w:numPr>
+        <w:spacing w:before="100" w:beforeAutospacing="1" w:after="100" w:afterAutospacing="1" w:line="240" w:lineRule="auto"/>
+        <w:rPr>
+          <w:rFonts w:ascii="Times New Roman" w:eastAsia="Times New Roman" w:hAnsi="Times New Roman" w:cs="Times New Roman"/>
+          <w:sz w:val="24"/>
+          <w:szCs w:val="24"/>
+        </w:rPr>
+      </w:pPr>
+      <w:r>
+        <w:rPr>
+          <w:rFonts w:ascii="Times New Roman" w:eastAsia="Times New Roman" w:hAnsi="Times New Roman" w:cs="Times New Roman"/>
+          <w:sz w:val="24"/>
+          <w:szCs w:val="24"/>
+        </w:rPr>
+        <w:lastRenderedPageBreak/>
+        <w:t>create a Category Controller</w:t>
+      </w:r>
+      <w:r>
+        <w:rPr>
+          <w:rFonts w:ascii="Times New Roman" w:eastAsia="Times New Roman" w:hAnsi="Times New Roman" w:cs="Times New Roman"/>
+          <w:sz w:val="24"/>
+          <w:szCs w:val="24"/>
+        </w:rPr>
+        <w:t xml:space="preserve"> – php artisan make:controller CategoryController</w:t>
+      </w:r>
+    </w:p>
+    <w:p>
+      <w:pPr>
+        <w:pStyle w:val="ListParagraph"/>
+        <w:numPr>
+          <w:ilvl w:val="0"/>
+          <w:numId w:val="1"/>
+        </w:numPr>
+        <w:spacing w:before="100" w:beforeAutospacing="1" w:after="100" w:afterAutospacing="1" w:line="240" w:lineRule="auto"/>
+        <w:rPr>
+          <w:rFonts w:ascii="Times New Roman" w:eastAsia="Times New Roman" w:hAnsi="Times New Roman" w:cs="Times New Roman"/>
+          <w:sz w:val="24"/>
+          <w:szCs w:val="24"/>
+        </w:rPr>
+      </w:pPr>
+      <w:r>
+        <w:rPr>
+          <w:rFonts w:ascii="Times New Roman" w:eastAsia="Times New Roman" w:hAnsi="Times New Roman" w:cs="Times New Roman"/>
+          <w:sz w:val="24"/>
+          <w:szCs w:val="24"/>
+        </w:rPr>
+        <w:t>create page for frontend http-&gt;resources-&gt;views-&gt;pages-&gt;</w:t>
+      </w:r>
+      <w:r>
+        <w:rPr>
+          <w:rFonts w:ascii="Times New Roman" w:eastAsia="Times New Roman" w:hAnsi="Times New Roman" w:cs="Times New Roman"/>
+          <w:sz w:val="24"/>
+          <w:szCs w:val="24"/>
+        </w:rPr>
+        <w:t>dashboard-&gt;</w:t>
+      </w:r>
+      <w:r>
+        <w:rPr>
+          <w:rFonts w:ascii="Times New Roman" w:eastAsia="Times New Roman" w:hAnsi="Times New Roman" w:cs="Times New Roman"/>
+          <w:sz w:val="24"/>
+          <w:szCs w:val="24"/>
+        </w:rPr>
+        <w:t>category-page.blade.php</w:t>
+      </w:r>
+    </w:p>
+    <w:p>
+      <w:pPr>
+        <w:pStyle w:val="ListParagraph"/>
+        <w:numPr>
+          <w:ilvl w:val="0"/>
+          <w:numId w:val="1"/>
+        </w:numPr>
+        <w:spacing w:before="100" w:beforeAutospacing="1" w:after="100" w:afterAutospacing="1" w:line="240" w:lineRule="auto"/>
+        <w:rPr>
+          <w:rFonts w:ascii="Times New Roman" w:eastAsia="Times New Roman" w:hAnsi="Times New Roman" w:cs="Times New Roman"/>
+          <w:sz w:val="24"/>
+          <w:szCs w:val="24"/>
+        </w:rPr>
+      </w:pPr>
+      <w:r>
+        <w:rPr>
+          <w:rFonts w:ascii="Times New Roman" w:eastAsia="Times New Roman" w:hAnsi="Times New Roman" w:cs="Times New Roman"/>
+          <w:sz w:val="24"/>
+          <w:szCs w:val="24"/>
+        </w:rPr>
+        <w:t>All action related to category like list/update/delete/create &amp; read with this controller</w:t>
+      </w:r>
+    </w:p>
+    <w:p>
+      <w:pPr>
+        <w:pStyle w:val="ListParagraph"/>
+        <w:numPr>
+          <w:ilvl w:val="0"/>
+          <w:numId w:val="1"/>
+        </w:numPr>
+        <w:spacing w:before="100" w:beforeAutospacing="1" w:after="100" w:afterAutospacing="1" w:line="240" w:lineRule="auto"/>
+        <w:rPr>
+          <w:rFonts w:ascii="Times New Roman" w:eastAsia="Times New Roman" w:hAnsi="Times New Roman" w:cs="Times New Roman"/>
+          <w:sz w:val="24"/>
+          <w:szCs w:val="24"/>
+        </w:rPr>
+      </w:pPr>
+      <w:r>
+        <w:rPr>
+          <w:rFonts w:ascii="Times New Roman" w:eastAsia="Times New Roman" w:hAnsi="Times New Roman" w:cs="Times New Roman"/>
+          <w:sz w:val="24"/>
+          <w:szCs w:val="24"/>
+        </w:rPr>
+        <w:t>goto CategoryController for creating backend features</w:t>
+      </w:r>
+    </w:p>
+    <w:p>
+      <w:pPr>
+        <w:pStyle w:val="ListParagraph"/>
+        <w:numPr>
+          <w:ilvl w:val="0"/>
+          <w:numId w:val="1"/>
+        </w:numPr>
+        <w:spacing w:before="100" w:beforeAutospacing="1" w:after="100" w:afterAutospacing="1" w:line="240" w:lineRule="auto"/>
+        <w:rPr>
+          <w:rFonts w:ascii="Times New Roman" w:eastAsia="Times New Roman" w:hAnsi="Times New Roman" w:cs="Times New Roman"/>
+          <w:sz w:val="24"/>
+          <w:szCs w:val="24"/>
+        </w:rPr>
+      </w:pPr>
+      <w:r>
+        <w:rPr>
+          <w:rFonts w:ascii="Times New Roman" w:eastAsia="Times New Roman" w:hAnsi="Times New Roman" w:cs="Times New Roman"/>
+          <w:sz w:val="24"/>
+          <w:szCs w:val="24"/>
+        </w:rPr>
+        <w:t xml:space="preserve">create </w:t>
+      </w:r>
+      <w:r>
+        <w:rPr>
+          <w:rFonts w:ascii="Times New Roman" w:eastAsia="Times New Roman" w:hAnsi="Times New Roman" w:cs="Times New Roman"/>
+          <w:sz w:val="24"/>
+          <w:szCs w:val="24"/>
+        </w:rPr>
+        <w:t>methods for category list/ create / delete &amp; update</w:t>
+      </w:r>
+    </w:p>
+    <w:p>
+      <w:pPr>
+        <w:pStyle w:val="ListParagraph"/>
+        <w:numPr>
+          <w:ilvl w:val="0"/>
+          <w:numId w:val="1"/>
+        </w:numPr>
+        <w:spacing w:before="100" w:beforeAutospacing="1" w:after="100" w:afterAutospacing="1" w:line="240" w:lineRule="auto"/>
+        <w:rPr>
+          <w:rFonts w:ascii="Times New Roman" w:eastAsia="Times New Roman" w:hAnsi="Times New Roman" w:cs="Times New Roman"/>
+          <w:sz w:val="24"/>
+          <w:szCs w:val="24"/>
+        </w:rPr>
+      </w:pPr>
+      <w:r>
+        <w:rPr>
+          <w:rFonts w:ascii="Times New Roman" w:eastAsia="Times New Roman" w:hAnsi="Times New Roman" w:cs="Times New Roman"/>
+          <w:sz w:val="24"/>
+          <w:szCs w:val="24"/>
+        </w:rPr>
+        <w:t>now goto web.php</w:t>
+      </w:r>
+    </w:p>
+    <w:p>
+      <w:pPr>
+        <w:pStyle w:val="ListParagraph"/>
+        <w:numPr>
+          <w:ilvl w:val="0"/>
+          <w:numId w:val="1"/>
+        </w:numPr>
+        <w:spacing w:before="100" w:beforeAutospacing="1" w:after="100" w:afterAutospacing="1" w:line="240" w:lineRule="auto"/>
+        <w:rPr>
+          <w:rFonts w:ascii="Times New Roman" w:eastAsia="Times New Roman" w:hAnsi="Times New Roman" w:cs="Times New Roman"/>
+          <w:sz w:val="24"/>
+          <w:szCs w:val="24"/>
+        </w:rPr>
+      </w:pPr>
+      <w:r>
+        <w:rPr>
+          <w:rFonts w:ascii="Times New Roman" w:eastAsia="Times New Roman" w:hAnsi="Times New Roman" w:cs="Times New Roman"/>
+          <w:sz w:val="24"/>
+          <w:szCs w:val="24"/>
+        </w:rPr>
+        <w:t>Test with Postman</w:t>
+      </w:r>
     </w:p>
     <w:p>
       <w:r>

</xml_diff>

<commit_message>
Set up JavaScript Data Table for Category
</commit_message>
<xml_diff>
--- a/notes.docx
+++ b/notes.docx
@@ -1657,7 +1657,7 @@
           </mc:Choice>
           <mc:Fallback>
             <w:pict>
-              <v:rect w14:anchorId="3C51F12D" id="Rectangle 13" o:spid="_x0000_s1026" style="width:23.9pt;height:23.9pt;visibility:visible;mso-wrap-style:square;mso-left-percent:-10001;mso-top-percent:-10001;mso-position-horizontal:absolute;mso-position-horizontal-relative:char;mso-position-vertical:absolute;mso-position-vertical-relative:line;mso-left-percent:-10001;mso-top-percent:-10001;v-text-anchor:top" o:gfxdata="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" filled="f" stroked="f">
+              <v:rect w14:anchorId="0C4B73DF" id="Rectangle 13" o:spid="_x0000_s1026" style="width:23.9pt;height:23.9pt;visibility:visible;mso-wrap-style:square;mso-left-percent:-10001;mso-top-percent:-10001;mso-position-horizontal:absolute;mso-position-horizontal-relative:char;mso-position-vertical:absolute;mso-position-vertical-relative:line;mso-left-percent:-10001;mso-top-percent:-10001;v-text-anchor:top" o:gfxdata="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" filled="f" stroked="f">
                 <o:lock v:ext="edit" aspectratio="t"/>
                 <w10:anchorlock/>
               </v:rect>
@@ -2877,6 +2877,119 @@
           <w:szCs w:val="24"/>
         </w:rPr>
         <w:t>Test with Postman</w:t>
+      </w:r>
+    </w:p>
+    <w:p>
+      <w:pPr>
+        <w:spacing w:before="100" w:beforeAutospacing="1" w:after="100" w:afterAutospacing="1" w:line="240" w:lineRule="auto"/>
+      </w:pPr>
+      <w:r>
+        <w:t>24 [POS] Test Category API In Postman</w:t>
+      </w:r>
+      <w:r>
+        <w:t xml:space="preserve"> :</w:t>
+      </w:r>
+    </w:p>
+    <w:p>
+      <w:pPr>
+        <w:pStyle w:val="ListParagraph"/>
+        <w:numPr>
+          <w:ilvl w:val="0"/>
+          <w:numId w:val="1"/>
+        </w:numPr>
+        <w:spacing w:before="100" w:beforeAutospacing="1" w:after="100" w:afterAutospacing="1" w:line="240" w:lineRule="auto"/>
+        <w:rPr>
+          <w:rFonts w:ascii="Times New Roman" w:eastAsia="Times New Roman" w:hAnsi="Times New Roman" w:cs="Times New Roman"/>
+          <w:sz w:val="24"/>
+          <w:szCs w:val="24"/>
+        </w:rPr>
+      </w:pPr>
+      <w:r>
+        <w:rPr>
+          <w:rFonts w:ascii="Times New Roman" w:eastAsia="Times New Roman" w:hAnsi="Times New Roman" w:cs="Times New Roman"/>
+          <w:sz w:val="24"/>
+          <w:szCs w:val="24"/>
+        </w:rPr>
+        <w:t xml:space="preserve">uses of jquery Data Table plugin to show the data from </w:t>
+      </w:r>
+      <w:hyperlink r:id="rId13" w:history="1">
+        <w:r>
+          <w:rPr>
+            <w:rStyle w:val="Hyperlink"/>
+            <w:rFonts w:ascii="Times New Roman" w:eastAsia="Times New Roman" w:hAnsi="Times New Roman" w:cs="Times New Roman"/>
+            <w:sz w:val="24"/>
+            <w:szCs w:val="24"/>
+          </w:rPr>
+          <w:t>https://datatables.net</w:t>
+        </w:r>
+      </w:hyperlink>
+    </w:p>
+    <w:p>
+      <w:pPr>
+        <w:spacing w:before="100" w:beforeAutospacing="1" w:after="100" w:afterAutospacing="1" w:line="240" w:lineRule="auto"/>
+      </w:pPr>
+      <w:r>
+        <w:t>25 [POS] Set Up JavaScript Data table For Category</w:t>
+      </w:r>
+      <w:r>
+        <w:t xml:space="preserve"> :</w:t>
+      </w:r>
+    </w:p>
+    <w:p>
+      <w:pPr>
+        <w:pStyle w:val="ListParagraph"/>
+        <w:numPr>
+          <w:ilvl w:val="0"/>
+          <w:numId w:val="1"/>
+        </w:numPr>
+        <w:spacing w:before="100" w:beforeAutospacing="1" w:after="100" w:afterAutospacing="1" w:line="240" w:lineRule="auto"/>
+        <w:rPr>
+          <w:rFonts w:ascii="Times New Roman" w:eastAsia="Times New Roman" w:hAnsi="Times New Roman" w:cs="Times New Roman"/>
+          <w:sz w:val="24"/>
+          <w:szCs w:val="24"/>
+        </w:rPr>
+      </w:pPr>
+      <w:r>
+        <w:rPr>
+          <w:rFonts w:ascii="Times New Roman" w:eastAsia="Times New Roman" w:hAnsi="Times New Roman" w:cs="Times New Roman"/>
+          <w:sz w:val="24"/>
+          <w:szCs w:val="24"/>
+        </w:rPr>
+        <w:t>add datables in front end</w:t>
+      </w:r>
+    </w:p>
+    <w:p>
+      <w:pPr>
+        <w:spacing w:before="100" w:beforeAutospacing="1" w:after="100" w:afterAutospacing="1" w:line="240" w:lineRule="auto"/>
+      </w:pPr>
+      <w:r>
+        <w:t>26 [POS] Fix the Part 25 Error</w:t>
+      </w:r>
+      <w:r>
+        <w:t xml:space="preserve"> :</w:t>
+      </w:r>
+    </w:p>
+    <w:p>
+      <w:pPr>
+        <w:pStyle w:val="ListParagraph"/>
+        <w:numPr>
+          <w:ilvl w:val="0"/>
+          <w:numId w:val="1"/>
+        </w:numPr>
+        <w:spacing w:before="100" w:beforeAutospacing="1" w:after="100" w:afterAutospacing="1" w:line="240" w:lineRule="auto"/>
+        <w:rPr>
+          <w:rFonts w:ascii="Times New Roman" w:eastAsia="Times New Roman" w:hAnsi="Times New Roman" w:cs="Times New Roman"/>
+          <w:sz w:val="24"/>
+          <w:szCs w:val="24"/>
+        </w:rPr>
+      </w:pPr>
+      <w:r>
+        <w:rPr>
+          <w:rFonts w:ascii="Times New Roman" w:eastAsia="Times New Roman" w:hAnsi="Times New Roman" w:cs="Times New Roman"/>
+          <w:sz w:val="24"/>
+          <w:szCs w:val="24"/>
+        </w:rPr>
+        <w:t>x</w:t>
       </w:r>
     </w:p>
     <w:p>
@@ -3465,6 +3578,29 @@
       <w:szCs w:val="24"/>
     </w:rPr>
   </w:style>
+  <w:style w:type="character" w:styleId="Hyperlink">
+    <w:name w:val="Hyperlink"/>
+    <w:basedOn w:val="DefaultParagraphFont"/>
+    <w:uiPriority w:val="99"/>
+    <w:unhideWhenUsed/>
+    <w:rsid w:val="00677F7A"/>
+    <w:rPr>
+      <w:color w:val="0563C1" w:themeColor="hyperlink"/>
+      <w:u w:val="single"/>
+    </w:rPr>
+  </w:style>
+  <w:style w:type="character" w:styleId="UnresolvedMention">
+    <w:name w:val="Unresolved Mention"/>
+    <w:basedOn w:val="DefaultParagraphFont"/>
+    <w:uiPriority w:val="99"/>
+    <w:semiHidden/>
+    <w:unhideWhenUsed/>
+    <w:rsid w:val="00677F7A"/>
+    <w:rPr>
+      <w:color w:val="605E5C"/>
+      <w:shd w:val="clear" w:color="auto" w:fill="E1DFDD"/>
+    </w:rPr>
+  </w:style>
 </w:styles>
 </file>
 

</xml_diff>

<commit_message>
Product update with and without image 35
</commit_message>
<xml_diff>
--- a/notes.docx
+++ b/notes.docx
@@ -1485,10 +1485,7 @@
     </w:p>
     <w:p>
       <w:r>
-        <w:t>14 [POS] Front End User Registration</w:t>
-      </w:r>
-      <w:r>
-        <w:t xml:space="preserve"> :</w:t>
+        <w:t>14 [POS] Front End User Registration :</w:t>
       </w:r>
       <w:r>
         <w:t xml:space="preserve"> </w:t>
@@ -1562,10 +1559,7 @@
     </w:p>
     <w:p>
       <w:r>
-        <w:t>15 [POS] Front End Send OTP</w:t>
-      </w:r>
-      <w:r>
-        <w:t xml:space="preserve"> : for Password Reset  </w:t>
+        <w:t xml:space="preserve">15 [POS] Front End Send OTP : for Password Reset  </w:t>
       </w:r>
     </w:p>
     <w:p>
@@ -1657,7 +1651,7 @@
           </mc:Choice>
           <mc:Fallback>
             <w:pict>
-              <v:rect w14:anchorId="0C4B73DF" id="Rectangle 13" o:spid="_x0000_s1026" style="width:23.9pt;height:23.9pt;visibility:visible;mso-wrap-style:square;mso-left-percent:-10001;mso-top-percent:-10001;mso-position-horizontal:absolute;mso-position-horizontal-relative:char;mso-position-vertical:absolute;mso-position-vertical-relative:line;mso-left-percent:-10001;mso-top-percent:-10001;v-text-anchor:top" o:gfxdata="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" filled="f" stroked="f">
+              <v:rect w14:anchorId="758F6118" id="Rectangle 13" o:spid="_x0000_s1026" style="width:23.9pt;height:23.9pt;visibility:visible;mso-wrap-style:square;mso-left-percent:-10001;mso-top-percent:-10001;mso-position-horizontal:absolute;mso-position-horizontal-relative:char;mso-position-vertical:absolute;mso-position-vertical-relative:line;mso-left-percent:-10001;mso-top-percent:-10001;v-text-anchor:top" o:gfxdata="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" filled="f" stroked="f">
                 <o:lock v:ext="edit" aspectratio="t"/>
                 <w10:anchorlock/>
               </v:rect>
@@ -1751,10 +1745,7 @@
         <w:spacing w:before="100" w:beforeAutospacing="1" w:after="100" w:afterAutospacing="1" w:line="240" w:lineRule="auto"/>
       </w:pPr>
       <w:r>
-        <w:t>17 [POS] Front End Reset password</w:t>
-      </w:r>
-      <w:r>
-        <w:t xml:space="preserve"> :</w:t>
+        <w:t>17 [POS] Front End Reset password :</w:t>
       </w:r>
     </w:p>
     <w:p>
@@ -1990,10 +1981,7 @@
         <w:spacing w:before="100" w:beforeAutospacing="1" w:after="100" w:afterAutospacing="1" w:line="240" w:lineRule="auto"/>
       </w:pPr>
       <w:r>
-        <w:t>19 [POS] Auth Restriction In Page And End Point</w:t>
-      </w:r>
-      <w:r>
-        <w:t xml:space="preserve"> :</w:t>
+        <w:t>19 [POS] Auth Restriction In Page And End Point :</w:t>
       </w:r>
     </w:p>
     <w:p>
@@ -2101,10 +2089,7 @@
         <w:spacing w:before="100" w:beforeAutospacing="1" w:after="100" w:afterAutospacing="1" w:line="240" w:lineRule="auto"/>
       </w:pPr>
       <w:r>
-        <w:t>20 [POS] Working With User Profile</w:t>
-      </w:r>
-      <w:r>
-        <w:t xml:space="preserve"> :</w:t>
+        <w:t>20 [POS] Working With User Profile :</w:t>
       </w:r>
     </w:p>
     <w:p>
@@ -2327,10 +2312,7 @@
         <w:spacing w:before="100" w:beforeAutospacing="1" w:after="100" w:afterAutospacing="1" w:line="240" w:lineRule="auto"/>
       </w:pPr>
       <w:r>
-        <w:t>21 [POS] Working With User Profile</w:t>
-      </w:r>
-      <w:r>
-        <w:t xml:space="preserve"> :</w:t>
+        <w:t>21 [POS] Working With User Profile :</w:t>
       </w:r>
     </w:p>
     <w:p>
@@ -2384,10 +2366,7 @@
         <w:spacing w:before="100" w:beforeAutospacing="1" w:after="100" w:afterAutospacing="1" w:line="240" w:lineRule="auto"/>
       </w:pPr>
       <w:r>
-        <w:t>22 [POS] Working With User Profile</w:t>
-      </w:r>
-      <w:r>
-        <w:t xml:space="preserve"> :</w:t>
+        <w:t>22 [POS] Working With User Profile :</w:t>
       </w:r>
     </w:p>
     <w:p>
@@ -2456,10 +2435,7 @@
         <w:spacing w:before="100" w:beforeAutospacing="1" w:after="100" w:afterAutospacing="1" w:line="240" w:lineRule="auto"/>
       </w:pPr>
       <w:r>
-        <w:t>23 [POS] Working With Category Back End</w:t>
-      </w:r>
-      <w:r>
-        <w:t xml:space="preserve"> :</w:t>
+        <w:t>23 [POS] Working With Category Back End :</w:t>
       </w:r>
     </w:p>
     <w:p>
@@ -2884,10 +2860,7 @@
         <w:spacing w:before="100" w:beforeAutospacing="1" w:after="100" w:afterAutospacing="1" w:line="240" w:lineRule="auto"/>
       </w:pPr>
       <w:r>
-        <w:t>24 [POS] Test Category API In Postman</w:t>
-      </w:r>
-      <w:r>
-        <w:t xml:space="preserve"> :</w:t>
+        <w:t>24 [POS] Test Category API In Postman :</w:t>
       </w:r>
     </w:p>
     <w:p>
@@ -2929,7 +2902,699 @@
         <w:spacing w:before="100" w:beforeAutospacing="1" w:after="100" w:afterAutospacing="1" w:line="240" w:lineRule="auto"/>
       </w:pPr>
       <w:r>
-        <w:t>25 [POS] Set Up JavaScript Data table For Category</w:t>
+        <w:t>25 [POS] Set Up JavaScript Data table For Category :</w:t>
+      </w:r>
+    </w:p>
+    <w:p>
+      <w:pPr>
+        <w:pStyle w:val="ListParagraph"/>
+        <w:numPr>
+          <w:ilvl w:val="0"/>
+          <w:numId w:val="1"/>
+        </w:numPr>
+        <w:spacing w:before="100" w:beforeAutospacing="1" w:after="100" w:afterAutospacing="1" w:line="240" w:lineRule="auto"/>
+        <w:rPr>
+          <w:rFonts w:ascii="Times New Roman" w:eastAsia="Times New Roman" w:hAnsi="Times New Roman" w:cs="Times New Roman"/>
+          <w:sz w:val="24"/>
+          <w:szCs w:val="24"/>
+        </w:rPr>
+      </w:pPr>
+      <w:r>
+        <w:rPr>
+          <w:rFonts w:ascii="Times New Roman" w:eastAsia="Times New Roman" w:hAnsi="Times New Roman" w:cs="Times New Roman"/>
+          <w:sz w:val="24"/>
+          <w:szCs w:val="24"/>
+        </w:rPr>
+        <w:t>add datables in front end</w:t>
+      </w:r>
+    </w:p>
+    <w:p>
+      <w:pPr>
+        <w:spacing w:before="100" w:beforeAutospacing="1" w:after="100" w:afterAutospacing="1" w:line="240" w:lineRule="auto"/>
+      </w:pPr>
+      <w:r>
+        <w:t>26 [POS] Fix the Part 25 Error :</w:t>
+      </w:r>
+    </w:p>
+    <w:p>
+      <w:pPr>
+        <w:pStyle w:val="ListParagraph"/>
+        <w:numPr>
+          <w:ilvl w:val="0"/>
+          <w:numId w:val="1"/>
+        </w:numPr>
+        <w:spacing w:before="100" w:beforeAutospacing="1" w:after="100" w:afterAutospacing="1" w:line="240" w:lineRule="auto"/>
+        <w:rPr>
+          <w:rFonts w:ascii="Times New Roman" w:eastAsia="Times New Roman" w:hAnsi="Times New Roman" w:cs="Times New Roman"/>
+          <w:sz w:val="24"/>
+          <w:szCs w:val="24"/>
+        </w:rPr>
+      </w:pPr>
+      <w:r>
+        <w:rPr>
+          <w:rFonts w:ascii="Times New Roman" w:eastAsia="Times New Roman" w:hAnsi="Times New Roman" w:cs="Times New Roman"/>
+          <w:sz w:val="24"/>
+          <w:szCs w:val="24"/>
+        </w:rPr>
+        <w:t>dataList show some options</w:t>
+      </w:r>
+    </w:p>
+    <w:p>
+      <w:pPr>
+        <w:spacing w:before="100" w:beforeAutospacing="1" w:after="100" w:afterAutospacing="1" w:line="240" w:lineRule="auto"/>
+      </w:pPr>
+      <w:r>
+        <w:t>27 [POS] Working With Category Create And Refresh List :</w:t>
+      </w:r>
+    </w:p>
+    <w:p>
+      <w:pPr>
+        <w:pStyle w:val="ListParagraph"/>
+        <w:numPr>
+          <w:ilvl w:val="0"/>
+          <w:numId w:val="1"/>
+        </w:numPr>
+        <w:spacing w:before="100" w:beforeAutospacing="1" w:after="100" w:afterAutospacing="1" w:line="240" w:lineRule="auto"/>
+        <w:rPr>
+          <w:rFonts w:ascii="Times New Roman" w:eastAsia="Times New Roman" w:hAnsi="Times New Roman" w:cs="Times New Roman"/>
+          <w:sz w:val="24"/>
+          <w:szCs w:val="24"/>
+        </w:rPr>
+      </w:pPr>
+      <w:r>
+        <w:rPr>
+          <w:rFonts w:ascii="Times New Roman" w:eastAsia="Times New Roman" w:hAnsi="Times New Roman" w:cs="Times New Roman"/>
+          <w:sz w:val="24"/>
+          <w:szCs w:val="24"/>
+        </w:rPr>
+        <w:t>work with views-&gt;components-&gt;category-create.php</w:t>
+      </w:r>
+    </w:p>
+    <w:p>
+      <w:pPr>
+        <w:pStyle w:val="ListParagraph"/>
+        <w:numPr>
+          <w:ilvl w:val="0"/>
+          <w:numId w:val="1"/>
+        </w:numPr>
+        <w:spacing w:before="100" w:beforeAutospacing="1" w:after="100" w:afterAutospacing="1" w:line="240" w:lineRule="auto"/>
+        <w:rPr>
+          <w:rFonts w:ascii="Times New Roman" w:eastAsia="Times New Roman" w:hAnsi="Times New Roman" w:cs="Times New Roman"/>
+          <w:sz w:val="24"/>
+          <w:szCs w:val="24"/>
+        </w:rPr>
+      </w:pPr>
+      <w:r>
+        <w:rPr>
+          <w:rFonts w:ascii="Times New Roman" w:eastAsia="Times New Roman" w:hAnsi="Times New Roman" w:cs="Times New Roman"/>
+          <w:sz w:val="24"/>
+          <w:szCs w:val="24"/>
+        </w:rPr>
+        <w:t xml:space="preserve">details on onClick() and EventListener </w:t>
+      </w:r>
+    </w:p>
+    <w:p>
+      <w:pPr>
+        <w:spacing w:before="100" w:beforeAutospacing="1" w:after="100" w:afterAutospacing="1" w:line="240" w:lineRule="auto"/>
+      </w:pPr>
+      <w:r>
+        <w:t>28 [POS] Understanding id pulling from specific row object :</w:t>
+      </w:r>
+    </w:p>
+    <w:p>
+      <w:pPr>
+        <w:pStyle w:val="ListParagraph"/>
+        <w:numPr>
+          <w:ilvl w:val="0"/>
+          <w:numId w:val="1"/>
+        </w:numPr>
+        <w:spacing w:before="100" w:beforeAutospacing="1" w:after="100" w:afterAutospacing="1" w:line="240" w:lineRule="auto"/>
+        <w:rPr>
+          <w:rFonts w:ascii="Times New Roman" w:eastAsia="Times New Roman" w:hAnsi="Times New Roman" w:cs="Times New Roman"/>
+          <w:sz w:val="24"/>
+          <w:szCs w:val="24"/>
+        </w:rPr>
+      </w:pPr>
+      <w:r>
+        <w:rPr>
+          <w:rFonts w:ascii="Times New Roman" w:eastAsia="Times New Roman" w:hAnsi="Times New Roman" w:cs="Times New Roman"/>
+          <w:sz w:val="24"/>
+          <w:szCs w:val="24"/>
+        </w:rPr>
+        <w:t>Work with Edit &amp; Delete</w:t>
+      </w:r>
+    </w:p>
+    <w:p>
+      <w:pPr>
+        <w:pStyle w:val="ListParagraph"/>
+        <w:numPr>
+          <w:ilvl w:val="0"/>
+          <w:numId w:val="1"/>
+        </w:numPr>
+        <w:spacing w:before="100" w:beforeAutospacing="1" w:after="100" w:afterAutospacing="1" w:line="240" w:lineRule="auto"/>
+        <w:rPr>
+          <w:rFonts w:ascii="Times New Roman" w:eastAsia="Times New Roman" w:hAnsi="Times New Roman" w:cs="Times New Roman"/>
+          <w:sz w:val="24"/>
+          <w:szCs w:val="24"/>
+        </w:rPr>
+      </w:pPr>
+      <w:r>
+        <w:rPr>
+          <w:rFonts w:ascii="Times New Roman" w:eastAsia="Times New Roman" w:hAnsi="Times New Roman" w:cs="Times New Roman"/>
+          <w:sz w:val="24"/>
+          <w:szCs w:val="24"/>
+        </w:rPr>
+        <w:t>edit button</w:t>
+      </w:r>
+    </w:p>
+    <w:p>
+      <w:pPr>
+        <w:pStyle w:val="ListParagraph"/>
+        <w:numPr>
+          <w:ilvl w:val="0"/>
+          <w:numId w:val="1"/>
+        </w:numPr>
+        <w:spacing w:before="100" w:beforeAutospacing="1" w:after="100" w:afterAutospacing="1" w:line="240" w:lineRule="auto"/>
+        <w:rPr>
+          <w:rFonts w:ascii="Times New Roman" w:eastAsia="Times New Roman" w:hAnsi="Times New Roman" w:cs="Times New Roman"/>
+          <w:sz w:val="24"/>
+          <w:szCs w:val="24"/>
+        </w:rPr>
+      </w:pPr>
+      <w:r>
+        <w:rPr>
+          <w:rFonts w:ascii="Times New Roman" w:eastAsia="Times New Roman" w:hAnsi="Times New Roman" w:cs="Times New Roman"/>
+          <w:sz w:val="24"/>
+          <w:szCs w:val="24"/>
+        </w:rPr>
+        <w:t>delete button</w:t>
+      </w:r>
+    </w:p>
+    <w:p>
+      <w:pPr>
+        <w:spacing w:before="100" w:beforeAutospacing="1" w:after="100" w:afterAutospacing="1" w:line="240" w:lineRule="auto"/>
+      </w:pPr>
+      <w:r>
+        <w:t>29 [POS] Working With Delete In Smart Way :</w:t>
+      </w:r>
+    </w:p>
+    <w:p>
+      <w:pPr>
+        <w:pStyle w:val="ListParagraph"/>
+        <w:numPr>
+          <w:ilvl w:val="0"/>
+          <w:numId w:val="1"/>
+        </w:numPr>
+        <w:spacing w:before="100" w:beforeAutospacing="1" w:after="100" w:afterAutospacing="1" w:line="240" w:lineRule="auto"/>
+        <w:rPr>
+          <w:rFonts w:ascii="Times New Roman" w:eastAsia="Times New Roman" w:hAnsi="Times New Roman" w:cs="Times New Roman"/>
+          <w:sz w:val="24"/>
+          <w:szCs w:val="24"/>
+        </w:rPr>
+      </w:pPr>
+      <w:r>
+        <w:rPr>
+          <w:rFonts w:ascii="Times New Roman" w:eastAsia="Times New Roman" w:hAnsi="Times New Roman" w:cs="Times New Roman"/>
+          <w:sz w:val="24"/>
+          <w:szCs w:val="24"/>
+        </w:rPr>
+        <w:t xml:space="preserve">Delete &amp; Update / </w:t>
+      </w:r>
+      <w:r>
+        <w:rPr>
+          <w:rFonts w:ascii="Times New Roman" w:eastAsia="Times New Roman" w:hAnsi="Times New Roman" w:cs="Times New Roman"/>
+          <w:sz w:val="24"/>
+          <w:szCs w:val="24"/>
+        </w:rPr>
+        <w:t>Edit</w:t>
+      </w:r>
+    </w:p>
+    <w:p>
+      <w:pPr>
+        <w:pStyle w:val="ListParagraph"/>
+        <w:numPr>
+          <w:ilvl w:val="0"/>
+          <w:numId w:val="1"/>
+        </w:numPr>
+        <w:spacing w:before="100" w:beforeAutospacing="1" w:after="100" w:afterAutospacing="1" w:line="240" w:lineRule="auto"/>
+        <w:rPr>
+          <w:rFonts w:ascii="Times New Roman" w:eastAsia="Times New Roman" w:hAnsi="Times New Roman" w:cs="Times New Roman"/>
+          <w:sz w:val="24"/>
+          <w:szCs w:val="24"/>
+        </w:rPr>
+      </w:pPr>
+      <w:r>
+        <w:rPr>
+          <w:rFonts w:ascii="Times New Roman" w:eastAsia="Times New Roman" w:hAnsi="Times New Roman" w:cs="Times New Roman"/>
+          <w:sz w:val="24"/>
+          <w:szCs w:val="24"/>
+        </w:rPr>
+        <w:t>Delete button successfully configured</w:t>
+      </w:r>
+    </w:p>
+    <w:p>
+      <w:pPr>
+        <w:spacing w:before="100" w:beforeAutospacing="1" w:after="100" w:afterAutospacing="1" w:line="240" w:lineRule="auto"/>
+      </w:pPr>
+      <w:r>
+        <w:t>30 [POS] Customer Module As Previous :</w:t>
+      </w:r>
+    </w:p>
+    <w:p>
+      <w:pPr>
+        <w:pStyle w:val="ListParagraph"/>
+        <w:numPr>
+          <w:ilvl w:val="0"/>
+          <w:numId w:val="1"/>
+        </w:numPr>
+        <w:spacing w:before="100" w:beforeAutospacing="1" w:after="100" w:afterAutospacing="1" w:line="240" w:lineRule="auto"/>
+        <w:rPr>
+          <w:rFonts w:ascii="Times New Roman" w:eastAsia="Times New Roman" w:hAnsi="Times New Roman" w:cs="Times New Roman"/>
+          <w:sz w:val="24"/>
+          <w:szCs w:val="24"/>
+        </w:rPr>
+      </w:pPr>
+      <w:r>
+        <w:rPr>
+          <w:rFonts w:ascii="Times New Roman" w:eastAsia="Times New Roman" w:hAnsi="Times New Roman" w:cs="Times New Roman"/>
+          <w:sz w:val="24"/>
+          <w:szCs w:val="24"/>
+        </w:rPr>
+        <w:t>Planning customer table</w:t>
+      </w:r>
+    </w:p>
+    <w:p>
+      <w:pPr>
+        <w:pStyle w:val="ListParagraph"/>
+        <w:numPr>
+          <w:ilvl w:val="0"/>
+          <w:numId w:val="1"/>
+        </w:numPr>
+        <w:spacing w:before="100" w:beforeAutospacing="1" w:after="100" w:afterAutospacing="1" w:line="240" w:lineRule="auto"/>
+        <w:rPr>
+          <w:rFonts w:ascii="Times New Roman" w:eastAsia="Times New Roman" w:hAnsi="Times New Roman" w:cs="Times New Roman"/>
+          <w:sz w:val="24"/>
+          <w:szCs w:val="24"/>
+        </w:rPr>
+      </w:pPr>
+      <w:r>
+        <w:rPr>
+          <w:rFonts w:ascii="Times New Roman" w:eastAsia="Times New Roman" w:hAnsi="Times New Roman" w:cs="Times New Roman"/>
+          <w:sz w:val="24"/>
+          <w:szCs w:val="24"/>
+        </w:rPr>
+        <w:t>Customer back</w:t>
+      </w:r>
+      <w:r>
+        <w:rPr>
+          <w:rFonts w:ascii="Times New Roman" w:eastAsia="Times New Roman" w:hAnsi="Times New Roman" w:cs="Times New Roman"/>
+          <w:sz w:val="24"/>
+          <w:szCs w:val="24"/>
+        </w:rPr>
+        <w:t>-</w:t>
+      </w:r>
+      <w:r>
+        <w:rPr>
+          <w:rFonts w:ascii="Times New Roman" w:eastAsia="Times New Roman" w:hAnsi="Times New Roman" w:cs="Times New Roman"/>
+          <w:sz w:val="24"/>
+          <w:szCs w:val="24"/>
+        </w:rPr>
+        <w:t>end development</w:t>
+      </w:r>
+    </w:p>
+    <w:p>
+      <w:pPr>
+        <w:pStyle w:val="ListParagraph"/>
+        <w:numPr>
+          <w:ilvl w:val="0"/>
+          <w:numId w:val="1"/>
+        </w:numPr>
+        <w:spacing w:before="100" w:beforeAutospacing="1" w:after="100" w:afterAutospacing="1" w:line="240" w:lineRule="auto"/>
+        <w:rPr>
+          <w:rFonts w:ascii="Times New Roman" w:eastAsia="Times New Roman" w:hAnsi="Times New Roman" w:cs="Times New Roman"/>
+          <w:sz w:val="24"/>
+          <w:szCs w:val="24"/>
+        </w:rPr>
+      </w:pPr>
+      <w:r>
+        <w:rPr>
+          <w:rFonts w:ascii="Times New Roman" w:eastAsia="Times New Roman" w:hAnsi="Times New Roman" w:cs="Times New Roman"/>
+          <w:sz w:val="24"/>
+          <w:szCs w:val="24"/>
+        </w:rPr>
+        <w:t>Managing front-end development</w:t>
+      </w:r>
+    </w:p>
+    <w:p>
+      <w:pPr>
+        <w:pStyle w:val="ListParagraph"/>
+        <w:numPr>
+          <w:ilvl w:val="0"/>
+          <w:numId w:val="1"/>
+        </w:numPr>
+        <w:spacing w:before="100" w:beforeAutospacing="1" w:after="100" w:afterAutospacing="1" w:line="240" w:lineRule="auto"/>
+        <w:rPr>
+          <w:rFonts w:ascii="Times New Roman" w:eastAsia="Times New Roman" w:hAnsi="Times New Roman" w:cs="Times New Roman"/>
+          <w:sz w:val="24"/>
+          <w:szCs w:val="24"/>
+        </w:rPr>
+      </w:pPr>
+      <w:r>
+        <w:rPr>
+          <w:rFonts w:ascii="Times New Roman" w:eastAsia="Times New Roman" w:hAnsi="Times New Roman" w:cs="Times New Roman"/>
+          <w:sz w:val="24"/>
+          <w:szCs w:val="24"/>
+        </w:rPr>
+        <w:t xml:space="preserve">Create Customer Table : </w:t>
+      </w:r>
+      <w:r>
+        <w:rPr>
+          <w:rFonts w:ascii="Times New Roman" w:eastAsia="Times New Roman" w:hAnsi="Times New Roman" w:cs="Times New Roman"/>
+          <w:sz w:val="24"/>
+          <w:szCs w:val="24"/>
+        </w:rPr>
+        <w:t>php artisan make:migration create_customers_table</w:t>
+      </w:r>
+    </w:p>
+    <w:p>
+      <w:pPr>
+        <w:pStyle w:val="ListParagraph"/>
+        <w:numPr>
+          <w:ilvl w:val="0"/>
+          <w:numId w:val="1"/>
+        </w:numPr>
+        <w:spacing w:before="100" w:beforeAutospacing="1" w:after="100" w:afterAutospacing="1" w:line="240" w:lineRule="auto"/>
+        <w:rPr>
+          <w:rFonts w:ascii="Times New Roman" w:eastAsia="Times New Roman" w:hAnsi="Times New Roman" w:cs="Times New Roman"/>
+          <w:sz w:val="24"/>
+          <w:szCs w:val="24"/>
+        </w:rPr>
+      </w:pPr>
+      <w:r>
+        <w:rPr>
+          <w:rFonts w:ascii="Times New Roman" w:eastAsia="Times New Roman" w:hAnsi="Times New Roman" w:cs="Times New Roman"/>
+          <w:sz w:val="24"/>
+          <w:szCs w:val="24"/>
+        </w:rPr>
+        <w:t>Insert required fields</w:t>
+      </w:r>
+    </w:p>
+    <w:p>
+      <w:pPr>
+        <w:pStyle w:val="ListParagraph"/>
+        <w:numPr>
+          <w:ilvl w:val="0"/>
+          <w:numId w:val="1"/>
+        </w:numPr>
+        <w:spacing w:before="100" w:beforeAutospacing="1" w:after="100" w:afterAutospacing="1" w:line="240" w:lineRule="auto"/>
+        <w:rPr>
+          <w:rFonts w:ascii="Times New Roman" w:eastAsia="Times New Roman" w:hAnsi="Times New Roman" w:cs="Times New Roman"/>
+          <w:sz w:val="24"/>
+          <w:szCs w:val="24"/>
+        </w:rPr>
+      </w:pPr>
+      <w:r>
+        <w:rPr>
+          <w:rFonts w:ascii="Times New Roman" w:eastAsia="Times New Roman" w:hAnsi="Times New Roman" w:cs="Times New Roman"/>
+          <w:sz w:val="24"/>
+          <w:szCs w:val="24"/>
+        </w:rPr>
+        <w:t>command line : php artisan migrate</w:t>
+      </w:r>
+    </w:p>
+    <w:p>
+      <w:pPr>
+        <w:pStyle w:val="ListParagraph"/>
+        <w:numPr>
+          <w:ilvl w:val="0"/>
+          <w:numId w:val="1"/>
+        </w:numPr>
+        <w:spacing w:before="100" w:beforeAutospacing="1" w:after="100" w:afterAutospacing="1" w:line="240" w:lineRule="auto"/>
+        <w:rPr>
+          <w:rFonts w:ascii="Times New Roman" w:eastAsia="Times New Roman" w:hAnsi="Times New Roman" w:cs="Times New Roman"/>
+          <w:sz w:val="24"/>
+          <w:szCs w:val="24"/>
+        </w:rPr>
+      </w:pPr>
+      <w:r>
+        <w:rPr>
+          <w:rFonts w:ascii="Times New Roman" w:eastAsia="Times New Roman" w:hAnsi="Times New Roman" w:cs="Times New Roman"/>
+          <w:sz w:val="24"/>
+          <w:szCs w:val="24"/>
+        </w:rPr>
+        <w:t>Create Model Customer : php artisan make:model Customer</w:t>
+      </w:r>
+    </w:p>
+    <w:p>
+      <w:pPr>
+        <w:pStyle w:val="ListParagraph"/>
+        <w:numPr>
+          <w:ilvl w:val="0"/>
+          <w:numId w:val="1"/>
+        </w:numPr>
+        <w:spacing w:before="100" w:beforeAutospacing="1" w:after="100" w:afterAutospacing="1" w:line="240" w:lineRule="auto"/>
+        <w:rPr>
+          <w:rFonts w:ascii="Times New Roman" w:eastAsia="Times New Roman" w:hAnsi="Times New Roman" w:cs="Times New Roman"/>
+          <w:sz w:val="24"/>
+          <w:szCs w:val="24"/>
+        </w:rPr>
+      </w:pPr>
+      <w:r>
+        <w:rPr>
+          <w:rFonts w:ascii="Times New Roman" w:eastAsia="Times New Roman" w:hAnsi="Times New Roman" w:cs="Times New Roman"/>
+          <w:sz w:val="24"/>
+          <w:szCs w:val="24"/>
+        </w:rPr>
+        <w:lastRenderedPageBreak/>
+        <w:t xml:space="preserve">Create Customer Controller : </w:t>
+      </w:r>
+      <w:r>
+        <w:rPr>
+          <w:rFonts w:ascii="Times New Roman" w:eastAsia="Times New Roman" w:hAnsi="Times New Roman" w:cs="Times New Roman"/>
+          <w:sz w:val="24"/>
+          <w:szCs w:val="24"/>
+        </w:rPr>
+        <w:t>php artisan make:controller CustomerController</w:t>
+      </w:r>
+    </w:p>
+    <w:p>
+      <w:pPr>
+        <w:pStyle w:val="bodyb1"/>
+      </w:pPr>
+      <w:r>
+        <w:t>31 [POS] Update Category By Getting Details :</w:t>
+      </w:r>
+    </w:p>
+    <w:p>
+      <w:pPr>
+        <w:pStyle w:val="bodyb1"/>
+        <w:numPr>
+          <w:ilvl w:val="0"/>
+          <w:numId w:val="1"/>
+        </w:numPr>
+      </w:pPr>
+      <w:r>
+        <w:t>Category Update / Edit category-update.blade.php</w:t>
+      </w:r>
+    </w:p>
+    <w:p>
+      <w:pPr>
+        <w:pStyle w:val="bodyb1"/>
+        <w:numPr>
+          <w:ilvl w:val="0"/>
+          <w:numId w:val="1"/>
+        </w:numPr>
+      </w:pPr>
+      <w:r>
+        <w:t>create a function in CategoryController naming CategoryById</w:t>
+      </w:r>
+    </w:p>
+    <w:p>
+      <w:pPr>
+        <w:pStyle w:val="bodyb1"/>
+        <w:numPr>
+          <w:ilvl w:val="0"/>
+          <w:numId w:val="1"/>
+        </w:numPr>
+      </w:pPr>
+      <w:r>
+        <w:t>sleep(5) / wait for 5 seconds</w:t>
+      </w:r>
+    </w:p>
+    <w:p>
+      <w:pPr>
+        <w:pStyle w:val="bodyb1"/>
+      </w:pPr>
+      <w:r>
+        <w:t>32 [POS] Product Module Back End :</w:t>
+      </w:r>
+    </w:p>
+    <w:p>
+      <w:pPr>
+        <w:pStyle w:val="ListParagraph"/>
+        <w:numPr>
+          <w:ilvl w:val="0"/>
+          <w:numId w:val="1"/>
+        </w:numPr>
+        <w:spacing w:before="100" w:beforeAutospacing="1" w:after="100" w:afterAutospacing="1" w:line="240" w:lineRule="auto"/>
+        <w:rPr>
+          <w:rFonts w:ascii="Times New Roman" w:eastAsia="Times New Roman" w:hAnsi="Times New Roman" w:cs="Times New Roman"/>
+          <w:sz w:val="24"/>
+          <w:szCs w:val="24"/>
+        </w:rPr>
+      </w:pPr>
+      <w:r>
+        <w:rPr>
+          <w:rFonts w:ascii="Times New Roman" w:eastAsia="Times New Roman" w:hAnsi="Times New Roman" w:cs="Times New Roman"/>
+          <w:sz w:val="24"/>
+          <w:szCs w:val="24"/>
+        </w:rPr>
+        <w:t xml:space="preserve">Create Customer Table : </w:t>
+      </w:r>
+      <w:r>
+        <w:rPr>
+          <w:rFonts w:ascii="Times New Roman" w:eastAsia="Times New Roman" w:hAnsi="Times New Roman" w:cs="Times New Roman"/>
+          <w:sz w:val="24"/>
+          <w:szCs w:val="24"/>
+        </w:rPr>
+        <w:t>php artisan make:migration create_</w:t>
+      </w:r>
+      <w:r>
+        <w:rPr>
+          <w:rFonts w:ascii="Times New Roman" w:eastAsia="Times New Roman" w:hAnsi="Times New Roman" w:cs="Times New Roman"/>
+          <w:sz w:val="24"/>
+          <w:szCs w:val="24"/>
+        </w:rPr>
+        <w:t>products</w:t>
+      </w:r>
+      <w:r>
+        <w:rPr>
+          <w:rFonts w:ascii="Times New Roman" w:eastAsia="Times New Roman" w:hAnsi="Times New Roman" w:cs="Times New Roman"/>
+          <w:sz w:val="24"/>
+          <w:szCs w:val="24"/>
+        </w:rPr>
+        <w:t>_table</w:t>
+      </w:r>
+    </w:p>
+    <w:p>
+      <w:pPr>
+        <w:pStyle w:val="bodyb1"/>
+        <w:numPr>
+          <w:ilvl w:val="0"/>
+          <w:numId w:val="1"/>
+        </w:numPr>
+      </w:pPr>
+      <w:r>
+        <w:t>open products.php from database-&gt;migrations, write necessary fields</w:t>
+      </w:r>
+    </w:p>
+    <w:p>
+      <w:pPr>
+        <w:pStyle w:val="bodyb1"/>
+        <w:numPr>
+          <w:ilvl w:val="0"/>
+          <w:numId w:val="1"/>
+        </w:numPr>
+      </w:pPr>
+      <w:r>
+        <w:t>create table : php artisan migrate</w:t>
+      </w:r>
+    </w:p>
+    <w:p>
+      <w:pPr>
+        <w:pStyle w:val="bodyb1"/>
+        <w:numPr>
+          <w:ilvl w:val="0"/>
+          <w:numId w:val="1"/>
+        </w:numPr>
+      </w:pPr>
+      <w:r>
+        <w:t>create controller : php artisan make:controller ProductController</w:t>
+      </w:r>
+    </w:p>
+    <w:p>
+      <w:pPr>
+        <w:pStyle w:val="bodyb1"/>
+        <w:numPr>
+          <w:ilvl w:val="0"/>
+          <w:numId w:val="1"/>
+        </w:numPr>
+      </w:pPr>
+      <w:r>
+        <w:t>write function for productList, productCreate, productUpdate, productDelete etc.</w:t>
+      </w:r>
+    </w:p>
+    <w:p>
+      <w:r>
+        <w:t>33 [POS] Product Create Back End :</w:t>
+      </w:r>
+    </w:p>
+    <w:p>
+      <w:pPr>
+        <w:pStyle w:val="ListParagraph"/>
+        <w:numPr>
+          <w:ilvl w:val="0"/>
+          <w:numId w:val="1"/>
+        </w:numPr>
+      </w:pPr>
+      <w:r>
+        <w:t>write function for productList, productCreate, productUpdate, productDelete etc.</w:t>
+      </w:r>
+    </w:p>
+    <w:p>
+      <w:pPr>
+        <w:pStyle w:val="ListParagraph"/>
+        <w:numPr>
+          <w:ilvl w:val="0"/>
+          <w:numId w:val="1"/>
+        </w:numPr>
+      </w:pPr>
+      <w:r>
+        <w:t>Test with postman</w:t>
+      </w:r>
+    </w:p>
+    <w:p>
+      <w:pPr>
+        <w:pStyle w:val="ListParagraph"/>
+        <w:numPr>
+          <w:ilvl w:val="0"/>
+          <w:numId w:val="1"/>
+        </w:numPr>
+      </w:pPr>
+      <w:r>
+        <w:t xml:space="preserve">create a folder uploads within </w:t>
+      </w:r>
+      <w:r>
+        <w:t>public folder</w:t>
+      </w:r>
+    </w:p>
+    <w:p>
+      <w:pPr>
+        <w:pStyle w:val="ListParagraph"/>
+        <w:numPr>
+          <w:ilvl w:val="0"/>
+          <w:numId w:val="1"/>
+        </w:numPr>
+      </w:pPr>
+      <w:r>
+        <w:t>create a model : php artisan make:model Product</w:t>
+      </w:r>
+    </w:p>
+    <w:p>
+      <w:pPr>
+        <w:pStyle w:val="ListParagraph"/>
+        <w:numPr>
+          <w:ilvl w:val="0"/>
+          <w:numId w:val="1"/>
+        </w:numPr>
+      </w:pPr>
+      <w:r>
+        <w:t>Test with postman</w:t>
+      </w:r>
+    </w:p>
+    <w:p>
+      <w:r>
+        <w:t>34 [POS] Product Listing Delete Details Back End</w:t>
       </w:r>
       <w:r>
         <w:t xml:space="preserve"> :</w:t>
@@ -2942,28 +3607,26 @@
           <w:ilvl w:val="0"/>
           <w:numId w:val="1"/>
         </w:numPr>
-        <w:spacing w:before="100" w:beforeAutospacing="1" w:after="100" w:afterAutospacing="1" w:line="240" w:lineRule="auto"/>
-        <w:rPr>
-          <w:rFonts w:ascii="Times New Roman" w:eastAsia="Times New Roman" w:hAnsi="Times New Roman" w:cs="Times New Roman"/>
-          <w:sz w:val="24"/>
-          <w:szCs w:val="24"/>
-        </w:rPr>
-      </w:pPr>
-      <w:r>
-        <w:rPr>
-          <w:rFonts w:ascii="Times New Roman" w:eastAsia="Times New Roman" w:hAnsi="Times New Roman" w:cs="Times New Roman"/>
-          <w:sz w:val="24"/>
-          <w:szCs w:val="24"/>
-        </w:rPr>
-        <w:t>add datables in front end</w:t>
-      </w:r>
-    </w:p>
-    <w:p>
-      <w:pPr>
-        <w:spacing w:before="100" w:beforeAutospacing="1" w:after="100" w:afterAutospacing="1" w:line="240" w:lineRule="auto"/>
-      </w:pPr>
-      <w:r>
-        <w:t>26 [POS] Fix the Part 25 Error</w:t>
+      </w:pPr>
+      <w:r>
+        <w:t>work with product delete</w:t>
+      </w:r>
+    </w:p>
+    <w:p>
+      <w:pPr>
+        <w:pStyle w:val="ListParagraph"/>
+        <w:numPr>
+          <w:ilvl w:val="0"/>
+          <w:numId w:val="1"/>
+        </w:numPr>
+      </w:pPr>
+      <w:r>
+        <w:t>product-by-id : both get / post can b used in routing end point</w:t>
+      </w:r>
+    </w:p>
+    <w:p>
+      <w:r>
+        <w:t>35 [POS] Product Update With And Without Image</w:t>
       </w:r>
       <w:r>
         <w:t xml:space="preserve"> :</w:t>
@@ -2976,29 +3639,8 @@
           <w:ilvl w:val="0"/>
           <w:numId w:val="1"/>
         </w:numPr>
-        <w:spacing w:before="100" w:beforeAutospacing="1" w:after="100" w:afterAutospacing="1" w:line="240" w:lineRule="auto"/>
-        <w:rPr>
-          <w:rFonts w:ascii="Times New Roman" w:eastAsia="Times New Roman" w:hAnsi="Times New Roman" w:cs="Times New Roman"/>
-          <w:sz w:val="24"/>
-          <w:szCs w:val="24"/>
-        </w:rPr>
-      </w:pPr>
-      <w:r>
-        <w:rPr>
-          <w:rFonts w:ascii="Times New Roman" w:eastAsia="Times New Roman" w:hAnsi="Times New Roman" w:cs="Times New Roman"/>
-          <w:sz w:val="24"/>
-          <w:szCs w:val="24"/>
-        </w:rPr>
-        <w:t>x</w:t>
-      </w:r>
-    </w:p>
-    <w:p>
-      <w:r>
-        <w:t xml:space="preserve"> </w:t>
-      </w:r>
-    </w:p>
-    <w:p/>
-    <w:p/>
+      </w:pPr>
+    </w:p>
     <w:sectPr>
       <w:pgSz w:w="12240" w:h="15840"/>
       <w:pgMar w:top="1440" w:right="1440" w:bottom="1440" w:left="1440" w:header="720" w:footer="720" w:gutter="0"/>
@@ -3601,6 +4243,19 @@
       <w:shd w:val="clear" w:color="auto" w:fill="E1DFDD"/>
     </w:rPr>
   </w:style>
+  <w:style w:type="paragraph" w:customStyle="1" w:styleId="bodyb1">
+    <w:name w:val="body_b1"/>
+    <w:basedOn w:val="Normal"/>
+    <w:rsid w:val="003748BF"/>
+    <w:pPr>
+      <w:spacing w:before="100" w:beforeAutospacing="1" w:after="100" w:afterAutospacing="1" w:line="240" w:lineRule="auto"/>
+    </w:pPr>
+    <w:rPr>
+      <w:rFonts w:ascii="Times New Roman" w:eastAsia="Times New Roman" w:hAnsi="Times New Roman" w:cs="Times New Roman"/>
+      <w:sz w:val="24"/>
+      <w:szCs w:val="24"/>
+    </w:rPr>
+  </w:style>
 </w:styles>
 </file>
 

</xml_diff>

<commit_message>
36 [POS] Product Front End List And Delete
</commit_message>
<xml_diff>
--- a/notes.docx
+++ b/notes.docx
@@ -1651,7 +1651,7 @@
           </mc:Choice>
           <mc:Fallback>
             <w:pict>
-              <v:rect w14:anchorId="758F6118" id="Rectangle 13" o:spid="_x0000_s1026" style="width:23.9pt;height:23.9pt;visibility:visible;mso-wrap-style:square;mso-left-percent:-10001;mso-top-percent:-10001;mso-position-horizontal:absolute;mso-position-horizontal-relative:char;mso-position-vertical:absolute;mso-position-vertical-relative:line;mso-left-percent:-10001;mso-top-percent:-10001;v-text-anchor:top" o:gfxdata="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" filled="f" stroked="f">
+              <v:rect w14:anchorId="626F1280" id="Rectangle 13" o:spid="_x0000_s1026" style="width:23.9pt;height:23.9pt;visibility:visible;mso-wrap-style:square;mso-left-percent:-10001;mso-top-percent:-10001;mso-position-horizontal:absolute;mso-position-horizontal-relative:char;mso-position-vertical:absolute;mso-position-vertical-relative:line;mso-left-percent:-10001;mso-top-percent:-10001;v-text-anchor:top" o:gfxdata="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" filled="f" stroked="f">
                 <o:lock v:ext="edit" aspectratio="t"/>
                 <w10:anchorlock/>
               </v:rect>
@@ -3633,13 +3633,24 @@
       </w:r>
     </w:p>
     <w:p>
-      <w:pPr>
-        <w:pStyle w:val="ListParagraph"/>
-        <w:numPr>
-          <w:ilvl w:val="0"/>
-          <w:numId w:val="1"/>
-        </w:numPr>
-      </w:pPr>
+      <w:r>
+        <w:t>36 [POS] Product Front End List And Delete</w:t>
+      </w:r>
+      <w:r>
+        <w:t xml:space="preserve"> :</w:t>
+      </w:r>
+    </w:p>
+    <w:p>
+      <w:pPr>
+        <w:pStyle w:val="ListParagraph"/>
+        <w:numPr>
+          <w:ilvl w:val="0"/>
+          <w:numId w:val="1"/>
+        </w:numPr>
+      </w:pPr>
+      <w:r>
+        <w:t>x</w:t>
+      </w:r>
     </w:p>
     <w:sectPr>
       <w:pgSz w:w="12240" w:h="15840"/>

</xml_diff>

<commit_message>
completed Product Update 38
</commit_message>
<xml_diff>
--- a/notes.docx
+++ b/notes.docx
@@ -1651,7 +1651,7 @@
           </mc:Choice>
           <mc:Fallback>
             <w:pict>
-              <v:rect w14:anchorId="626F1280" id="Rectangle 13" o:spid="_x0000_s1026" style="width:23.9pt;height:23.9pt;visibility:visible;mso-wrap-style:square;mso-left-percent:-10001;mso-top-percent:-10001;mso-position-horizontal:absolute;mso-position-horizontal-relative:char;mso-position-vertical:absolute;mso-position-vertical-relative:line;mso-left-percent:-10001;mso-top-percent:-10001;v-text-anchor:top" o:gfxdata="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" filled="f" stroked="f">
+              <v:rect w14:anchorId="3232B5AD" id="Rectangle 13" o:spid="_x0000_s1026" style="width:23.9pt;height:23.9pt;visibility:visible;mso-wrap-style:square;mso-left-percent:-10001;mso-top-percent:-10001;mso-position-horizontal:absolute;mso-position-horizontal-relative:char;mso-position-vertical:absolute;mso-position-vertical-relative:line;mso-left-percent:-10001;mso-top-percent:-10001;v-text-anchor:top" o:gfxdata="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" filled="f" stroked="f">
                 <o:lock v:ext="edit" aspectratio="t"/>
                 <w10:anchorlock/>
               </v:rect>
@@ -3649,7 +3649,1112 @@
         </w:numPr>
       </w:pPr>
       <w:r>
+        <w:t>Work with Product Front End Delete product-delete.blade.php</w:t>
+      </w:r>
+    </w:p>
+    <w:p>
+      <w:r>
+        <w:t>37 [POS] Product Front End Create Product</w:t>
+      </w:r>
+      <w:r>
+        <w:t xml:space="preserve"> :</w:t>
+      </w:r>
+    </w:p>
+    <w:p>
+      <w:pPr>
+        <w:pStyle w:val="ListParagraph"/>
+        <w:numPr>
+          <w:ilvl w:val="0"/>
+          <w:numId w:val="1"/>
+        </w:numPr>
+      </w:pPr>
+      <w:r>
+        <w:t xml:space="preserve">enable </w:t>
+      </w:r>
+      <w:r>
+        <w:t>multipart/form-data</w:t>
+      </w:r>
+      <w:r>
+        <w:t xml:space="preserve"> with headers</w:t>
+      </w:r>
+    </w:p>
+    <w:p>
+      <w:pPr>
+        <w:pStyle w:val="ListParagraph"/>
+        <w:numPr>
+          <w:ilvl w:val="0"/>
+          <w:numId w:val="1"/>
+        </w:numPr>
+      </w:pPr>
+      <w:r>
+        <w:t>use form-data instead of json data</w:t>
+      </w:r>
+    </w:p>
+    <w:p>
+      <w:pPr>
+        <w:pStyle w:val="ListParagraph"/>
+        <w:numPr>
+          <w:ilvl w:val="0"/>
+          <w:numId w:val="1"/>
+        </w:numPr>
+      </w:pPr>
+      <w:r>
+        <w:t>add Files / Img</w:t>
+      </w:r>
+    </w:p>
+    <w:p>
+      <w:r>
+        <w:t>38 [POS] Product Front End Update Product</w:t>
+      </w:r>
+      <w:r>
+        <w:t xml:space="preserve"> :</w:t>
+      </w:r>
+    </w:p>
+    <w:p>
+      <w:pPr>
+        <w:pStyle w:val="ListParagraph"/>
+        <w:numPr>
+          <w:ilvl w:val="0"/>
+          <w:numId w:val="1"/>
+        </w:numPr>
+      </w:pPr>
+      <w:r>
         <w:t>x</w:t>
+      </w:r>
+    </w:p>
+    <w:p/>
+    <w:p/>
+    <w:p>
+      <w:r>
+        <w:t>fscanf(STDIN, “%s %s”, $a, $b);</w:t>
+      </w:r>
+    </w:p>
+    <w:p>
+      <w:r>
+        <w:lastRenderedPageBreak/>
+        <w:t>Code Mama : Mile &amp; Pound</w:t>
+      </w:r>
+    </w:p>
+    <w:p>
+      <w:pPr>
+        <w:shd w:val="clear" w:color="auto" w:fill="1E1E1E"/>
+        <w:spacing w:after="0" w:line="285" w:lineRule="atLeast"/>
+        <w:rPr>
+          <w:rFonts w:ascii="Consolas" w:eastAsia="Times New Roman" w:hAnsi="Consolas" w:cs="Times New Roman"/>
+          <w:color w:val="D4D4D4"/>
+          <w:sz w:val="21"/>
+          <w:szCs w:val="21"/>
+        </w:rPr>
+      </w:pPr>
+      <w:r>
+        <w:rPr>
+          <w:rFonts w:ascii="Consolas" w:eastAsia="Times New Roman" w:hAnsi="Consolas" w:cs="Times New Roman"/>
+          <w:color w:val="D4D4D4"/>
+          <w:sz w:val="21"/>
+          <w:szCs w:val="21"/>
+        </w:rPr>
+        <w:t>   </w:t>
+      </w:r>
+      <w:r>
+        <w:rPr>
+          <w:rFonts w:ascii="Consolas" w:eastAsia="Times New Roman" w:hAnsi="Consolas" w:cs="Times New Roman"/>
+          <w:color w:val="608B4E"/>
+          <w:sz w:val="21"/>
+          <w:szCs w:val="21"/>
+        </w:rPr>
+        <w:t># Write your PHP code from here</w:t>
+      </w:r>
+    </w:p>
+    <w:p>
+      <w:pPr>
+        <w:shd w:val="clear" w:color="auto" w:fill="1E1E1E"/>
+        <w:spacing w:after="0" w:line="285" w:lineRule="atLeast"/>
+        <w:rPr>
+          <w:rFonts w:ascii="Consolas" w:eastAsia="Times New Roman" w:hAnsi="Consolas" w:cs="Times New Roman"/>
+          <w:color w:val="D4D4D4"/>
+          <w:sz w:val="21"/>
+          <w:szCs w:val="21"/>
+        </w:rPr>
+      </w:pPr>
+      <w:r>
+        <w:rPr>
+          <w:rFonts w:ascii="Consolas" w:eastAsia="Times New Roman" w:hAnsi="Consolas" w:cs="Times New Roman"/>
+          <w:color w:val="74B0DF"/>
+          <w:sz w:val="21"/>
+          <w:szCs w:val="21"/>
+        </w:rPr>
+        <w:t>$unit_type</w:t>
+      </w:r>
+      <w:r>
+        <w:rPr>
+          <w:rFonts w:ascii="Consolas" w:eastAsia="Times New Roman" w:hAnsi="Consolas" w:cs="Times New Roman"/>
+          <w:color w:val="D4D4D4"/>
+          <w:sz w:val="21"/>
+          <w:szCs w:val="21"/>
+        </w:rPr>
+        <w:t xml:space="preserve"> </w:t>
+      </w:r>
+      <w:r>
+        <w:rPr>
+          <w:rFonts w:ascii="Consolas" w:eastAsia="Times New Roman" w:hAnsi="Consolas" w:cs="Times New Roman"/>
+          <w:color w:val="DCDCDC"/>
+          <w:sz w:val="21"/>
+          <w:szCs w:val="21"/>
+        </w:rPr>
+        <w:t>=</w:t>
+      </w:r>
+      <w:r>
+        <w:rPr>
+          <w:rFonts w:ascii="Consolas" w:eastAsia="Times New Roman" w:hAnsi="Consolas" w:cs="Times New Roman"/>
+          <w:color w:val="D4D4D4"/>
+          <w:sz w:val="21"/>
+          <w:szCs w:val="21"/>
+        </w:rPr>
+        <w:t xml:space="preserve"> trim</w:t>
+      </w:r>
+      <w:r>
+        <w:rPr>
+          <w:rFonts w:ascii="Consolas" w:eastAsia="Times New Roman" w:hAnsi="Consolas" w:cs="Times New Roman"/>
+          <w:color w:val="DCDCDC"/>
+          <w:sz w:val="21"/>
+          <w:szCs w:val="21"/>
+        </w:rPr>
+        <w:t>(</w:t>
+      </w:r>
+      <w:r>
+        <w:rPr>
+          <w:rFonts w:ascii="Consolas" w:eastAsia="Times New Roman" w:hAnsi="Consolas" w:cs="Times New Roman"/>
+          <w:color w:val="D4D4D4"/>
+          <w:sz w:val="21"/>
+          <w:szCs w:val="21"/>
+        </w:rPr>
+        <w:t>fgets</w:t>
+      </w:r>
+      <w:r>
+        <w:rPr>
+          <w:rFonts w:ascii="Consolas" w:eastAsia="Times New Roman" w:hAnsi="Consolas" w:cs="Times New Roman"/>
+          <w:color w:val="DCDCDC"/>
+          <w:sz w:val="21"/>
+          <w:szCs w:val="21"/>
+        </w:rPr>
+        <w:t>(</w:t>
+      </w:r>
+      <w:r>
+        <w:rPr>
+          <w:rFonts w:ascii="Consolas" w:eastAsia="Times New Roman" w:hAnsi="Consolas" w:cs="Times New Roman"/>
+          <w:color w:val="D4D4D4"/>
+          <w:sz w:val="21"/>
+          <w:szCs w:val="21"/>
+        </w:rPr>
+        <w:t>STDIN</w:t>
+      </w:r>
+      <w:r>
+        <w:rPr>
+          <w:rFonts w:ascii="Consolas" w:eastAsia="Times New Roman" w:hAnsi="Consolas" w:cs="Times New Roman"/>
+          <w:color w:val="DCDCDC"/>
+          <w:sz w:val="21"/>
+          <w:szCs w:val="21"/>
+        </w:rPr>
+        <w:t>));</w:t>
+      </w:r>
+    </w:p>
+    <w:p>
+      <w:pPr>
+        <w:shd w:val="clear" w:color="auto" w:fill="1E1E1E"/>
+        <w:spacing w:after="0" w:line="285" w:lineRule="atLeast"/>
+        <w:rPr>
+          <w:rFonts w:ascii="Consolas" w:eastAsia="Times New Roman" w:hAnsi="Consolas" w:cs="Times New Roman"/>
+          <w:color w:val="D4D4D4"/>
+          <w:sz w:val="21"/>
+          <w:szCs w:val="21"/>
+        </w:rPr>
+      </w:pPr>
+      <w:r>
+        <w:rPr>
+          <w:rFonts w:ascii="Consolas" w:eastAsia="Times New Roman" w:hAnsi="Consolas" w:cs="Times New Roman"/>
+          <w:color w:val="74B0DF"/>
+          <w:sz w:val="21"/>
+          <w:szCs w:val="21"/>
+        </w:rPr>
+        <w:t>$value</w:t>
+      </w:r>
+      <w:r>
+        <w:rPr>
+          <w:rFonts w:ascii="Consolas" w:eastAsia="Times New Roman" w:hAnsi="Consolas" w:cs="Times New Roman"/>
+          <w:color w:val="D4D4D4"/>
+          <w:sz w:val="21"/>
+          <w:szCs w:val="21"/>
+        </w:rPr>
+        <w:t xml:space="preserve"> </w:t>
+      </w:r>
+      <w:r>
+        <w:rPr>
+          <w:rFonts w:ascii="Consolas" w:eastAsia="Times New Roman" w:hAnsi="Consolas" w:cs="Times New Roman"/>
+          <w:color w:val="DCDCDC"/>
+          <w:sz w:val="21"/>
+          <w:szCs w:val="21"/>
+        </w:rPr>
+        <w:t>=</w:t>
+      </w:r>
+      <w:r>
+        <w:rPr>
+          <w:rFonts w:ascii="Consolas" w:eastAsia="Times New Roman" w:hAnsi="Consolas" w:cs="Times New Roman"/>
+          <w:color w:val="D4D4D4"/>
+          <w:sz w:val="21"/>
+          <w:szCs w:val="21"/>
+        </w:rPr>
+        <w:t xml:space="preserve"> floatval</w:t>
+      </w:r>
+      <w:r>
+        <w:rPr>
+          <w:rFonts w:ascii="Consolas" w:eastAsia="Times New Roman" w:hAnsi="Consolas" w:cs="Times New Roman"/>
+          <w:color w:val="DCDCDC"/>
+          <w:sz w:val="21"/>
+          <w:szCs w:val="21"/>
+        </w:rPr>
+        <w:t>(</w:t>
+      </w:r>
+      <w:r>
+        <w:rPr>
+          <w:rFonts w:ascii="Consolas" w:eastAsia="Times New Roman" w:hAnsi="Consolas" w:cs="Times New Roman"/>
+          <w:color w:val="D4D4D4"/>
+          <w:sz w:val="21"/>
+          <w:szCs w:val="21"/>
+        </w:rPr>
+        <w:t>trim</w:t>
+      </w:r>
+      <w:r>
+        <w:rPr>
+          <w:rFonts w:ascii="Consolas" w:eastAsia="Times New Roman" w:hAnsi="Consolas" w:cs="Times New Roman"/>
+          <w:color w:val="DCDCDC"/>
+          <w:sz w:val="21"/>
+          <w:szCs w:val="21"/>
+        </w:rPr>
+        <w:t>(</w:t>
+      </w:r>
+      <w:r>
+        <w:rPr>
+          <w:rFonts w:ascii="Consolas" w:eastAsia="Times New Roman" w:hAnsi="Consolas" w:cs="Times New Roman"/>
+          <w:color w:val="D4D4D4"/>
+          <w:sz w:val="21"/>
+          <w:szCs w:val="21"/>
+        </w:rPr>
+        <w:t>fgets</w:t>
+      </w:r>
+      <w:r>
+        <w:rPr>
+          <w:rFonts w:ascii="Consolas" w:eastAsia="Times New Roman" w:hAnsi="Consolas" w:cs="Times New Roman"/>
+          <w:color w:val="DCDCDC"/>
+          <w:sz w:val="21"/>
+          <w:szCs w:val="21"/>
+        </w:rPr>
+        <w:t>(</w:t>
+      </w:r>
+      <w:r>
+        <w:rPr>
+          <w:rFonts w:ascii="Consolas" w:eastAsia="Times New Roman" w:hAnsi="Consolas" w:cs="Times New Roman"/>
+          <w:color w:val="D4D4D4"/>
+          <w:sz w:val="21"/>
+          <w:szCs w:val="21"/>
+        </w:rPr>
+        <w:t>STDIN</w:t>
+      </w:r>
+      <w:r>
+        <w:rPr>
+          <w:rFonts w:ascii="Consolas" w:eastAsia="Times New Roman" w:hAnsi="Consolas" w:cs="Times New Roman"/>
+          <w:color w:val="DCDCDC"/>
+          <w:sz w:val="21"/>
+          <w:szCs w:val="21"/>
+        </w:rPr>
+        <w:t>)));</w:t>
+      </w:r>
+    </w:p>
+    <w:p>
+      <w:pPr>
+        <w:shd w:val="clear" w:color="auto" w:fill="1E1E1E"/>
+        <w:spacing w:after="0" w:line="285" w:lineRule="atLeast"/>
+        <w:rPr>
+          <w:rFonts w:ascii="Consolas" w:eastAsia="Times New Roman" w:hAnsi="Consolas" w:cs="Times New Roman"/>
+          <w:color w:val="D4D4D4"/>
+          <w:sz w:val="21"/>
+          <w:szCs w:val="21"/>
+        </w:rPr>
+      </w:pPr>
+    </w:p>
+    <w:p>
+      <w:pPr>
+        <w:shd w:val="clear" w:color="auto" w:fill="1E1E1E"/>
+        <w:spacing w:after="0" w:line="285" w:lineRule="atLeast"/>
+        <w:rPr>
+          <w:rFonts w:ascii="Consolas" w:eastAsia="Times New Roman" w:hAnsi="Consolas" w:cs="Times New Roman"/>
+          <w:color w:val="D4D4D4"/>
+          <w:sz w:val="21"/>
+          <w:szCs w:val="21"/>
+        </w:rPr>
+      </w:pPr>
+      <w:r>
+        <w:rPr>
+          <w:rFonts w:ascii="Consolas" w:eastAsia="Times New Roman" w:hAnsi="Consolas" w:cs="Times New Roman"/>
+          <w:color w:val="D4D4D4"/>
+          <w:sz w:val="21"/>
+          <w:szCs w:val="21"/>
+        </w:rPr>
+        <w:t>define</w:t>
+      </w:r>
+      <w:r>
+        <w:rPr>
+          <w:rFonts w:ascii="Consolas" w:eastAsia="Times New Roman" w:hAnsi="Consolas" w:cs="Times New Roman"/>
+          <w:color w:val="DCDCDC"/>
+          <w:sz w:val="21"/>
+          <w:szCs w:val="21"/>
+        </w:rPr>
+        <w:t>(</w:t>
+      </w:r>
+      <w:r>
+        <w:rPr>
+          <w:rFonts w:ascii="Consolas" w:eastAsia="Times New Roman" w:hAnsi="Consolas" w:cs="Times New Roman"/>
+          <w:color w:val="CE9178"/>
+          <w:sz w:val="21"/>
+          <w:szCs w:val="21"/>
+        </w:rPr>
+        <w:t>"MILES_TO_KILOMETERS"</w:t>
+      </w:r>
+      <w:r>
+        <w:rPr>
+          <w:rFonts w:ascii="Consolas" w:eastAsia="Times New Roman" w:hAnsi="Consolas" w:cs="Times New Roman"/>
+          <w:color w:val="DCDCDC"/>
+          <w:sz w:val="21"/>
+          <w:szCs w:val="21"/>
+        </w:rPr>
+        <w:t>,</w:t>
+      </w:r>
+      <w:r>
+        <w:rPr>
+          <w:rFonts w:ascii="Consolas" w:eastAsia="Times New Roman" w:hAnsi="Consolas" w:cs="Times New Roman"/>
+          <w:color w:val="D4D4D4"/>
+          <w:sz w:val="21"/>
+          <w:szCs w:val="21"/>
+        </w:rPr>
+        <w:t xml:space="preserve"> </w:t>
+      </w:r>
+      <w:r>
+        <w:rPr>
+          <w:rFonts w:ascii="Consolas" w:eastAsia="Times New Roman" w:hAnsi="Consolas" w:cs="Times New Roman"/>
+          <w:color w:val="B5CEA8"/>
+          <w:sz w:val="21"/>
+          <w:szCs w:val="21"/>
+        </w:rPr>
+        <w:t>1.60934</w:t>
+      </w:r>
+      <w:r>
+        <w:rPr>
+          <w:rFonts w:ascii="Consolas" w:eastAsia="Times New Roman" w:hAnsi="Consolas" w:cs="Times New Roman"/>
+          <w:color w:val="DCDCDC"/>
+          <w:sz w:val="21"/>
+          <w:szCs w:val="21"/>
+        </w:rPr>
+        <w:t>);</w:t>
+      </w:r>
+    </w:p>
+    <w:p>
+      <w:pPr>
+        <w:shd w:val="clear" w:color="auto" w:fill="1E1E1E"/>
+        <w:spacing w:after="0" w:line="285" w:lineRule="atLeast"/>
+        <w:rPr>
+          <w:rFonts w:ascii="Consolas" w:eastAsia="Times New Roman" w:hAnsi="Consolas" w:cs="Times New Roman"/>
+          <w:color w:val="D4D4D4"/>
+          <w:sz w:val="21"/>
+          <w:szCs w:val="21"/>
+        </w:rPr>
+      </w:pPr>
+      <w:r>
+        <w:rPr>
+          <w:rFonts w:ascii="Consolas" w:eastAsia="Times New Roman" w:hAnsi="Consolas" w:cs="Times New Roman"/>
+          <w:color w:val="D4D4D4"/>
+          <w:sz w:val="21"/>
+          <w:szCs w:val="21"/>
+        </w:rPr>
+        <w:t>define</w:t>
+      </w:r>
+      <w:r>
+        <w:rPr>
+          <w:rFonts w:ascii="Consolas" w:eastAsia="Times New Roman" w:hAnsi="Consolas" w:cs="Times New Roman"/>
+          <w:color w:val="DCDCDC"/>
+          <w:sz w:val="21"/>
+          <w:szCs w:val="21"/>
+        </w:rPr>
+        <w:t>(</w:t>
+      </w:r>
+      <w:r>
+        <w:rPr>
+          <w:rFonts w:ascii="Consolas" w:eastAsia="Times New Roman" w:hAnsi="Consolas" w:cs="Times New Roman"/>
+          <w:color w:val="CE9178"/>
+          <w:sz w:val="21"/>
+          <w:szCs w:val="21"/>
+        </w:rPr>
+        <w:t>"POUNDS_TO_KILOGRAMS"</w:t>
+      </w:r>
+      <w:r>
+        <w:rPr>
+          <w:rFonts w:ascii="Consolas" w:eastAsia="Times New Roman" w:hAnsi="Consolas" w:cs="Times New Roman"/>
+          <w:color w:val="DCDCDC"/>
+          <w:sz w:val="21"/>
+          <w:szCs w:val="21"/>
+        </w:rPr>
+        <w:t>,</w:t>
+      </w:r>
+      <w:r>
+        <w:rPr>
+          <w:rFonts w:ascii="Consolas" w:eastAsia="Times New Roman" w:hAnsi="Consolas" w:cs="Times New Roman"/>
+          <w:color w:val="D4D4D4"/>
+          <w:sz w:val="21"/>
+          <w:szCs w:val="21"/>
+        </w:rPr>
+        <w:t xml:space="preserve"> </w:t>
+      </w:r>
+      <w:r>
+        <w:rPr>
+          <w:rFonts w:ascii="Consolas" w:eastAsia="Times New Roman" w:hAnsi="Consolas" w:cs="Times New Roman"/>
+          <w:color w:val="B5CEA8"/>
+          <w:sz w:val="21"/>
+          <w:szCs w:val="21"/>
+        </w:rPr>
+        <w:t>0.453592</w:t>
+      </w:r>
+      <w:r>
+        <w:rPr>
+          <w:rFonts w:ascii="Consolas" w:eastAsia="Times New Roman" w:hAnsi="Consolas" w:cs="Times New Roman"/>
+          <w:color w:val="DCDCDC"/>
+          <w:sz w:val="21"/>
+          <w:szCs w:val="21"/>
+        </w:rPr>
+        <w:t>);</w:t>
+      </w:r>
+    </w:p>
+    <w:p>
+      <w:pPr>
+        <w:shd w:val="clear" w:color="auto" w:fill="1E1E1E"/>
+        <w:spacing w:after="0" w:line="285" w:lineRule="atLeast"/>
+        <w:rPr>
+          <w:rFonts w:ascii="Consolas" w:eastAsia="Times New Roman" w:hAnsi="Consolas" w:cs="Times New Roman"/>
+          <w:color w:val="D4D4D4"/>
+          <w:sz w:val="21"/>
+          <w:szCs w:val="21"/>
+        </w:rPr>
+      </w:pPr>
+    </w:p>
+    <w:p>
+      <w:pPr>
+        <w:shd w:val="clear" w:color="auto" w:fill="1E1E1E"/>
+        <w:spacing w:after="0" w:line="285" w:lineRule="atLeast"/>
+        <w:rPr>
+          <w:rFonts w:ascii="Consolas" w:eastAsia="Times New Roman" w:hAnsi="Consolas" w:cs="Times New Roman"/>
+          <w:color w:val="D4D4D4"/>
+          <w:sz w:val="21"/>
+          <w:szCs w:val="21"/>
+        </w:rPr>
+      </w:pPr>
+      <w:r>
+        <w:rPr>
+          <w:rFonts w:ascii="Consolas" w:eastAsia="Times New Roman" w:hAnsi="Consolas" w:cs="Times New Roman"/>
+          <w:color w:val="569CD6"/>
+          <w:sz w:val="21"/>
+          <w:szCs w:val="21"/>
+        </w:rPr>
+        <w:t>if</w:t>
+      </w:r>
+      <w:r>
+        <w:rPr>
+          <w:rFonts w:ascii="Consolas" w:eastAsia="Times New Roman" w:hAnsi="Consolas" w:cs="Times New Roman"/>
+          <w:color w:val="D4D4D4"/>
+          <w:sz w:val="21"/>
+          <w:szCs w:val="21"/>
+        </w:rPr>
+        <w:t xml:space="preserve"> </w:t>
+      </w:r>
+      <w:r>
+        <w:rPr>
+          <w:rFonts w:ascii="Consolas" w:eastAsia="Times New Roman" w:hAnsi="Consolas" w:cs="Times New Roman"/>
+          <w:color w:val="DCDCDC"/>
+          <w:sz w:val="21"/>
+          <w:szCs w:val="21"/>
+        </w:rPr>
+        <w:t>(</w:t>
+      </w:r>
+      <w:r>
+        <w:rPr>
+          <w:rFonts w:ascii="Consolas" w:eastAsia="Times New Roman" w:hAnsi="Consolas" w:cs="Times New Roman"/>
+          <w:color w:val="74B0DF"/>
+          <w:sz w:val="21"/>
+          <w:szCs w:val="21"/>
+        </w:rPr>
+        <w:t>$unit_type</w:t>
+      </w:r>
+      <w:r>
+        <w:rPr>
+          <w:rFonts w:ascii="Consolas" w:eastAsia="Times New Roman" w:hAnsi="Consolas" w:cs="Times New Roman"/>
+          <w:color w:val="D4D4D4"/>
+          <w:sz w:val="21"/>
+          <w:szCs w:val="21"/>
+        </w:rPr>
+        <w:t xml:space="preserve"> </w:t>
+      </w:r>
+      <w:r>
+        <w:rPr>
+          <w:rFonts w:ascii="Consolas" w:eastAsia="Times New Roman" w:hAnsi="Consolas" w:cs="Times New Roman"/>
+          <w:color w:val="DCDCDC"/>
+          <w:sz w:val="21"/>
+          <w:szCs w:val="21"/>
+        </w:rPr>
+        <w:t>===</w:t>
+      </w:r>
+      <w:r>
+        <w:rPr>
+          <w:rFonts w:ascii="Consolas" w:eastAsia="Times New Roman" w:hAnsi="Consolas" w:cs="Times New Roman"/>
+          <w:color w:val="D4D4D4"/>
+          <w:sz w:val="21"/>
+          <w:szCs w:val="21"/>
+        </w:rPr>
+        <w:t xml:space="preserve"> </w:t>
+      </w:r>
+      <w:r>
+        <w:rPr>
+          <w:rFonts w:ascii="Consolas" w:eastAsia="Times New Roman" w:hAnsi="Consolas" w:cs="Times New Roman"/>
+          <w:color w:val="CE9178"/>
+          <w:sz w:val="21"/>
+          <w:szCs w:val="21"/>
+        </w:rPr>
+        <w:t>"MK"</w:t>
+      </w:r>
+      <w:r>
+        <w:rPr>
+          <w:rFonts w:ascii="Consolas" w:eastAsia="Times New Roman" w:hAnsi="Consolas" w:cs="Times New Roman"/>
+          <w:color w:val="DCDCDC"/>
+          <w:sz w:val="21"/>
+          <w:szCs w:val="21"/>
+        </w:rPr>
+        <w:t>)</w:t>
+      </w:r>
+      <w:r>
+        <w:rPr>
+          <w:rFonts w:ascii="Consolas" w:eastAsia="Times New Roman" w:hAnsi="Consolas" w:cs="Times New Roman"/>
+          <w:color w:val="D4D4D4"/>
+          <w:sz w:val="21"/>
+          <w:szCs w:val="21"/>
+        </w:rPr>
+        <w:t xml:space="preserve"> </w:t>
+      </w:r>
+      <w:r>
+        <w:rPr>
+          <w:rFonts w:ascii="Consolas" w:eastAsia="Times New Roman" w:hAnsi="Consolas" w:cs="Times New Roman"/>
+          <w:color w:val="DCDCDC"/>
+          <w:sz w:val="21"/>
+          <w:szCs w:val="21"/>
+        </w:rPr>
+        <w:t>{</w:t>
+      </w:r>
+    </w:p>
+    <w:p>
+      <w:pPr>
+        <w:shd w:val="clear" w:color="auto" w:fill="1E1E1E"/>
+        <w:spacing w:after="0" w:line="285" w:lineRule="atLeast"/>
+        <w:rPr>
+          <w:rFonts w:ascii="Consolas" w:eastAsia="Times New Roman" w:hAnsi="Consolas" w:cs="Times New Roman"/>
+          <w:color w:val="D4D4D4"/>
+          <w:sz w:val="21"/>
+          <w:szCs w:val="21"/>
+        </w:rPr>
+      </w:pPr>
+      <w:r>
+        <w:rPr>
+          <w:rFonts w:ascii="Consolas" w:eastAsia="Times New Roman" w:hAnsi="Consolas" w:cs="Times New Roman"/>
+          <w:color w:val="D4D4D4"/>
+          <w:sz w:val="21"/>
+          <w:szCs w:val="21"/>
+        </w:rPr>
+        <w:t xml:space="preserve">    </w:t>
+      </w:r>
+      <w:r>
+        <w:rPr>
+          <w:rFonts w:ascii="Consolas" w:eastAsia="Times New Roman" w:hAnsi="Consolas" w:cs="Times New Roman"/>
+          <w:color w:val="74B0DF"/>
+          <w:sz w:val="21"/>
+          <w:szCs w:val="21"/>
+        </w:rPr>
+        <w:t>$converted_value</w:t>
+      </w:r>
+      <w:r>
+        <w:rPr>
+          <w:rFonts w:ascii="Consolas" w:eastAsia="Times New Roman" w:hAnsi="Consolas" w:cs="Times New Roman"/>
+          <w:color w:val="D4D4D4"/>
+          <w:sz w:val="21"/>
+          <w:szCs w:val="21"/>
+        </w:rPr>
+        <w:t xml:space="preserve"> </w:t>
+      </w:r>
+      <w:r>
+        <w:rPr>
+          <w:rFonts w:ascii="Consolas" w:eastAsia="Times New Roman" w:hAnsi="Consolas" w:cs="Times New Roman"/>
+          <w:color w:val="DCDCDC"/>
+          <w:sz w:val="21"/>
+          <w:szCs w:val="21"/>
+        </w:rPr>
+        <w:t>=</w:t>
+      </w:r>
+      <w:r>
+        <w:rPr>
+          <w:rFonts w:ascii="Consolas" w:eastAsia="Times New Roman" w:hAnsi="Consolas" w:cs="Times New Roman"/>
+          <w:color w:val="D4D4D4"/>
+          <w:sz w:val="21"/>
+          <w:szCs w:val="21"/>
+        </w:rPr>
+        <w:t xml:space="preserve"> </w:t>
+      </w:r>
+      <w:r>
+        <w:rPr>
+          <w:rFonts w:ascii="Consolas" w:eastAsia="Times New Roman" w:hAnsi="Consolas" w:cs="Times New Roman"/>
+          <w:color w:val="74B0DF"/>
+          <w:sz w:val="21"/>
+          <w:szCs w:val="21"/>
+        </w:rPr>
+        <w:t>$value</w:t>
+      </w:r>
+      <w:r>
+        <w:rPr>
+          <w:rFonts w:ascii="Consolas" w:eastAsia="Times New Roman" w:hAnsi="Consolas" w:cs="Times New Roman"/>
+          <w:color w:val="D4D4D4"/>
+          <w:sz w:val="21"/>
+          <w:szCs w:val="21"/>
+        </w:rPr>
+        <w:t xml:space="preserve"> </w:t>
+      </w:r>
+      <w:r>
+        <w:rPr>
+          <w:rFonts w:ascii="Consolas" w:eastAsia="Times New Roman" w:hAnsi="Consolas" w:cs="Times New Roman"/>
+          <w:color w:val="DCDCDC"/>
+          <w:sz w:val="21"/>
+          <w:szCs w:val="21"/>
+        </w:rPr>
+        <w:t>*</w:t>
+      </w:r>
+      <w:r>
+        <w:rPr>
+          <w:rFonts w:ascii="Consolas" w:eastAsia="Times New Roman" w:hAnsi="Consolas" w:cs="Times New Roman"/>
+          <w:color w:val="D4D4D4"/>
+          <w:sz w:val="21"/>
+          <w:szCs w:val="21"/>
+        </w:rPr>
+        <w:t xml:space="preserve"> MILES_TO_KILOMETERS</w:t>
+      </w:r>
+      <w:r>
+        <w:rPr>
+          <w:rFonts w:ascii="Consolas" w:eastAsia="Times New Roman" w:hAnsi="Consolas" w:cs="Times New Roman"/>
+          <w:color w:val="DCDCDC"/>
+          <w:sz w:val="21"/>
+          <w:szCs w:val="21"/>
+        </w:rPr>
+        <w:t>;</w:t>
+      </w:r>
+    </w:p>
+    <w:p>
+      <w:pPr>
+        <w:shd w:val="clear" w:color="auto" w:fill="1E1E1E"/>
+        <w:spacing w:after="0" w:line="285" w:lineRule="atLeast"/>
+        <w:rPr>
+          <w:rFonts w:ascii="Consolas" w:eastAsia="Times New Roman" w:hAnsi="Consolas" w:cs="Times New Roman"/>
+          <w:color w:val="D4D4D4"/>
+          <w:sz w:val="21"/>
+          <w:szCs w:val="21"/>
+        </w:rPr>
+      </w:pPr>
+      <w:r>
+        <w:rPr>
+          <w:rFonts w:ascii="Consolas" w:eastAsia="Times New Roman" w:hAnsi="Consolas" w:cs="Times New Roman"/>
+          <w:color w:val="DCDCDC"/>
+          <w:sz w:val="21"/>
+          <w:szCs w:val="21"/>
+        </w:rPr>
+        <w:t>}</w:t>
+      </w:r>
+      <w:r>
+        <w:rPr>
+          <w:rFonts w:ascii="Consolas" w:eastAsia="Times New Roman" w:hAnsi="Consolas" w:cs="Times New Roman"/>
+          <w:color w:val="D4D4D4"/>
+          <w:sz w:val="21"/>
+          <w:szCs w:val="21"/>
+        </w:rPr>
+        <w:t xml:space="preserve"> </w:t>
+      </w:r>
+      <w:r>
+        <w:rPr>
+          <w:rFonts w:ascii="Consolas" w:eastAsia="Times New Roman" w:hAnsi="Consolas" w:cs="Times New Roman"/>
+          <w:color w:val="569CD6"/>
+          <w:sz w:val="21"/>
+          <w:szCs w:val="21"/>
+        </w:rPr>
+        <w:t>elseif</w:t>
+      </w:r>
+      <w:r>
+        <w:rPr>
+          <w:rFonts w:ascii="Consolas" w:eastAsia="Times New Roman" w:hAnsi="Consolas" w:cs="Times New Roman"/>
+          <w:color w:val="D4D4D4"/>
+          <w:sz w:val="21"/>
+          <w:szCs w:val="21"/>
+        </w:rPr>
+        <w:t xml:space="preserve"> </w:t>
+      </w:r>
+      <w:r>
+        <w:rPr>
+          <w:rFonts w:ascii="Consolas" w:eastAsia="Times New Roman" w:hAnsi="Consolas" w:cs="Times New Roman"/>
+          <w:color w:val="DCDCDC"/>
+          <w:sz w:val="21"/>
+          <w:szCs w:val="21"/>
+        </w:rPr>
+        <w:t>(</w:t>
+      </w:r>
+      <w:r>
+        <w:rPr>
+          <w:rFonts w:ascii="Consolas" w:eastAsia="Times New Roman" w:hAnsi="Consolas" w:cs="Times New Roman"/>
+          <w:color w:val="74B0DF"/>
+          <w:sz w:val="21"/>
+          <w:szCs w:val="21"/>
+        </w:rPr>
+        <w:t>$unit_type</w:t>
+      </w:r>
+      <w:r>
+        <w:rPr>
+          <w:rFonts w:ascii="Consolas" w:eastAsia="Times New Roman" w:hAnsi="Consolas" w:cs="Times New Roman"/>
+          <w:color w:val="D4D4D4"/>
+          <w:sz w:val="21"/>
+          <w:szCs w:val="21"/>
+        </w:rPr>
+        <w:t xml:space="preserve"> </w:t>
+      </w:r>
+      <w:r>
+        <w:rPr>
+          <w:rFonts w:ascii="Consolas" w:eastAsia="Times New Roman" w:hAnsi="Consolas" w:cs="Times New Roman"/>
+          <w:color w:val="DCDCDC"/>
+          <w:sz w:val="21"/>
+          <w:szCs w:val="21"/>
+        </w:rPr>
+        <w:t>===</w:t>
+      </w:r>
+      <w:r>
+        <w:rPr>
+          <w:rFonts w:ascii="Consolas" w:eastAsia="Times New Roman" w:hAnsi="Consolas" w:cs="Times New Roman"/>
+          <w:color w:val="D4D4D4"/>
+          <w:sz w:val="21"/>
+          <w:szCs w:val="21"/>
+        </w:rPr>
+        <w:t xml:space="preserve"> </w:t>
+      </w:r>
+      <w:r>
+        <w:rPr>
+          <w:rFonts w:ascii="Consolas" w:eastAsia="Times New Roman" w:hAnsi="Consolas" w:cs="Times New Roman"/>
+          <w:color w:val="CE9178"/>
+          <w:sz w:val="21"/>
+          <w:szCs w:val="21"/>
+        </w:rPr>
+        <w:t>"PK"</w:t>
+      </w:r>
+      <w:r>
+        <w:rPr>
+          <w:rFonts w:ascii="Consolas" w:eastAsia="Times New Roman" w:hAnsi="Consolas" w:cs="Times New Roman"/>
+          <w:color w:val="DCDCDC"/>
+          <w:sz w:val="21"/>
+          <w:szCs w:val="21"/>
+        </w:rPr>
+        <w:t>)</w:t>
+      </w:r>
+      <w:r>
+        <w:rPr>
+          <w:rFonts w:ascii="Consolas" w:eastAsia="Times New Roman" w:hAnsi="Consolas" w:cs="Times New Roman"/>
+          <w:color w:val="D4D4D4"/>
+          <w:sz w:val="21"/>
+          <w:szCs w:val="21"/>
+        </w:rPr>
+        <w:t xml:space="preserve"> </w:t>
+      </w:r>
+      <w:r>
+        <w:rPr>
+          <w:rFonts w:ascii="Consolas" w:eastAsia="Times New Roman" w:hAnsi="Consolas" w:cs="Times New Roman"/>
+          <w:color w:val="DCDCDC"/>
+          <w:sz w:val="21"/>
+          <w:szCs w:val="21"/>
+        </w:rPr>
+        <w:t>{</w:t>
+      </w:r>
+    </w:p>
+    <w:p>
+      <w:pPr>
+        <w:shd w:val="clear" w:color="auto" w:fill="1E1E1E"/>
+        <w:spacing w:after="0" w:line="285" w:lineRule="atLeast"/>
+        <w:rPr>
+          <w:rFonts w:ascii="Consolas" w:eastAsia="Times New Roman" w:hAnsi="Consolas" w:cs="Times New Roman"/>
+          <w:color w:val="D4D4D4"/>
+          <w:sz w:val="21"/>
+          <w:szCs w:val="21"/>
+        </w:rPr>
+      </w:pPr>
+      <w:r>
+        <w:rPr>
+          <w:rFonts w:ascii="Consolas" w:eastAsia="Times New Roman" w:hAnsi="Consolas" w:cs="Times New Roman"/>
+          <w:color w:val="D4D4D4"/>
+          <w:sz w:val="21"/>
+          <w:szCs w:val="21"/>
+        </w:rPr>
+        <w:t xml:space="preserve">    </w:t>
+      </w:r>
+      <w:r>
+        <w:rPr>
+          <w:rFonts w:ascii="Consolas" w:eastAsia="Times New Roman" w:hAnsi="Consolas" w:cs="Times New Roman"/>
+          <w:color w:val="74B0DF"/>
+          <w:sz w:val="21"/>
+          <w:szCs w:val="21"/>
+        </w:rPr>
+        <w:t>$converted_value</w:t>
+      </w:r>
+      <w:r>
+        <w:rPr>
+          <w:rFonts w:ascii="Consolas" w:eastAsia="Times New Roman" w:hAnsi="Consolas" w:cs="Times New Roman"/>
+          <w:color w:val="D4D4D4"/>
+          <w:sz w:val="21"/>
+          <w:szCs w:val="21"/>
+        </w:rPr>
+        <w:t xml:space="preserve"> </w:t>
+      </w:r>
+      <w:r>
+        <w:rPr>
+          <w:rFonts w:ascii="Consolas" w:eastAsia="Times New Roman" w:hAnsi="Consolas" w:cs="Times New Roman"/>
+          <w:color w:val="DCDCDC"/>
+          <w:sz w:val="21"/>
+          <w:szCs w:val="21"/>
+        </w:rPr>
+        <w:t>=</w:t>
+      </w:r>
+      <w:r>
+        <w:rPr>
+          <w:rFonts w:ascii="Consolas" w:eastAsia="Times New Roman" w:hAnsi="Consolas" w:cs="Times New Roman"/>
+          <w:color w:val="D4D4D4"/>
+          <w:sz w:val="21"/>
+          <w:szCs w:val="21"/>
+        </w:rPr>
+        <w:t xml:space="preserve"> </w:t>
+      </w:r>
+      <w:r>
+        <w:rPr>
+          <w:rFonts w:ascii="Consolas" w:eastAsia="Times New Roman" w:hAnsi="Consolas" w:cs="Times New Roman"/>
+          <w:color w:val="74B0DF"/>
+          <w:sz w:val="21"/>
+          <w:szCs w:val="21"/>
+        </w:rPr>
+        <w:t>$value</w:t>
+      </w:r>
+      <w:r>
+        <w:rPr>
+          <w:rFonts w:ascii="Consolas" w:eastAsia="Times New Roman" w:hAnsi="Consolas" w:cs="Times New Roman"/>
+          <w:color w:val="D4D4D4"/>
+          <w:sz w:val="21"/>
+          <w:szCs w:val="21"/>
+        </w:rPr>
+        <w:t xml:space="preserve"> </w:t>
+      </w:r>
+      <w:r>
+        <w:rPr>
+          <w:rFonts w:ascii="Consolas" w:eastAsia="Times New Roman" w:hAnsi="Consolas" w:cs="Times New Roman"/>
+          <w:color w:val="DCDCDC"/>
+          <w:sz w:val="21"/>
+          <w:szCs w:val="21"/>
+        </w:rPr>
+        <w:t>*</w:t>
+      </w:r>
+      <w:r>
+        <w:rPr>
+          <w:rFonts w:ascii="Consolas" w:eastAsia="Times New Roman" w:hAnsi="Consolas" w:cs="Times New Roman"/>
+          <w:color w:val="D4D4D4"/>
+          <w:sz w:val="21"/>
+          <w:szCs w:val="21"/>
+        </w:rPr>
+        <w:t xml:space="preserve"> POUNDS_TO_KILOGRAMS</w:t>
+      </w:r>
+      <w:r>
+        <w:rPr>
+          <w:rFonts w:ascii="Consolas" w:eastAsia="Times New Roman" w:hAnsi="Consolas" w:cs="Times New Roman"/>
+          <w:color w:val="DCDCDC"/>
+          <w:sz w:val="21"/>
+          <w:szCs w:val="21"/>
+        </w:rPr>
+        <w:t>;</w:t>
+      </w:r>
+    </w:p>
+    <w:p>
+      <w:pPr>
+        <w:shd w:val="clear" w:color="auto" w:fill="1E1E1E"/>
+        <w:spacing w:after="0" w:line="285" w:lineRule="atLeast"/>
+        <w:rPr>
+          <w:rFonts w:ascii="Consolas" w:eastAsia="Times New Roman" w:hAnsi="Consolas" w:cs="Times New Roman"/>
+          <w:color w:val="D4D4D4"/>
+          <w:sz w:val="21"/>
+          <w:szCs w:val="21"/>
+        </w:rPr>
+      </w:pPr>
+      <w:r>
+        <w:rPr>
+          <w:rFonts w:ascii="Consolas" w:eastAsia="Times New Roman" w:hAnsi="Consolas" w:cs="Times New Roman"/>
+          <w:color w:val="DCDCDC"/>
+          <w:sz w:val="21"/>
+          <w:szCs w:val="21"/>
+        </w:rPr>
+        <w:t>}</w:t>
+      </w:r>
+    </w:p>
+    <w:p>
+      <w:pPr>
+        <w:shd w:val="clear" w:color="auto" w:fill="1E1E1E"/>
+        <w:spacing w:after="0" w:line="285" w:lineRule="atLeast"/>
+        <w:rPr>
+          <w:rFonts w:ascii="Consolas" w:eastAsia="Times New Roman" w:hAnsi="Consolas" w:cs="Times New Roman"/>
+          <w:color w:val="D4D4D4"/>
+          <w:sz w:val="21"/>
+          <w:szCs w:val="21"/>
+        </w:rPr>
+      </w:pPr>
+    </w:p>
+    <w:p>
+      <w:pPr>
+        <w:shd w:val="clear" w:color="auto" w:fill="1E1E1E"/>
+        <w:spacing w:after="0" w:line="285" w:lineRule="atLeast"/>
+        <w:rPr>
+          <w:rFonts w:ascii="Consolas" w:eastAsia="Times New Roman" w:hAnsi="Consolas" w:cs="Times New Roman"/>
+          <w:color w:val="D4D4D4"/>
+          <w:sz w:val="21"/>
+          <w:szCs w:val="21"/>
+        </w:rPr>
+      </w:pPr>
+      <w:r>
+        <w:rPr>
+          <w:rFonts w:ascii="Consolas" w:eastAsia="Times New Roman" w:hAnsi="Consolas" w:cs="Times New Roman"/>
+          <w:color w:val="569CD6"/>
+          <w:sz w:val="21"/>
+          <w:szCs w:val="21"/>
+        </w:rPr>
+        <w:t>echo</w:t>
+      </w:r>
+      <w:r>
+        <w:rPr>
+          <w:rFonts w:ascii="Consolas" w:eastAsia="Times New Roman" w:hAnsi="Consolas" w:cs="Times New Roman"/>
+          <w:color w:val="D4D4D4"/>
+          <w:sz w:val="21"/>
+          <w:szCs w:val="21"/>
+        </w:rPr>
+        <w:t xml:space="preserve"> number_format</w:t>
+      </w:r>
+      <w:r>
+        <w:rPr>
+          <w:rFonts w:ascii="Consolas" w:eastAsia="Times New Roman" w:hAnsi="Consolas" w:cs="Times New Roman"/>
+          <w:color w:val="DCDCDC"/>
+          <w:sz w:val="21"/>
+          <w:szCs w:val="21"/>
+        </w:rPr>
+        <w:t>(</w:t>
+      </w:r>
+      <w:r>
+        <w:rPr>
+          <w:rFonts w:ascii="Consolas" w:eastAsia="Times New Roman" w:hAnsi="Consolas" w:cs="Times New Roman"/>
+          <w:color w:val="74B0DF"/>
+          <w:sz w:val="21"/>
+          <w:szCs w:val="21"/>
+        </w:rPr>
+        <w:t>$converted_value</w:t>
+      </w:r>
+      <w:r>
+        <w:rPr>
+          <w:rFonts w:ascii="Consolas" w:eastAsia="Times New Roman" w:hAnsi="Consolas" w:cs="Times New Roman"/>
+          <w:color w:val="DCDCDC"/>
+          <w:sz w:val="21"/>
+          <w:szCs w:val="21"/>
+        </w:rPr>
+        <w:t>,</w:t>
+      </w:r>
+      <w:r>
+        <w:rPr>
+          <w:rFonts w:ascii="Consolas" w:eastAsia="Times New Roman" w:hAnsi="Consolas" w:cs="Times New Roman"/>
+          <w:color w:val="D4D4D4"/>
+          <w:sz w:val="21"/>
+          <w:szCs w:val="21"/>
+        </w:rPr>
+        <w:t xml:space="preserve"> </w:t>
+      </w:r>
+      <w:r>
+        <w:rPr>
+          <w:rFonts w:ascii="Consolas" w:eastAsia="Times New Roman" w:hAnsi="Consolas" w:cs="Times New Roman"/>
+          <w:color w:val="B5CEA8"/>
+          <w:sz w:val="21"/>
+          <w:szCs w:val="21"/>
+        </w:rPr>
+        <w:t>2</w:t>
+      </w:r>
+      <w:r>
+        <w:rPr>
+          <w:rFonts w:ascii="Consolas" w:eastAsia="Times New Roman" w:hAnsi="Consolas" w:cs="Times New Roman"/>
+          <w:color w:val="DCDCDC"/>
+          <w:sz w:val="21"/>
+          <w:szCs w:val="21"/>
+        </w:rPr>
+        <w:t>)</w:t>
+      </w:r>
+      <w:r>
+        <w:rPr>
+          <w:rFonts w:ascii="Consolas" w:eastAsia="Times New Roman" w:hAnsi="Consolas" w:cs="Times New Roman"/>
+          <w:color w:val="D4D4D4"/>
+          <w:sz w:val="21"/>
+          <w:szCs w:val="21"/>
+        </w:rPr>
+        <w:t xml:space="preserve"> </w:t>
+      </w:r>
+      <w:r>
+        <w:rPr>
+          <w:rFonts w:ascii="Consolas" w:eastAsia="Times New Roman" w:hAnsi="Consolas" w:cs="Times New Roman"/>
+          <w:color w:val="DCDCDC"/>
+          <w:sz w:val="21"/>
+          <w:szCs w:val="21"/>
+        </w:rPr>
+        <w:t>.</w:t>
+      </w:r>
+      <w:r>
+        <w:rPr>
+          <w:rFonts w:ascii="Consolas" w:eastAsia="Times New Roman" w:hAnsi="Consolas" w:cs="Times New Roman"/>
+          <w:color w:val="D4D4D4"/>
+          <w:sz w:val="21"/>
+          <w:szCs w:val="21"/>
+        </w:rPr>
+        <w:t xml:space="preserve"> </w:t>
+      </w:r>
+      <w:r>
+        <w:rPr>
+          <w:rFonts w:ascii="Consolas" w:eastAsia="Times New Roman" w:hAnsi="Consolas" w:cs="Times New Roman"/>
+          <w:color w:val="CE9178"/>
+          <w:sz w:val="21"/>
+          <w:szCs w:val="21"/>
+        </w:rPr>
+        <w:t>"\n"</w:t>
+      </w:r>
+      <w:r>
+        <w:rPr>
+          <w:rFonts w:ascii="Consolas" w:eastAsia="Times New Roman" w:hAnsi="Consolas" w:cs="Times New Roman"/>
+          <w:color w:val="DCDCDC"/>
+          <w:sz w:val="21"/>
+          <w:szCs w:val="21"/>
+        </w:rPr>
+        <w:t>;</w:t>
+      </w:r>
+    </w:p>
+    <w:p/>
+    <w:p/>
+    <w:p/>
+    <w:p>
+      <w:r>
+        <w:t>print $a</w:t>
       </w:r>
     </w:p>
     <w:sectPr>

</xml_diff>

<commit_message>
created invoice & invoice_products table 39
</commit_message>
<xml_diff>
--- a/notes.docx
+++ b/notes.docx
@@ -1651,7 +1651,7 @@
           </mc:Choice>
           <mc:Fallback>
             <w:pict>
-              <v:rect w14:anchorId="3232B5AD" id="Rectangle 13" o:spid="_x0000_s1026" style="width:23.9pt;height:23.9pt;visibility:visible;mso-wrap-style:square;mso-left-percent:-10001;mso-top-percent:-10001;mso-position-horizontal:absolute;mso-position-horizontal-relative:char;mso-position-vertical:absolute;mso-position-vertical-relative:line;mso-left-percent:-10001;mso-top-percent:-10001;v-text-anchor:top" o:gfxdata="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" filled="f" stroked="f">
+              <v:rect w14:anchorId="7CC773ED" id="Rectangle 13" o:spid="_x0000_s1026" style="width:23.9pt;height:23.9pt;visibility:visible;mso-wrap-style:square;mso-left-percent:-10001;mso-top-percent:-10001;mso-position-horizontal:absolute;mso-position-horizontal-relative:char;mso-position-vertical:absolute;mso-position-vertical-relative:line;mso-left-percent:-10001;mso-top-percent:-10001;v-text-anchor:top" o:gfxdata="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" filled="f" stroked="f">
                 <o:lock v:ext="edit" aspectratio="t"/>
                 <w10:anchorlock/>
               </v:rect>
@@ -3449,7 +3449,23 @@
           <w:sz w:val="24"/>
           <w:szCs w:val="24"/>
         </w:rPr>
-        <w:t xml:space="preserve">Create Customer Table : </w:t>
+        <w:t xml:space="preserve">Create </w:t>
+      </w:r>
+      <w:r>
+        <w:rPr>
+          <w:rFonts w:ascii="Times New Roman" w:eastAsia="Times New Roman" w:hAnsi="Times New Roman" w:cs="Times New Roman"/>
+          <w:sz w:val="24"/>
+          <w:szCs w:val="24"/>
+        </w:rPr>
+        <w:t>products</w:t>
+      </w:r>
+      <w:r>
+        <w:rPr>
+          <w:rFonts w:ascii="Times New Roman" w:eastAsia="Times New Roman" w:hAnsi="Times New Roman" w:cs="Times New Roman"/>
+          <w:sz w:val="24"/>
+          <w:szCs w:val="24"/>
+        </w:rPr>
+        <w:t xml:space="preserve"> Table : </w:t>
       </w:r>
       <w:r>
         <w:rPr>
@@ -3719,11 +3735,192 @@
         </w:numPr>
       </w:pPr>
       <w:r>
-        <w:t>x</w:t>
-      </w:r>
+        <w:t>goto product-update.blade.php</w:t>
+      </w:r>
+    </w:p>
+    <w:p>
+      <w:pPr>
+        <w:pStyle w:val="ListParagraph"/>
+        <w:numPr>
+          <w:ilvl w:val="0"/>
+          <w:numId w:val="1"/>
+        </w:numPr>
+      </w:pPr>
+    </w:p>
+    <w:p>
+      <w:r>
+        <w:t>39 [POS] Invoice Database Design</w:t>
+      </w:r>
+      <w:r>
+        <w:t xml:space="preserve"> :</w:t>
+      </w:r>
+    </w:p>
+    <w:p>
+      <w:pPr>
+        <w:pStyle w:val="ListParagraph"/>
+        <w:numPr>
+          <w:ilvl w:val="0"/>
+          <w:numId w:val="1"/>
+        </w:numPr>
+      </w:pPr>
+      <w:r>
+        <w:t>Planning invoice table</w:t>
+      </w:r>
+    </w:p>
+    <w:p>
+      <w:pPr>
+        <w:pStyle w:val="ListParagraph"/>
+        <w:numPr>
+          <w:ilvl w:val="0"/>
+          <w:numId w:val="1"/>
+        </w:numPr>
+      </w:pPr>
+      <w:r>
+        <w:t>Product Invoice Back-end development</w:t>
+      </w:r>
+    </w:p>
+    <w:p>
+      <w:pPr>
+        <w:pStyle w:val="ListParagraph"/>
+        <w:numPr>
+          <w:ilvl w:val="0"/>
+          <w:numId w:val="1"/>
+        </w:numPr>
+      </w:pPr>
+      <w:r>
+        <w:lastRenderedPageBreak/>
+        <w:t>Front-end development</w:t>
+      </w:r>
+    </w:p>
+    <w:p>
+      <w:pPr>
+        <w:pStyle w:val="ListParagraph"/>
+        <w:numPr>
+          <w:ilvl w:val="0"/>
+          <w:numId w:val="1"/>
+        </w:numPr>
+        <w:spacing w:before="100" w:beforeAutospacing="1" w:after="100" w:afterAutospacing="1" w:line="240" w:lineRule="auto"/>
+        <w:rPr>
+          <w:rFonts w:ascii="Times New Roman" w:eastAsia="Times New Roman" w:hAnsi="Times New Roman" w:cs="Times New Roman"/>
+          <w:sz w:val="24"/>
+          <w:szCs w:val="24"/>
+        </w:rPr>
+      </w:pPr>
+      <w:r>
+        <w:rPr>
+          <w:rFonts w:ascii="Times New Roman" w:eastAsia="Times New Roman" w:hAnsi="Times New Roman" w:cs="Times New Roman"/>
+          <w:sz w:val="24"/>
+          <w:szCs w:val="24"/>
+        </w:rPr>
+        <w:t xml:space="preserve">Create </w:t>
+      </w:r>
+      <w:r>
+        <w:rPr>
+          <w:rFonts w:ascii="Times New Roman" w:eastAsia="Times New Roman" w:hAnsi="Times New Roman" w:cs="Times New Roman"/>
+          <w:sz w:val="24"/>
+          <w:szCs w:val="24"/>
+        </w:rPr>
+        <w:t>Invoices</w:t>
+      </w:r>
+      <w:r>
+        <w:rPr>
+          <w:rFonts w:ascii="Times New Roman" w:eastAsia="Times New Roman" w:hAnsi="Times New Roman" w:cs="Times New Roman"/>
+          <w:sz w:val="24"/>
+          <w:szCs w:val="24"/>
+        </w:rPr>
+        <w:t xml:space="preserve"> Table : </w:t>
+      </w:r>
+      <w:r>
+        <w:rPr>
+          <w:rFonts w:ascii="Times New Roman" w:eastAsia="Times New Roman" w:hAnsi="Times New Roman" w:cs="Times New Roman"/>
+          <w:sz w:val="24"/>
+          <w:szCs w:val="24"/>
+        </w:rPr>
+        <w:t>php artisan make:migration create_</w:t>
+      </w:r>
+      <w:r>
+        <w:rPr>
+          <w:rFonts w:ascii="Times New Roman" w:eastAsia="Times New Roman" w:hAnsi="Times New Roman" w:cs="Times New Roman"/>
+          <w:sz w:val="24"/>
+          <w:szCs w:val="24"/>
+        </w:rPr>
+        <w:t>invoices</w:t>
+      </w:r>
+      <w:r>
+        <w:rPr>
+          <w:rFonts w:ascii="Times New Roman" w:eastAsia="Times New Roman" w:hAnsi="Times New Roman" w:cs="Times New Roman"/>
+          <w:sz w:val="24"/>
+          <w:szCs w:val="24"/>
+        </w:rPr>
+        <w:t>_table</w:t>
+      </w:r>
+    </w:p>
+    <w:p>
+      <w:pPr>
+        <w:pStyle w:val="bodyb1"/>
+        <w:numPr>
+          <w:ilvl w:val="0"/>
+          <w:numId w:val="1"/>
+        </w:numPr>
+      </w:pPr>
+      <w:r>
+        <w:t xml:space="preserve">open </w:t>
+      </w:r>
+      <w:r>
+        <w:t>invoices</w:t>
+      </w:r>
+      <w:r>
+        <w:t>.php from database-&gt;migrations, write necessary fields</w:t>
+      </w:r>
+    </w:p>
+    <w:p>
+      <w:pPr>
+        <w:pStyle w:val="bodyb1"/>
+        <w:numPr>
+          <w:ilvl w:val="0"/>
+          <w:numId w:val="1"/>
+        </w:numPr>
+      </w:pPr>
+      <w:r>
+        <w:t>create invoice_products</w:t>
+      </w:r>
+      <w:r>
+        <w:t xml:space="preserve"> table : </w:t>
+      </w:r>
+      <w:r>
+        <w:t>php artisan make:migration create_</w:t>
+      </w:r>
+      <w:r>
+        <w:t>invoice</w:t>
+      </w:r>
+      <w:r>
+        <w:t>_</w:t>
+      </w:r>
+      <w:r>
+        <w:t>products_</w:t>
+      </w:r>
+      <w:r>
+        <w:t>table</w:t>
+      </w:r>
+    </w:p>
+    <w:p>
+      <w:pPr>
+        <w:pStyle w:val="bodyb1"/>
+        <w:numPr>
+          <w:ilvl w:val="0"/>
+          <w:numId w:val="1"/>
+        </w:numPr>
+      </w:pPr>
+      <w:r>
+        <w:t>create table : php artisan migrate</w:t>
+      </w:r>
+    </w:p>
+    <w:p>
+      <w:pPr>
+        <w:pStyle w:val="ListParagraph"/>
+      </w:pPr>
     </w:p>
     <w:p/>
-    <w:p/>
     <w:p>
       <w:r>
         <w:t>fscanf(STDIN, “%s %s”, $a, $b);</w:t>
@@ -3731,7 +3928,53 @@
     </w:p>
     <w:p>
       <w:r>
-        <w:lastRenderedPageBreak/>
+        <w:t>$line = trim($line, “ \r\n”);</w:t>
+      </w:r>
+    </w:p>
+    <w:p>
+      <w:r>
+        <w:rPr>
+          <w:noProof/>
+        </w:rPr>
+        <w:drawing>
+          <wp:inline distT="0" distB="0" distL="0" distR="0" wp14:anchorId="5187B37F" wp14:editId="5DFDF962">
+            <wp:extent cx="4657725" cy="2895600"/>
+            <wp:effectExtent l="0" t="0" r="9525" b="0"/>
+            <wp:docPr id="14" name="Picture 14"/>
+            <wp:cNvGraphicFramePr>
+              <a:graphicFrameLocks xmlns:a="http://schemas.openxmlformats.org/drawingml/2006/main" noChangeAspect="1"/>
+            </wp:cNvGraphicFramePr>
+            <a:graphic xmlns:a="http://schemas.openxmlformats.org/drawingml/2006/main">
+              <a:graphicData uri="http://schemas.openxmlformats.org/drawingml/2006/picture">
+                <pic:pic xmlns:pic="http://schemas.openxmlformats.org/drawingml/2006/picture">
+                  <pic:nvPicPr>
+                    <pic:cNvPr id="1" name=""/>
+                    <pic:cNvPicPr/>
+                  </pic:nvPicPr>
+                  <pic:blipFill>
+                    <a:blip r:embed="rId14"/>
+                    <a:stretch>
+                      <a:fillRect/>
+                    </a:stretch>
+                  </pic:blipFill>
+                  <pic:spPr>
+                    <a:xfrm>
+                      <a:off x="0" y="0"/>
+                      <a:ext cx="4657725" cy="2895600"/>
+                    </a:xfrm>
+                    <a:prstGeom prst="rect">
+                      <a:avLst/>
+                    </a:prstGeom>
+                  </pic:spPr>
+                </pic:pic>
+              </a:graphicData>
+            </a:graphic>
+          </wp:inline>
+        </w:drawing>
+      </w:r>
+    </w:p>
+    <w:p>
+      <w:r>
         <w:t>Code Mama : Mile &amp; Pound</w:t>
       </w:r>
     </w:p>
@@ -4757,6 +5000,592 @@
         <w:t>print $a</w:t>
       </w:r>
     </w:p>
+    <w:p/>
+    <w:p>
+      <w:r>
+        <w:t>You are given a string SS. You can add some characters at the begining of the string. Your task is to create shortest palindrome by adding some (possibly none) characters at the begining of SS.</w:t>
+      </w:r>
+      <w:r>
+        <w:br/>
+        <w:t>A palindrome is a string that reads the same backward as forward, for example strings "z", "aaa", "aba", "abccba" are palindromes, but strings "ostad", "reality", "ab" are not.</w:t>
+      </w:r>
+      <w:r>
+        <w:br/>
+        <w:t>Examples:</w:t>
+      </w:r>
+      <w:r>
+        <w:br/>
+        <w:t>If the given string is "bcba" then shortest possible palindrome is "abcba".</w:t>
+      </w:r>
+      <w:r>
+        <w:br/>
+        <w:t>If the given string is "abcba" then shortest possible palindrome is "abcba".</w:t>
+      </w:r>
+      <w:r>
+        <w:br/>
+        <w:t>If the given string is "abcd" then shortest possible palindrome is "dcbabcd".</w:t>
+      </w:r>
+    </w:p>
+    <w:p>
+      <w:pPr>
+        <w:rPr>
+          <w:b/>
+          <w:bCs/>
+        </w:rPr>
+      </w:pPr>
+      <w:r>
+        <w:rPr>
+          <w:b/>
+          <w:bCs/>
+        </w:rPr>
+        <w:t>Input</w:t>
+      </w:r>
+    </w:p>
+    <w:p>
+      <w:r>
+        <w:t>The input consists of one line. A string containing only lowercase English letters.</w:t>
+      </w:r>
+    </w:p>
+    <w:p>
+      <w:pPr>
+        <w:rPr>
+          <w:b/>
+          <w:bCs/>
+        </w:rPr>
+      </w:pPr>
+      <w:r>
+        <w:rPr>
+          <w:b/>
+          <w:bCs/>
+        </w:rPr>
+        <w:t>Output</w:t>
+      </w:r>
+    </w:p>
+    <w:p>
+      <w:r>
+        <w:t>Output shortest possible palindrome by adding some (possibly none) characters at the begining of SS.</w:t>
+      </w:r>
+    </w:p>
+    <w:p>
+      <w:pPr>
+        <w:rPr>
+          <w:b/>
+          <w:bCs/>
+        </w:rPr>
+      </w:pPr>
+      <w:r>
+        <w:rPr>
+          <w:b/>
+          <w:bCs/>
+        </w:rPr>
+        <w:t>Constraints</w:t>
+      </w:r>
+    </w:p>
+    <w:p>
+      <w:pPr>
+        <w:pStyle w:val="ListParagraph"/>
+        <w:numPr>
+          <w:ilvl w:val="0"/>
+          <w:numId w:val="2"/>
+        </w:numPr>
+      </w:pPr>
+      <w:r>
+        <w:t xml:space="preserve">1 ≤≤ </w:t>
+      </w:r>
+      <w:r>
+        <w:rPr>
+          <w:rFonts w:ascii="Cambria Math" w:hAnsi="Cambria Math" w:cs="Cambria Math"/>
+        </w:rPr>
+        <w:t>∣</w:t>
+      </w:r>
+      <w:r>
+        <w:t>S</w:t>
+      </w:r>
+      <w:r>
+        <w:rPr>
+          <w:rFonts w:ascii="Cambria Math" w:hAnsi="Cambria Math" w:cs="Cambria Math"/>
+        </w:rPr>
+        <w:t>∣∣</w:t>
+      </w:r>
+      <w:r>
+        <w:t>S</w:t>
+      </w:r>
+      <w:r>
+        <w:rPr>
+          <w:rFonts w:ascii="Cambria Math" w:hAnsi="Cambria Math" w:cs="Cambria Math"/>
+        </w:rPr>
+        <w:t>∣</w:t>
+      </w:r>
+      <w:r>
+        <w:t xml:space="preserve"> ≤≤ 100000</w:t>
+      </w:r>
+    </w:p>
+    <w:p>
+      <w:pPr>
+        <w:numPr>
+          <w:ilvl w:val="0"/>
+          <w:numId w:val="2"/>
+        </w:numPr>
+      </w:pPr>
+      <w:r>
+        <w:t>SS contains only lowercase (a−z)(a−z) English letters.</w:t>
+      </w:r>
+    </w:p>
+    <w:p/>
+    <w:p/>
+    <w:p>
+      <w:pPr>
+        <w:spacing w:before="100" w:beforeAutospacing="1" w:after="100" w:afterAutospacing="1" w:line="240" w:lineRule="auto"/>
+        <w:rPr>
+          <w:rFonts w:ascii="Times New Roman" w:eastAsia="Times New Roman" w:hAnsi="Times New Roman" w:cs="Times New Roman"/>
+          <w:sz w:val="24"/>
+          <w:szCs w:val="24"/>
+        </w:rPr>
+      </w:pPr>
+      <w:r>
+        <w:rPr>
+          <w:rFonts w:ascii="Times New Roman" w:eastAsia="Times New Roman" w:hAnsi="Times New Roman" w:cs="Times New Roman"/>
+          <w:sz w:val="24"/>
+          <w:szCs w:val="24"/>
+        </w:rPr>
+        <w:t>You are working on a mobile screen that includes an image. The image needs to be positioned within a container in a way that ensures the containment of various image sizes. You will be given the image's width IWIW as input. Your task is to calculate the left margin for the image within the container.</w:t>
+      </w:r>
+    </w:p>
+    <w:p>
+      <w:pPr>
+        <w:spacing w:before="100" w:beforeAutospacing="1" w:after="100" w:afterAutospacing="1" w:line="240" w:lineRule="auto"/>
+        <w:rPr>
+          <w:rFonts w:ascii="Times New Roman" w:eastAsia="Times New Roman" w:hAnsi="Times New Roman" w:cs="Times New Roman"/>
+          <w:sz w:val="24"/>
+          <w:szCs w:val="24"/>
+        </w:rPr>
+      </w:pPr>
+      <w:r>
+        <w:rPr>
+          <w:rFonts w:ascii="Times New Roman" w:eastAsia="Times New Roman" w:hAnsi="Times New Roman" w:cs="Times New Roman"/>
+          <w:sz w:val="24"/>
+          <w:szCs w:val="24"/>
+        </w:rPr>
+        <w:t>You are given the following information:</w:t>
+      </w:r>
+    </w:p>
+    <w:p>
+      <w:pPr>
+        <w:pStyle w:val="ListParagraph"/>
+        <w:numPr>
+          <w:ilvl w:val="0"/>
+          <w:numId w:val="3"/>
+        </w:numPr>
+        <w:spacing w:before="100" w:beforeAutospacing="1" w:after="100" w:afterAutospacing="1" w:line="240" w:lineRule="auto"/>
+        <w:rPr>
+          <w:rFonts w:ascii="Times New Roman" w:eastAsia="Times New Roman" w:hAnsi="Times New Roman" w:cs="Times New Roman"/>
+          <w:sz w:val="24"/>
+          <w:szCs w:val="24"/>
+        </w:rPr>
+      </w:pPr>
+      <w:r>
+        <w:rPr>
+          <w:rFonts w:ascii="Times New Roman" w:eastAsia="Times New Roman" w:hAnsi="Times New Roman" w:cs="Times New Roman"/>
+          <w:sz w:val="24"/>
+          <w:szCs w:val="24"/>
+        </w:rPr>
+        <w:t>The container's width is fixed at 1000 pixels.</w:t>
+      </w:r>
+    </w:p>
+    <w:p>
+      <w:pPr>
+        <w:numPr>
+          <w:ilvl w:val="0"/>
+          <w:numId w:val="3"/>
+        </w:numPr>
+        <w:spacing w:before="100" w:beforeAutospacing="1" w:after="100" w:afterAutospacing="1" w:line="240" w:lineRule="auto"/>
+        <w:rPr>
+          <w:rFonts w:ascii="Times New Roman" w:eastAsia="Times New Roman" w:hAnsi="Times New Roman" w:cs="Times New Roman"/>
+          <w:sz w:val="24"/>
+          <w:szCs w:val="24"/>
+        </w:rPr>
+      </w:pPr>
+      <w:r>
+        <w:rPr>
+          <w:rFonts w:ascii="Times New Roman" w:eastAsia="Times New Roman" w:hAnsi="Times New Roman" w:cs="Times New Roman"/>
+          <w:sz w:val="24"/>
+          <w:szCs w:val="24"/>
+        </w:rPr>
+        <w:t>The left margin of the image should be half of the remaining space within the container.</w:t>
+      </w:r>
+    </w:p>
+    <w:p>
+      <w:pPr>
+        <w:spacing w:before="100" w:beforeAutospacing="1" w:after="100" w:afterAutospacing="1" w:line="240" w:lineRule="auto"/>
+        <w:rPr>
+          <w:rFonts w:ascii="Times New Roman" w:eastAsia="Times New Roman" w:hAnsi="Times New Roman" w:cs="Times New Roman"/>
+          <w:sz w:val="24"/>
+          <w:szCs w:val="24"/>
+        </w:rPr>
+      </w:pPr>
+      <w:r>
+        <w:rPr>
+          <w:rFonts w:ascii="Times New Roman" w:eastAsia="Times New Roman" w:hAnsi="Times New Roman" w:cs="Times New Roman"/>
+          <w:sz w:val="24"/>
+          <w:szCs w:val="24"/>
+        </w:rPr>
+        <w:t>Output the horizontal position of the image from the left side of the container.</w:t>
+      </w:r>
+    </w:p>
+    <w:p>
+      <w:pPr>
+        <w:spacing w:before="100" w:beforeAutospacing="1" w:after="100" w:afterAutospacing="1" w:line="240" w:lineRule="auto"/>
+        <w:outlineLvl w:val="2"/>
+        <w:rPr>
+          <w:rFonts w:ascii="Times New Roman" w:eastAsia="Times New Roman" w:hAnsi="Times New Roman" w:cs="Times New Roman"/>
+          <w:b/>
+          <w:bCs/>
+          <w:sz w:val="27"/>
+          <w:szCs w:val="27"/>
+        </w:rPr>
+      </w:pPr>
+      <w:r>
+        <w:rPr>
+          <w:rFonts w:ascii="Times New Roman" w:eastAsia="Times New Roman" w:hAnsi="Times New Roman" w:cs="Times New Roman"/>
+          <w:b/>
+          <w:bCs/>
+          <w:sz w:val="27"/>
+          <w:szCs w:val="27"/>
+        </w:rPr>
+        <w:t>Input</w:t>
+      </w:r>
+    </w:p>
+    <w:p>
+      <w:pPr>
+        <w:spacing w:before="100" w:beforeAutospacing="1" w:after="100" w:afterAutospacing="1" w:line="240" w:lineRule="auto"/>
+        <w:rPr>
+          <w:rFonts w:ascii="Times New Roman" w:eastAsia="Times New Roman" w:hAnsi="Times New Roman" w:cs="Times New Roman"/>
+          <w:sz w:val="24"/>
+          <w:szCs w:val="24"/>
+        </w:rPr>
+      </w:pPr>
+      <w:r>
+        <w:rPr>
+          <w:rFonts w:ascii="Times New Roman" w:eastAsia="Times New Roman" w:hAnsi="Times New Roman" w:cs="Times New Roman"/>
+          <w:sz w:val="24"/>
+          <w:szCs w:val="24"/>
+        </w:rPr>
+        <w:t>The input consists of a single line:</w:t>
+      </w:r>
+    </w:p>
+    <w:p>
+      <w:pPr>
+        <w:spacing w:before="100" w:beforeAutospacing="1" w:after="100" w:afterAutospacing="1" w:line="240" w:lineRule="auto"/>
+        <w:ind w:left="720"/>
+        <w:rPr>
+          <w:rFonts w:ascii="Times New Roman" w:eastAsia="Times New Roman" w:hAnsi="Times New Roman" w:cs="Times New Roman"/>
+          <w:sz w:val="24"/>
+          <w:szCs w:val="24"/>
+        </w:rPr>
+      </w:pPr>
+      <w:r>
+        <w:rPr>
+          <w:rFonts w:ascii="Times New Roman" w:eastAsia="Times New Roman" w:hAnsi="Times New Roman" w:cs="Times New Roman"/>
+          <w:sz w:val="24"/>
+          <w:szCs w:val="24"/>
+        </w:rPr>
+        <w:lastRenderedPageBreak/>
+        <w:t>An integer IWIW representing the width of the image.</w:t>
+      </w:r>
+    </w:p>
+    <w:p>
+      <w:pPr>
+        <w:spacing w:before="100" w:beforeAutospacing="1" w:after="100" w:afterAutospacing="1" w:line="240" w:lineRule="auto"/>
+        <w:outlineLvl w:val="2"/>
+        <w:rPr>
+          <w:rFonts w:ascii="Times New Roman" w:eastAsia="Times New Roman" w:hAnsi="Times New Roman" w:cs="Times New Roman"/>
+          <w:b/>
+          <w:bCs/>
+          <w:sz w:val="27"/>
+          <w:szCs w:val="27"/>
+        </w:rPr>
+      </w:pPr>
+      <w:r>
+        <w:rPr>
+          <w:rFonts w:ascii="Times New Roman" w:eastAsia="Times New Roman" w:hAnsi="Times New Roman" w:cs="Times New Roman"/>
+          <w:b/>
+          <w:bCs/>
+          <w:sz w:val="27"/>
+          <w:szCs w:val="27"/>
+        </w:rPr>
+        <w:t>Output</w:t>
+      </w:r>
+    </w:p>
+    <w:p>
+      <w:pPr>
+        <w:spacing w:before="100" w:beforeAutospacing="1" w:after="100" w:afterAutospacing="1" w:line="240" w:lineRule="auto"/>
+        <w:rPr>
+          <w:rFonts w:ascii="Times New Roman" w:eastAsia="Times New Roman" w:hAnsi="Times New Roman" w:cs="Times New Roman"/>
+          <w:sz w:val="24"/>
+          <w:szCs w:val="24"/>
+        </w:rPr>
+      </w:pPr>
+      <w:r>
+        <w:rPr>
+          <w:rFonts w:ascii="Times New Roman" w:eastAsia="Times New Roman" w:hAnsi="Times New Roman" w:cs="Times New Roman"/>
+          <w:sz w:val="24"/>
+          <w:szCs w:val="24"/>
+        </w:rPr>
+        <w:t>An integer representing the left margin for the image within the container.</w:t>
+      </w:r>
+    </w:p>
+    <w:p>
+      <w:pPr>
+        <w:spacing w:before="100" w:beforeAutospacing="1" w:after="100" w:afterAutospacing="1" w:line="240" w:lineRule="auto"/>
+        <w:outlineLvl w:val="2"/>
+        <w:rPr>
+          <w:rFonts w:ascii="Times New Roman" w:eastAsia="Times New Roman" w:hAnsi="Times New Roman" w:cs="Times New Roman"/>
+          <w:b/>
+          <w:bCs/>
+          <w:sz w:val="27"/>
+          <w:szCs w:val="27"/>
+        </w:rPr>
+      </w:pPr>
+      <w:r>
+        <w:rPr>
+          <w:rFonts w:ascii="Times New Roman" w:eastAsia="Times New Roman" w:hAnsi="Times New Roman" w:cs="Times New Roman"/>
+          <w:b/>
+          <w:bCs/>
+          <w:sz w:val="27"/>
+          <w:szCs w:val="27"/>
+        </w:rPr>
+        <w:t>Constraints</w:t>
+      </w:r>
+    </w:p>
+    <w:p>
+      <w:pPr>
+        <w:pStyle w:val="ListParagraph"/>
+        <w:numPr>
+          <w:ilvl w:val="0"/>
+          <w:numId w:val="5"/>
+        </w:numPr>
+        <w:spacing w:before="100" w:beforeAutospacing="1" w:after="100" w:afterAutospacing="1" w:line="240" w:lineRule="auto"/>
+        <w:rPr>
+          <w:rFonts w:ascii="Times New Roman" w:eastAsia="Times New Roman" w:hAnsi="Times New Roman" w:cs="Times New Roman"/>
+          <w:sz w:val="24"/>
+          <w:szCs w:val="24"/>
+        </w:rPr>
+      </w:pPr>
+      <w:r>
+        <w:rPr>
+          <w:rFonts w:ascii="Times New Roman" w:eastAsia="Times New Roman" w:hAnsi="Times New Roman" w:cs="Times New Roman"/>
+          <w:sz w:val="24"/>
+          <w:szCs w:val="24"/>
+        </w:rPr>
+        <w:t>400400 ≤≤ IWIW ≤≤ 16001600</w:t>
+      </w:r>
+    </w:p>
+    <w:p>
+      <w:pPr>
+        <w:numPr>
+          <w:ilvl w:val="0"/>
+          <w:numId w:val="5"/>
+        </w:numPr>
+        <w:spacing w:before="100" w:beforeAutospacing="1" w:after="100" w:afterAutospacing="1" w:line="240" w:lineRule="auto"/>
+        <w:rPr>
+          <w:rFonts w:ascii="Times New Roman" w:eastAsia="Times New Roman" w:hAnsi="Times New Roman" w:cs="Times New Roman"/>
+          <w:sz w:val="24"/>
+          <w:szCs w:val="24"/>
+        </w:rPr>
+      </w:pPr>
+      <w:r>
+        <w:rPr>
+          <w:rFonts w:ascii="Times New Roman" w:eastAsia="Times New Roman" w:hAnsi="Times New Roman" w:cs="Times New Roman"/>
+          <w:sz w:val="24"/>
+          <w:szCs w:val="24"/>
+        </w:rPr>
+        <w:t xml:space="preserve">IWIW </w:t>
+      </w:r>
+      <w:r>
+        <w:rPr>
+          <w:rFonts w:ascii="Times New Roman" w:eastAsia="Times New Roman" w:hAnsi="Times New Roman" w:cs="Times New Roman"/>
+          <w:i/>
+          <w:iCs/>
+          <w:sz w:val="24"/>
+          <w:szCs w:val="24"/>
+        </w:rPr>
+        <w:t>will always be divisible by</w:t>
+      </w:r>
+      <w:r>
+        <w:rPr>
+          <w:rFonts w:ascii="Times New Roman" w:eastAsia="Times New Roman" w:hAnsi="Times New Roman" w:cs="Times New Roman"/>
+          <w:sz w:val="24"/>
+          <w:szCs w:val="24"/>
+        </w:rPr>
+        <w:t xml:space="preserve"> 1010</w:t>
+      </w:r>
+    </w:p>
+    <w:p/>
+    <w:p/>
+    <w:p>
+      <w:pPr>
+        <w:pStyle w:val="NormalWeb"/>
+      </w:pPr>
+      <w:r>
+        <w:t>You are given two arrays of integers of size N and M. You have to find the elements which are in both arrays.</w:t>
+      </w:r>
+    </w:p>
+    <w:p>
+      <w:pPr>
+        <w:pStyle w:val="Heading3"/>
+      </w:pPr>
+      <w:r>
+        <w:t>Input</w:t>
+      </w:r>
+    </w:p>
+    <w:p>
+      <w:pPr>
+        <w:pStyle w:val="NormalWeb"/>
+      </w:pPr>
+      <w:r>
+        <w:t xml:space="preserve">The input consists of three lines. First one having two integers </w:t>
+      </w:r>
+      <w:r>
+        <w:rPr>
+          <w:rStyle w:val="Strong"/>
+        </w:rPr>
+        <w:t>N</w:t>
+      </w:r>
+      <w:r>
+        <w:t xml:space="preserve"> and </w:t>
+      </w:r>
+      <w:r>
+        <w:rPr>
+          <w:rStyle w:val="Strong"/>
+        </w:rPr>
+        <w:t>M</w:t>
+      </w:r>
+      <w:r>
+        <w:t>. Second line contains N space seperated integers. Third line contains M space seperated integers.</w:t>
+      </w:r>
+    </w:p>
+    <w:p>
+      <w:pPr>
+        <w:pStyle w:val="Heading3"/>
+      </w:pPr>
+      <w:r>
+        <w:t>Output</w:t>
+      </w:r>
+    </w:p>
+    <w:p>
+      <w:pPr>
+        <w:pStyle w:val="NormalWeb"/>
+      </w:pPr>
+      <w:r>
+        <w:t xml:space="preserve">Output will consist of two lines. First line will contain an integer </w:t>
+      </w:r>
+      <w:r>
+        <w:rPr>
+          <w:rStyle w:val="Strong"/>
+        </w:rPr>
+        <w:t>S</w:t>
+      </w:r>
+      <w:r>
+        <w:t xml:space="preserve">, the number of elements which are in both arrays. Second line will contain the </w:t>
+      </w:r>
+      <w:r>
+        <w:rPr>
+          <w:rStyle w:val="Strong"/>
+        </w:rPr>
+        <w:t>S</w:t>
+      </w:r>
+      <w:r>
+        <w:t xml:space="preserve"> integers. You have to print them in ascending order.</w:t>
+      </w:r>
+    </w:p>
+    <w:p>
+      <w:pPr>
+        <w:pStyle w:val="Heading3"/>
+      </w:pPr>
+      <w:r>
+        <w:t>Constraints</w:t>
+      </w:r>
+    </w:p>
+    <w:p>
+      <w:pPr>
+        <w:pStyle w:val="ListParagraph"/>
+        <w:numPr>
+          <w:ilvl w:val="0"/>
+          <w:numId w:val="6"/>
+        </w:numPr>
+        <w:spacing w:before="100" w:beforeAutospacing="1" w:after="100" w:afterAutospacing="1" w:line="240" w:lineRule="auto"/>
+      </w:pPr>
+      <w:r>
+        <w:t xml:space="preserve">1 </w:t>
+      </w:r>
+      <w:r>
+        <w:rPr>
+          <w:rStyle w:val="katex-mathml"/>
+        </w:rPr>
+        <w:t>≤</w:t>
+      </w:r>
+      <w:r>
+        <w:rPr>
+          <w:rStyle w:val="mrel"/>
+        </w:rPr>
+        <w:t>≤</w:t>
+      </w:r>
+      <w:r>
+        <w:t xml:space="preserve"> N , M </w:t>
+      </w:r>
+      <w:r>
+        <w:rPr>
+          <w:rStyle w:val="katex-mathml"/>
+        </w:rPr>
+        <w:t>≤</w:t>
+      </w:r>
+      <w:r>
+        <w:rPr>
+          <w:rStyle w:val="mrel"/>
+        </w:rPr>
+        <w:t>≤</w:t>
+      </w:r>
+      <w:r>
+        <w:t xml:space="preserve"> </w:t>
+      </w:r>
+      <w:r>
+        <w:rPr>
+          <w:rStyle w:val="katex-mathml"/>
+        </w:rPr>
+        <w:t>105</w:t>
+      </w:r>
+      <w:r>
+        <w:rPr>
+          <w:rStyle w:val="mord"/>
+        </w:rPr>
+        <w:t>105</w:t>
+      </w:r>
+    </w:p>
+    <w:p>
+      <w:pPr>
+        <w:numPr>
+          <w:ilvl w:val="0"/>
+          <w:numId w:val="6"/>
+        </w:numPr>
+        <w:spacing w:before="100" w:beforeAutospacing="1" w:after="100" w:afterAutospacing="1" w:line="240" w:lineRule="auto"/>
+      </w:pPr>
+      <w:r>
+        <w:t xml:space="preserve">Every integer of the arrays is between 0 and </w:t>
+      </w:r>
+      <w:r>
+        <w:rPr>
+          <w:rStyle w:val="katex-mathml"/>
+        </w:rPr>
+        <w:t>106</w:t>
+      </w:r>
+      <w:r>
+        <w:rPr>
+          <w:rStyle w:val="mord"/>
+        </w:rPr>
+        <w:t>106</w:t>
+      </w:r>
+    </w:p>
+    <w:p/>
     <w:sectPr>
       <w:pgSz w:w="12240" w:h="15840"/>
       <w:pgMar w:top="1440" w:right="1440" w:bottom="1440" w:left="1440" w:header="720" w:footer="720" w:gutter="0"/>
@@ -4770,6 +5599,304 @@
 <file path=word/numbering.xml><?xml version="1.0" encoding="utf-8"?>
 <w:numbering xmlns:wpc="http://schemas.microsoft.com/office/word/2010/wordprocessingCanvas" xmlns:cx="http://schemas.microsoft.com/office/drawing/2014/chartex" xmlns:cx1="http://schemas.microsoft.com/office/drawing/2015/9/8/chartex" xmlns:cx2="http://schemas.microsoft.com/office/drawing/2015/10/21/chartex" xmlns:cx3="http://schemas.microsoft.com/office/drawing/2016/5/9/chartex" xmlns:cx4="http://schemas.microsoft.com/office/drawing/2016/5/10/chartex" xmlns:cx5="http://schemas.microsoft.com/office/drawing/2016/5/11/chartex" xmlns:cx6="http://schemas.microsoft.com/office/drawing/2016/5/12/chartex" xmlns:cx7="http://schemas.microsoft.com/office/drawing/2016/5/13/chartex" xmlns:cx8="http://schemas.microsoft.com/office/drawing/2016/5/14/chartex" xmlns:mc="http://schemas.openxmlformats.org/markup-compatibility/2006" xmlns:aink="http://schemas.microsoft.com/office/drawing/2016/ink" xmlns:am3d="http://schemas.microsoft.com/office/drawing/2017/model3d" xmlns:o="urn:schemas-microsoft-com:office:office" xmlns:r="http://schemas.openxmlformats.org/officeDocument/2006/relationships" xmlns:m="http://schemas.openxmlformats.org/officeDocument/2006/math" xmlns:v="urn:schemas-microsoft-com:vml" xmlns:wp14="http://schemas.microsoft.com/office/word/2010/wordprocessingDrawing" xmlns:wp="http://schemas.openxmlformats.org/drawingml/2006/wordprocessingDrawing" xmlns:w10="urn:schemas-microsoft-com:office:word" xmlns:w="http://schemas.openxmlformats.org/wordprocessingml/2006/main" xmlns:w14="http://schemas.microsoft.com/office/word/2010/wordml" xmlns:w15="http://schemas.microsoft.com/office/word/2012/wordml" xmlns:w16cex="http://schemas.microsoft.com/office/word/2018/wordml/cex" xmlns:w16cid="http://schemas.microsoft.com/office/word/2016/wordml/cid" xmlns:w16="http://schemas.microsoft.com/office/word/2018/wordml" xmlns:w16se="http://schemas.microsoft.com/office/word/2015/wordml/symex" xmlns:wpg="http://schemas.microsoft.com/office/word/2010/wordprocessingGroup" xmlns:wpi="http://schemas.microsoft.com/office/word/2010/wordprocessingInk" xmlns:wne="http://schemas.microsoft.com/office/word/2006/wordml" xmlns:wps="http://schemas.microsoft.com/office/word/2010/wordprocessingShape" mc:Ignorable="w14 w15 w16se w16cid w16 w16cex wp14">
   <w:abstractNum w:abstractNumId="0" w15:restartNumberingAfterBreak="0">
+    <w:nsid w:val="01095A80"/>
+    <w:multiLevelType w:val="multilevel"/>
+    <w:tmpl w:val="6594648A"/>
+    <w:lvl w:ilvl="0">
+      <w:start w:val="1"/>
+      <w:numFmt w:val="bullet"/>
+      <w:lvlText w:val=""/>
+      <w:lvlJc w:val="left"/>
+      <w:pPr>
+        <w:tabs>
+          <w:tab w:val="num" w:pos="720"/>
+        </w:tabs>
+        <w:ind w:left="720" w:hanging="360"/>
+      </w:pPr>
+      <w:rPr>
+        <w:rFonts w:ascii="Symbol" w:hAnsi="Symbol" w:hint="default"/>
+        <w:sz w:val="20"/>
+      </w:rPr>
+    </w:lvl>
+    <w:lvl w:ilvl="1" w:tentative="1">
+      <w:start w:val="1"/>
+      <w:numFmt w:val="bullet"/>
+      <w:lvlText w:val="o"/>
+      <w:lvlJc w:val="left"/>
+      <w:pPr>
+        <w:tabs>
+          <w:tab w:val="num" w:pos="1440"/>
+        </w:tabs>
+        <w:ind w:left="1440" w:hanging="360"/>
+      </w:pPr>
+      <w:rPr>
+        <w:rFonts w:ascii="Courier New" w:hAnsi="Courier New" w:hint="default"/>
+        <w:sz w:val="20"/>
+      </w:rPr>
+    </w:lvl>
+    <w:lvl w:ilvl="2" w:tentative="1">
+      <w:start w:val="1"/>
+      <w:numFmt w:val="bullet"/>
+      <w:lvlText w:val=""/>
+      <w:lvlJc w:val="left"/>
+      <w:pPr>
+        <w:tabs>
+          <w:tab w:val="num" w:pos="2160"/>
+        </w:tabs>
+        <w:ind w:left="2160" w:hanging="360"/>
+      </w:pPr>
+      <w:rPr>
+        <w:rFonts w:ascii="Wingdings" w:hAnsi="Wingdings" w:hint="default"/>
+        <w:sz w:val="20"/>
+      </w:rPr>
+    </w:lvl>
+    <w:lvl w:ilvl="3" w:tentative="1">
+      <w:start w:val="1"/>
+      <w:numFmt w:val="bullet"/>
+      <w:lvlText w:val=""/>
+      <w:lvlJc w:val="left"/>
+      <w:pPr>
+        <w:tabs>
+          <w:tab w:val="num" w:pos="2880"/>
+        </w:tabs>
+        <w:ind w:left="2880" w:hanging="360"/>
+      </w:pPr>
+      <w:rPr>
+        <w:rFonts w:ascii="Wingdings" w:hAnsi="Wingdings" w:hint="default"/>
+        <w:sz w:val="20"/>
+      </w:rPr>
+    </w:lvl>
+    <w:lvl w:ilvl="4" w:tentative="1">
+      <w:start w:val="1"/>
+      <w:numFmt w:val="bullet"/>
+      <w:lvlText w:val=""/>
+      <w:lvlJc w:val="left"/>
+      <w:pPr>
+        <w:tabs>
+          <w:tab w:val="num" w:pos="3600"/>
+        </w:tabs>
+        <w:ind w:left="3600" w:hanging="360"/>
+      </w:pPr>
+      <w:rPr>
+        <w:rFonts w:ascii="Wingdings" w:hAnsi="Wingdings" w:hint="default"/>
+        <w:sz w:val="20"/>
+      </w:rPr>
+    </w:lvl>
+    <w:lvl w:ilvl="5" w:tentative="1">
+      <w:start w:val="1"/>
+      <w:numFmt w:val="bullet"/>
+      <w:lvlText w:val=""/>
+      <w:lvlJc w:val="left"/>
+      <w:pPr>
+        <w:tabs>
+          <w:tab w:val="num" w:pos="4320"/>
+        </w:tabs>
+        <w:ind w:left="4320" w:hanging="360"/>
+      </w:pPr>
+      <w:rPr>
+        <w:rFonts w:ascii="Wingdings" w:hAnsi="Wingdings" w:hint="default"/>
+        <w:sz w:val="20"/>
+      </w:rPr>
+    </w:lvl>
+    <w:lvl w:ilvl="6" w:tentative="1">
+      <w:start w:val="1"/>
+      <w:numFmt w:val="bullet"/>
+      <w:lvlText w:val=""/>
+      <w:lvlJc w:val="left"/>
+      <w:pPr>
+        <w:tabs>
+          <w:tab w:val="num" w:pos="5040"/>
+        </w:tabs>
+        <w:ind w:left="5040" w:hanging="360"/>
+      </w:pPr>
+      <w:rPr>
+        <w:rFonts w:ascii="Wingdings" w:hAnsi="Wingdings" w:hint="default"/>
+        <w:sz w:val="20"/>
+      </w:rPr>
+    </w:lvl>
+    <w:lvl w:ilvl="7" w:tentative="1">
+      <w:start w:val="1"/>
+      <w:numFmt w:val="bullet"/>
+      <w:lvlText w:val=""/>
+      <w:lvlJc w:val="left"/>
+      <w:pPr>
+        <w:tabs>
+          <w:tab w:val="num" w:pos="5760"/>
+        </w:tabs>
+        <w:ind w:left="5760" w:hanging="360"/>
+      </w:pPr>
+      <w:rPr>
+        <w:rFonts w:ascii="Wingdings" w:hAnsi="Wingdings" w:hint="default"/>
+        <w:sz w:val="20"/>
+      </w:rPr>
+    </w:lvl>
+    <w:lvl w:ilvl="8" w:tentative="1">
+      <w:start w:val="1"/>
+      <w:numFmt w:val="bullet"/>
+      <w:lvlText w:val=""/>
+      <w:lvlJc w:val="left"/>
+      <w:pPr>
+        <w:tabs>
+          <w:tab w:val="num" w:pos="6480"/>
+        </w:tabs>
+        <w:ind w:left="6480" w:hanging="360"/>
+      </w:pPr>
+      <w:rPr>
+        <w:rFonts w:ascii="Wingdings" w:hAnsi="Wingdings" w:hint="default"/>
+        <w:sz w:val="20"/>
+      </w:rPr>
+    </w:lvl>
+  </w:abstractNum>
+  <w:abstractNum w:abstractNumId="1" w15:restartNumberingAfterBreak="0">
+    <w:nsid w:val="0AD3790F"/>
+    <w:multiLevelType w:val="multilevel"/>
+    <w:tmpl w:val="C23CF3B6"/>
+    <w:lvl w:ilvl="0">
+      <w:start w:val="1"/>
+      <w:numFmt w:val="lowerLetter"/>
+      <w:lvlText w:val="%1)"/>
+      <w:lvlJc w:val="left"/>
+      <w:pPr>
+        <w:tabs>
+          <w:tab w:val="num" w:pos="720"/>
+        </w:tabs>
+        <w:ind w:left="720" w:hanging="360"/>
+      </w:pPr>
+      <w:rPr>
+        <w:rFonts w:asciiTheme="minorHAnsi" w:eastAsiaTheme="minorHAnsi" w:hAnsiTheme="minorHAnsi" w:cstheme="minorBidi"/>
+        <w:sz w:val="20"/>
+      </w:rPr>
+    </w:lvl>
+    <w:lvl w:ilvl="1" w:tentative="1">
+      <w:start w:val="1"/>
+      <w:numFmt w:val="bullet"/>
+      <w:lvlText w:val="o"/>
+      <w:lvlJc w:val="left"/>
+      <w:pPr>
+        <w:tabs>
+          <w:tab w:val="num" w:pos="1440"/>
+        </w:tabs>
+        <w:ind w:left="1440" w:hanging="360"/>
+      </w:pPr>
+      <w:rPr>
+        <w:rFonts w:ascii="Courier New" w:hAnsi="Courier New" w:hint="default"/>
+        <w:sz w:val="20"/>
+      </w:rPr>
+    </w:lvl>
+    <w:lvl w:ilvl="2" w:tentative="1">
+      <w:start w:val="1"/>
+      <w:numFmt w:val="bullet"/>
+      <w:lvlText w:val=""/>
+      <w:lvlJc w:val="left"/>
+      <w:pPr>
+        <w:tabs>
+          <w:tab w:val="num" w:pos="2160"/>
+        </w:tabs>
+        <w:ind w:left="2160" w:hanging="360"/>
+      </w:pPr>
+      <w:rPr>
+        <w:rFonts w:ascii="Wingdings" w:hAnsi="Wingdings" w:hint="default"/>
+        <w:sz w:val="20"/>
+      </w:rPr>
+    </w:lvl>
+    <w:lvl w:ilvl="3" w:tentative="1">
+      <w:start w:val="1"/>
+      <w:numFmt w:val="bullet"/>
+      <w:lvlText w:val=""/>
+      <w:lvlJc w:val="left"/>
+      <w:pPr>
+        <w:tabs>
+          <w:tab w:val="num" w:pos="2880"/>
+        </w:tabs>
+        <w:ind w:left="2880" w:hanging="360"/>
+      </w:pPr>
+      <w:rPr>
+        <w:rFonts w:ascii="Wingdings" w:hAnsi="Wingdings" w:hint="default"/>
+        <w:sz w:val="20"/>
+      </w:rPr>
+    </w:lvl>
+    <w:lvl w:ilvl="4" w:tentative="1">
+      <w:start w:val="1"/>
+      <w:numFmt w:val="bullet"/>
+      <w:lvlText w:val=""/>
+      <w:lvlJc w:val="left"/>
+      <w:pPr>
+        <w:tabs>
+          <w:tab w:val="num" w:pos="3600"/>
+        </w:tabs>
+        <w:ind w:left="3600" w:hanging="360"/>
+      </w:pPr>
+      <w:rPr>
+        <w:rFonts w:ascii="Wingdings" w:hAnsi="Wingdings" w:hint="default"/>
+        <w:sz w:val="20"/>
+      </w:rPr>
+    </w:lvl>
+    <w:lvl w:ilvl="5" w:tentative="1">
+      <w:start w:val="1"/>
+      <w:numFmt w:val="bullet"/>
+      <w:lvlText w:val=""/>
+      <w:lvlJc w:val="left"/>
+      <w:pPr>
+        <w:tabs>
+          <w:tab w:val="num" w:pos="4320"/>
+        </w:tabs>
+        <w:ind w:left="4320" w:hanging="360"/>
+      </w:pPr>
+      <w:rPr>
+        <w:rFonts w:ascii="Wingdings" w:hAnsi="Wingdings" w:hint="default"/>
+        <w:sz w:val="20"/>
+      </w:rPr>
+    </w:lvl>
+    <w:lvl w:ilvl="6" w:tentative="1">
+      <w:start w:val="1"/>
+      <w:numFmt w:val="bullet"/>
+      <w:lvlText w:val=""/>
+      <w:lvlJc w:val="left"/>
+      <w:pPr>
+        <w:tabs>
+          <w:tab w:val="num" w:pos="5040"/>
+        </w:tabs>
+        <w:ind w:left="5040" w:hanging="360"/>
+      </w:pPr>
+      <w:rPr>
+        <w:rFonts w:ascii="Wingdings" w:hAnsi="Wingdings" w:hint="default"/>
+        <w:sz w:val="20"/>
+      </w:rPr>
+    </w:lvl>
+    <w:lvl w:ilvl="7" w:tentative="1">
+      <w:start w:val="1"/>
+      <w:numFmt w:val="bullet"/>
+      <w:lvlText w:val=""/>
+      <w:lvlJc w:val="left"/>
+      <w:pPr>
+        <w:tabs>
+          <w:tab w:val="num" w:pos="5760"/>
+        </w:tabs>
+        <w:ind w:left="5760" w:hanging="360"/>
+      </w:pPr>
+      <w:rPr>
+        <w:rFonts w:ascii="Wingdings" w:hAnsi="Wingdings" w:hint="default"/>
+        <w:sz w:val="20"/>
+      </w:rPr>
+    </w:lvl>
+    <w:lvl w:ilvl="8" w:tentative="1">
+      <w:start w:val="1"/>
+      <w:numFmt w:val="bullet"/>
+      <w:lvlText w:val=""/>
+      <w:lvlJc w:val="left"/>
+      <w:pPr>
+        <w:tabs>
+          <w:tab w:val="num" w:pos="6480"/>
+        </w:tabs>
+        <w:ind w:left="6480" w:hanging="360"/>
+      </w:pPr>
+      <w:rPr>
+        <w:rFonts w:ascii="Wingdings" w:hAnsi="Wingdings" w:hint="default"/>
+        <w:sz w:val="20"/>
+      </w:rPr>
+    </w:lvl>
+  </w:abstractNum>
+  <w:abstractNum w:abstractNumId="2" w15:restartNumberingAfterBreak="0">
     <w:nsid w:val="0CAD70E6"/>
     <w:multiLevelType w:val="hybridMultilevel"/>
     <w:tmpl w:val="2676CC3E"/>
@@ -4881,8 +6008,470 @@
       </w:rPr>
     </w:lvl>
   </w:abstractNum>
+  <w:abstractNum w:abstractNumId="3" w15:restartNumberingAfterBreak="0">
+    <w:nsid w:val="340D0B0D"/>
+    <w:multiLevelType w:val="multilevel"/>
+    <w:tmpl w:val="7214F516"/>
+    <w:lvl w:ilvl="0">
+      <w:start w:val="1"/>
+      <w:numFmt w:val="lowerLetter"/>
+      <w:lvlText w:val="%1)"/>
+      <w:lvlJc w:val="left"/>
+      <w:pPr>
+        <w:tabs>
+          <w:tab w:val="num" w:pos="720"/>
+        </w:tabs>
+        <w:ind w:left="720" w:hanging="360"/>
+      </w:pPr>
+      <w:rPr>
+        <w:rFonts w:ascii="Times New Roman" w:eastAsia="Times New Roman" w:hAnsi="Times New Roman" w:cs="Times New Roman"/>
+        <w:sz w:val="20"/>
+      </w:rPr>
+    </w:lvl>
+    <w:lvl w:ilvl="1" w:tentative="1">
+      <w:start w:val="1"/>
+      <w:numFmt w:val="bullet"/>
+      <w:lvlText w:val="o"/>
+      <w:lvlJc w:val="left"/>
+      <w:pPr>
+        <w:tabs>
+          <w:tab w:val="num" w:pos="1440"/>
+        </w:tabs>
+        <w:ind w:left="1440" w:hanging="360"/>
+      </w:pPr>
+      <w:rPr>
+        <w:rFonts w:ascii="Courier New" w:hAnsi="Courier New" w:hint="default"/>
+        <w:sz w:val="20"/>
+      </w:rPr>
+    </w:lvl>
+    <w:lvl w:ilvl="2" w:tentative="1">
+      <w:start w:val="1"/>
+      <w:numFmt w:val="bullet"/>
+      <w:lvlText w:val=""/>
+      <w:lvlJc w:val="left"/>
+      <w:pPr>
+        <w:tabs>
+          <w:tab w:val="num" w:pos="2160"/>
+        </w:tabs>
+        <w:ind w:left="2160" w:hanging="360"/>
+      </w:pPr>
+      <w:rPr>
+        <w:rFonts w:ascii="Wingdings" w:hAnsi="Wingdings" w:hint="default"/>
+        <w:sz w:val="20"/>
+      </w:rPr>
+    </w:lvl>
+    <w:lvl w:ilvl="3" w:tentative="1">
+      <w:start w:val="1"/>
+      <w:numFmt w:val="bullet"/>
+      <w:lvlText w:val=""/>
+      <w:lvlJc w:val="left"/>
+      <w:pPr>
+        <w:tabs>
+          <w:tab w:val="num" w:pos="2880"/>
+        </w:tabs>
+        <w:ind w:left="2880" w:hanging="360"/>
+      </w:pPr>
+      <w:rPr>
+        <w:rFonts w:ascii="Wingdings" w:hAnsi="Wingdings" w:hint="default"/>
+        <w:sz w:val="20"/>
+      </w:rPr>
+    </w:lvl>
+    <w:lvl w:ilvl="4" w:tentative="1">
+      <w:start w:val="1"/>
+      <w:numFmt w:val="bullet"/>
+      <w:lvlText w:val=""/>
+      <w:lvlJc w:val="left"/>
+      <w:pPr>
+        <w:tabs>
+          <w:tab w:val="num" w:pos="3600"/>
+        </w:tabs>
+        <w:ind w:left="3600" w:hanging="360"/>
+      </w:pPr>
+      <w:rPr>
+        <w:rFonts w:ascii="Wingdings" w:hAnsi="Wingdings" w:hint="default"/>
+        <w:sz w:val="20"/>
+      </w:rPr>
+    </w:lvl>
+    <w:lvl w:ilvl="5" w:tentative="1">
+      <w:start w:val="1"/>
+      <w:numFmt w:val="bullet"/>
+      <w:lvlText w:val=""/>
+      <w:lvlJc w:val="left"/>
+      <w:pPr>
+        <w:tabs>
+          <w:tab w:val="num" w:pos="4320"/>
+        </w:tabs>
+        <w:ind w:left="4320" w:hanging="360"/>
+      </w:pPr>
+      <w:rPr>
+        <w:rFonts w:ascii="Wingdings" w:hAnsi="Wingdings" w:hint="default"/>
+        <w:sz w:val="20"/>
+      </w:rPr>
+    </w:lvl>
+    <w:lvl w:ilvl="6" w:tentative="1">
+      <w:start w:val="1"/>
+      <w:numFmt w:val="bullet"/>
+      <w:lvlText w:val=""/>
+      <w:lvlJc w:val="left"/>
+      <w:pPr>
+        <w:tabs>
+          <w:tab w:val="num" w:pos="5040"/>
+        </w:tabs>
+        <w:ind w:left="5040" w:hanging="360"/>
+      </w:pPr>
+      <w:rPr>
+        <w:rFonts w:ascii="Wingdings" w:hAnsi="Wingdings" w:hint="default"/>
+        <w:sz w:val="20"/>
+      </w:rPr>
+    </w:lvl>
+    <w:lvl w:ilvl="7" w:tentative="1">
+      <w:start w:val="1"/>
+      <w:numFmt w:val="bullet"/>
+      <w:lvlText w:val=""/>
+      <w:lvlJc w:val="left"/>
+      <w:pPr>
+        <w:tabs>
+          <w:tab w:val="num" w:pos="5760"/>
+        </w:tabs>
+        <w:ind w:left="5760" w:hanging="360"/>
+      </w:pPr>
+      <w:rPr>
+        <w:rFonts w:ascii="Wingdings" w:hAnsi="Wingdings" w:hint="default"/>
+        <w:sz w:val="20"/>
+      </w:rPr>
+    </w:lvl>
+    <w:lvl w:ilvl="8" w:tentative="1">
+      <w:start w:val="1"/>
+      <w:numFmt w:val="bullet"/>
+      <w:lvlText w:val=""/>
+      <w:lvlJc w:val="left"/>
+      <w:pPr>
+        <w:tabs>
+          <w:tab w:val="num" w:pos="6480"/>
+        </w:tabs>
+        <w:ind w:left="6480" w:hanging="360"/>
+      </w:pPr>
+      <w:rPr>
+        <w:rFonts w:ascii="Wingdings" w:hAnsi="Wingdings" w:hint="default"/>
+        <w:sz w:val="20"/>
+      </w:rPr>
+    </w:lvl>
+  </w:abstractNum>
+  <w:abstractNum w:abstractNumId="4" w15:restartNumberingAfterBreak="0">
+    <w:nsid w:val="342F36FB"/>
+    <w:multiLevelType w:val="multilevel"/>
+    <w:tmpl w:val="B88444C8"/>
+    <w:lvl w:ilvl="0">
+      <w:start w:val="1"/>
+      <w:numFmt w:val="lowerLetter"/>
+      <w:lvlText w:val="%1)"/>
+      <w:lvlJc w:val="left"/>
+      <w:pPr>
+        <w:tabs>
+          <w:tab w:val="num" w:pos="720"/>
+        </w:tabs>
+        <w:ind w:left="720" w:hanging="360"/>
+      </w:pPr>
+      <w:rPr>
+        <w:rFonts w:asciiTheme="minorHAnsi" w:eastAsiaTheme="minorHAnsi" w:hAnsiTheme="minorHAnsi" w:cstheme="minorBidi"/>
+        <w:sz w:val="20"/>
+      </w:rPr>
+    </w:lvl>
+    <w:lvl w:ilvl="1" w:tentative="1">
+      <w:start w:val="1"/>
+      <w:numFmt w:val="bullet"/>
+      <w:lvlText w:val="o"/>
+      <w:lvlJc w:val="left"/>
+      <w:pPr>
+        <w:tabs>
+          <w:tab w:val="num" w:pos="1440"/>
+        </w:tabs>
+        <w:ind w:left="1440" w:hanging="360"/>
+      </w:pPr>
+      <w:rPr>
+        <w:rFonts w:ascii="Courier New" w:hAnsi="Courier New" w:hint="default"/>
+        <w:sz w:val="20"/>
+      </w:rPr>
+    </w:lvl>
+    <w:lvl w:ilvl="2" w:tentative="1">
+      <w:start w:val="1"/>
+      <w:numFmt w:val="bullet"/>
+      <w:lvlText w:val=""/>
+      <w:lvlJc w:val="left"/>
+      <w:pPr>
+        <w:tabs>
+          <w:tab w:val="num" w:pos="2160"/>
+        </w:tabs>
+        <w:ind w:left="2160" w:hanging="360"/>
+      </w:pPr>
+      <w:rPr>
+        <w:rFonts w:ascii="Wingdings" w:hAnsi="Wingdings" w:hint="default"/>
+        <w:sz w:val="20"/>
+      </w:rPr>
+    </w:lvl>
+    <w:lvl w:ilvl="3" w:tentative="1">
+      <w:start w:val="1"/>
+      <w:numFmt w:val="bullet"/>
+      <w:lvlText w:val=""/>
+      <w:lvlJc w:val="left"/>
+      <w:pPr>
+        <w:tabs>
+          <w:tab w:val="num" w:pos="2880"/>
+        </w:tabs>
+        <w:ind w:left="2880" w:hanging="360"/>
+      </w:pPr>
+      <w:rPr>
+        <w:rFonts w:ascii="Wingdings" w:hAnsi="Wingdings" w:hint="default"/>
+        <w:sz w:val="20"/>
+      </w:rPr>
+    </w:lvl>
+    <w:lvl w:ilvl="4" w:tentative="1">
+      <w:start w:val="1"/>
+      <w:numFmt w:val="bullet"/>
+      <w:lvlText w:val=""/>
+      <w:lvlJc w:val="left"/>
+      <w:pPr>
+        <w:tabs>
+          <w:tab w:val="num" w:pos="3600"/>
+        </w:tabs>
+        <w:ind w:left="3600" w:hanging="360"/>
+      </w:pPr>
+      <w:rPr>
+        <w:rFonts w:ascii="Wingdings" w:hAnsi="Wingdings" w:hint="default"/>
+        <w:sz w:val="20"/>
+      </w:rPr>
+    </w:lvl>
+    <w:lvl w:ilvl="5" w:tentative="1">
+      <w:start w:val="1"/>
+      <w:numFmt w:val="bullet"/>
+      <w:lvlText w:val=""/>
+      <w:lvlJc w:val="left"/>
+      <w:pPr>
+        <w:tabs>
+          <w:tab w:val="num" w:pos="4320"/>
+        </w:tabs>
+        <w:ind w:left="4320" w:hanging="360"/>
+      </w:pPr>
+      <w:rPr>
+        <w:rFonts w:ascii="Wingdings" w:hAnsi="Wingdings" w:hint="default"/>
+        <w:sz w:val="20"/>
+      </w:rPr>
+    </w:lvl>
+    <w:lvl w:ilvl="6" w:tentative="1">
+      <w:start w:val="1"/>
+      <w:numFmt w:val="bullet"/>
+      <w:lvlText w:val=""/>
+      <w:lvlJc w:val="left"/>
+      <w:pPr>
+        <w:tabs>
+          <w:tab w:val="num" w:pos="5040"/>
+        </w:tabs>
+        <w:ind w:left="5040" w:hanging="360"/>
+      </w:pPr>
+      <w:rPr>
+        <w:rFonts w:ascii="Wingdings" w:hAnsi="Wingdings" w:hint="default"/>
+        <w:sz w:val="20"/>
+      </w:rPr>
+    </w:lvl>
+    <w:lvl w:ilvl="7" w:tentative="1">
+      <w:start w:val="1"/>
+      <w:numFmt w:val="bullet"/>
+      <w:lvlText w:val=""/>
+      <w:lvlJc w:val="left"/>
+      <w:pPr>
+        <w:tabs>
+          <w:tab w:val="num" w:pos="5760"/>
+        </w:tabs>
+        <w:ind w:left="5760" w:hanging="360"/>
+      </w:pPr>
+      <w:rPr>
+        <w:rFonts w:ascii="Wingdings" w:hAnsi="Wingdings" w:hint="default"/>
+        <w:sz w:val="20"/>
+      </w:rPr>
+    </w:lvl>
+    <w:lvl w:ilvl="8" w:tentative="1">
+      <w:start w:val="1"/>
+      <w:numFmt w:val="bullet"/>
+      <w:lvlText w:val=""/>
+      <w:lvlJc w:val="left"/>
+      <w:pPr>
+        <w:tabs>
+          <w:tab w:val="num" w:pos="6480"/>
+        </w:tabs>
+        <w:ind w:left="6480" w:hanging="360"/>
+      </w:pPr>
+      <w:rPr>
+        <w:rFonts w:ascii="Wingdings" w:hAnsi="Wingdings" w:hint="default"/>
+        <w:sz w:val="20"/>
+      </w:rPr>
+    </w:lvl>
+  </w:abstractNum>
+  <w:abstractNum w:abstractNumId="5" w15:restartNumberingAfterBreak="0">
+    <w:nsid w:val="49C85198"/>
+    <w:multiLevelType w:val="multilevel"/>
+    <w:tmpl w:val="E7B2332E"/>
+    <w:lvl w:ilvl="0">
+      <w:start w:val="1"/>
+      <w:numFmt w:val="lowerLetter"/>
+      <w:lvlText w:val="%1)"/>
+      <w:lvlJc w:val="left"/>
+      <w:pPr>
+        <w:tabs>
+          <w:tab w:val="num" w:pos="720"/>
+        </w:tabs>
+        <w:ind w:left="720" w:hanging="360"/>
+      </w:pPr>
+      <w:rPr>
+        <w:rFonts w:ascii="Times New Roman" w:eastAsia="Times New Roman" w:hAnsi="Times New Roman" w:cs="Times New Roman"/>
+        <w:sz w:val="20"/>
+      </w:rPr>
+    </w:lvl>
+    <w:lvl w:ilvl="1" w:tentative="1">
+      <w:start w:val="1"/>
+      <w:numFmt w:val="bullet"/>
+      <w:lvlText w:val="o"/>
+      <w:lvlJc w:val="left"/>
+      <w:pPr>
+        <w:tabs>
+          <w:tab w:val="num" w:pos="1440"/>
+        </w:tabs>
+        <w:ind w:left="1440" w:hanging="360"/>
+      </w:pPr>
+      <w:rPr>
+        <w:rFonts w:ascii="Courier New" w:hAnsi="Courier New" w:hint="default"/>
+        <w:sz w:val="20"/>
+      </w:rPr>
+    </w:lvl>
+    <w:lvl w:ilvl="2" w:tentative="1">
+      <w:start w:val="1"/>
+      <w:numFmt w:val="bullet"/>
+      <w:lvlText w:val=""/>
+      <w:lvlJc w:val="left"/>
+      <w:pPr>
+        <w:tabs>
+          <w:tab w:val="num" w:pos="2160"/>
+        </w:tabs>
+        <w:ind w:left="2160" w:hanging="360"/>
+      </w:pPr>
+      <w:rPr>
+        <w:rFonts w:ascii="Wingdings" w:hAnsi="Wingdings" w:hint="default"/>
+        <w:sz w:val="20"/>
+      </w:rPr>
+    </w:lvl>
+    <w:lvl w:ilvl="3" w:tentative="1">
+      <w:start w:val="1"/>
+      <w:numFmt w:val="bullet"/>
+      <w:lvlText w:val=""/>
+      <w:lvlJc w:val="left"/>
+      <w:pPr>
+        <w:tabs>
+          <w:tab w:val="num" w:pos="2880"/>
+        </w:tabs>
+        <w:ind w:left="2880" w:hanging="360"/>
+      </w:pPr>
+      <w:rPr>
+        <w:rFonts w:ascii="Wingdings" w:hAnsi="Wingdings" w:hint="default"/>
+        <w:sz w:val="20"/>
+      </w:rPr>
+    </w:lvl>
+    <w:lvl w:ilvl="4" w:tentative="1">
+      <w:start w:val="1"/>
+      <w:numFmt w:val="bullet"/>
+      <w:lvlText w:val=""/>
+      <w:lvlJc w:val="left"/>
+      <w:pPr>
+        <w:tabs>
+          <w:tab w:val="num" w:pos="3600"/>
+        </w:tabs>
+        <w:ind w:left="3600" w:hanging="360"/>
+      </w:pPr>
+      <w:rPr>
+        <w:rFonts w:ascii="Wingdings" w:hAnsi="Wingdings" w:hint="default"/>
+        <w:sz w:val="20"/>
+      </w:rPr>
+    </w:lvl>
+    <w:lvl w:ilvl="5" w:tentative="1">
+      <w:start w:val="1"/>
+      <w:numFmt w:val="bullet"/>
+      <w:lvlText w:val=""/>
+      <w:lvlJc w:val="left"/>
+      <w:pPr>
+        <w:tabs>
+          <w:tab w:val="num" w:pos="4320"/>
+        </w:tabs>
+        <w:ind w:left="4320" w:hanging="360"/>
+      </w:pPr>
+      <w:rPr>
+        <w:rFonts w:ascii="Wingdings" w:hAnsi="Wingdings" w:hint="default"/>
+        <w:sz w:val="20"/>
+      </w:rPr>
+    </w:lvl>
+    <w:lvl w:ilvl="6" w:tentative="1">
+      <w:start w:val="1"/>
+      <w:numFmt w:val="bullet"/>
+      <w:lvlText w:val=""/>
+      <w:lvlJc w:val="left"/>
+      <w:pPr>
+        <w:tabs>
+          <w:tab w:val="num" w:pos="5040"/>
+        </w:tabs>
+        <w:ind w:left="5040" w:hanging="360"/>
+      </w:pPr>
+      <w:rPr>
+        <w:rFonts w:ascii="Wingdings" w:hAnsi="Wingdings" w:hint="default"/>
+        <w:sz w:val="20"/>
+      </w:rPr>
+    </w:lvl>
+    <w:lvl w:ilvl="7" w:tentative="1">
+      <w:start w:val="1"/>
+      <w:numFmt w:val="bullet"/>
+      <w:lvlText w:val=""/>
+      <w:lvlJc w:val="left"/>
+      <w:pPr>
+        <w:tabs>
+          <w:tab w:val="num" w:pos="5760"/>
+        </w:tabs>
+        <w:ind w:left="5760" w:hanging="360"/>
+      </w:pPr>
+      <w:rPr>
+        <w:rFonts w:ascii="Wingdings" w:hAnsi="Wingdings" w:hint="default"/>
+        <w:sz w:val="20"/>
+      </w:rPr>
+    </w:lvl>
+    <w:lvl w:ilvl="8" w:tentative="1">
+      <w:start w:val="1"/>
+      <w:numFmt w:val="bullet"/>
+      <w:lvlText w:val=""/>
+      <w:lvlJc w:val="left"/>
+      <w:pPr>
+        <w:tabs>
+          <w:tab w:val="num" w:pos="6480"/>
+        </w:tabs>
+        <w:ind w:left="6480" w:hanging="360"/>
+      </w:pPr>
+      <w:rPr>
+        <w:rFonts w:ascii="Wingdings" w:hAnsi="Wingdings" w:hint="default"/>
+        <w:sz w:val="20"/>
+      </w:rPr>
+    </w:lvl>
+  </w:abstractNum>
   <w:num w:numId="1">
+    <w:abstractNumId w:val="2"/>
+  </w:num>
+  <w:num w:numId="2">
+    <w:abstractNumId w:val="4"/>
+  </w:num>
+  <w:num w:numId="3">
+    <w:abstractNumId w:val="3"/>
+  </w:num>
+  <w:num w:numId="4">
     <w:abstractNumId w:val="0"/>
+  </w:num>
+  <w:num w:numId="5">
+    <w:abstractNumId w:val="5"/>
+  </w:num>
+  <w:num w:numId="6">
+    <w:abstractNumId w:val="1"/>
   </w:num>
 </w:numbering>
 </file>
@@ -5286,6 +6875,25 @@
     <w:name w:val="Normal"/>
     <w:qFormat/>
   </w:style>
+  <w:style w:type="paragraph" w:styleId="Heading3">
+    <w:name w:val="heading 3"/>
+    <w:basedOn w:val="Normal"/>
+    <w:link w:val="Heading3Char"/>
+    <w:uiPriority w:val="9"/>
+    <w:qFormat/>
+    <w:rsid w:val="00331BEB"/>
+    <w:pPr>
+      <w:spacing w:before="100" w:beforeAutospacing="1" w:after="100" w:afterAutospacing="1" w:line="240" w:lineRule="auto"/>
+      <w:outlineLvl w:val="2"/>
+    </w:pPr>
+    <w:rPr>
+      <w:rFonts w:ascii="Times New Roman" w:eastAsia="Times New Roman" w:hAnsi="Times New Roman" w:cs="Times New Roman"/>
+      <w:b/>
+      <w:bCs/>
+      <w:sz w:val="27"/>
+      <w:szCs w:val="27"/>
+    </w:rPr>
+  </w:style>
   <w:style w:type="character" w:default="1" w:styleId="DefaultParagraphFont">
     <w:name w:val="Default Paragraph Font"/>
     <w:uiPriority w:val="1"/>
@@ -5370,6 +6978,73 @@
       <w:rFonts w:ascii="Times New Roman" w:eastAsia="Times New Roman" w:hAnsi="Times New Roman" w:cs="Times New Roman"/>
       <w:sz w:val="24"/>
       <w:szCs w:val="24"/>
+    </w:rPr>
+  </w:style>
+  <w:style w:type="character" w:customStyle="1" w:styleId="Heading3Char">
+    <w:name w:val="Heading 3 Char"/>
+    <w:basedOn w:val="DefaultParagraphFont"/>
+    <w:link w:val="Heading3"/>
+    <w:uiPriority w:val="9"/>
+    <w:rsid w:val="00331BEB"/>
+    <w:rPr>
+      <w:rFonts w:ascii="Times New Roman" w:eastAsia="Times New Roman" w:hAnsi="Times New Roman" w:cs="Times New Roman"/>
+      <w:b/>
+      <w:bCs/>
+      <w:sz w:val="27"/>
+      <w:szCs w:val="27"/>
+    </w:rPr>
+  </w:style>
+  <w:style w:type="paragraph" w:styleId="NormalWeb">
+    <w:name w:val="Normal (Web)"/>
+    <w:basedOn w:val="Normal"/>
+    <w:uiPriority w:val="99"/>
+    <w:semiHidden/>
+    <w:unhideWhenUsed/>
+    <w:rsid w:val="00331BEB"/>
+    <w:pPr>
+      <w:spacing w:before="100" w:beforeAutospacing="1" w:after="100" w:afterAutospacing="1" w:line="240" w:lineRule="auto"/>
+    </w:pPr>
+    <w:rPr>
+      <w:rFonts w:ascii="Times New Roman" w:eastAsia="Times New Roman" w:hAnsi="Times New Roman" w:cs="Times New Roman"/>
+      <w:sz w:val="24"/>
+      <w:szCs w:val="24"/>
+    </w:rPr>
+  </w:style>
+  <w:style w:type="character" w:customStyle="1" w:styleId="katex-mathml">
+    <w:name w:val="katex-mathml"/>
+    <w:basedOn w:val="DefaultParagraphFont"/>
+    <w:rsid w:val="00331BEB"/>
+  </w:style>
+  <w:style w:type="character" w:customStyle="1" w:styleId="mord">
+    <w:name w:val="mord"/>
+    <w:basedOn w:val="DefaultParagraphFont"/>
+    <w:rsid w:val="00331BEB"/>
+  </w:style>
+  <w:style w:type="character" w:customStyle="1" w:styleId="mrel">
+    <w:name w:val="mrel"/>
+    <w:basedOn w:val="DefaultParagraphFont"/>
+    <w:rsid w:val="00331BEB"/>
+  </w:style>
+  <w:style w:type="character" w:styleId="Emphasis">
+    <w:name w:val="Emphasis"/>
+    <w:basedOn w:val="DefaultParagraphFont"/>
+    <w:uiPriority w:val="20"/>
+    <w:qFormat/>
+    <w:rsid w:val="00331BEB"/>
+    <w:rPr>
+      <w:i/>
+      <w:iCs/>
+    </w:rPr>
+  </w:style>
+  <w:style w:type="character" w:styleId="Strong">
+    <w:name w:val="Strong"/>
+    <w:basedOn w:val="DefaultParagraphFont"/>
+    <w:uiPriority w:val="22"/>
+    <w:qFormat/>
+    <w:rsid w:val="00331BEB"/>
+    <w:rPr>
+      <w:b/>
+      <w:bCs/>
     </w:rPr>
   </w:style>
 </w:styles>

</xml_diff>

<commit_message>
Invoice Create / Delete/ List, create API endpoint done 40
</commit_message>
<xml_diff>
--- a/notes.docx
+++ b/notes.docx
@@ -1651,7 +1651,7 @@
           </mc:Choice>
           <mc:Fallback>
             <w:pict>
-              <v:rect w14:anchorId="7CC773ED" id="Rectangle 13" o:spid="_x0000_s1026" style="width:23.9pt;height:23.9pt;visibility:visible;mso-wrap-style:square;mso-left-percent:-10001;mso-top-percent:-10001;mso-position-horizontal:absolute;mso-position-horizontal-relative:char;mso-position-vertical:absolute;mso-position-vertical-relative:line;mso-left-percent:-10001;mso-top-percent:-10001;v-text-anchor:top" o:gfxdata="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" filled="f" stroked="f">
+              <v:rect w14:anchorId="12DD4470" id="Rectangle 13" o:spid="_x0000_s1026" style="width:23.9pt;height:23.9pt;visibility:visible;mso-wrap-style:square;mso-left-percent:-10001;mso-top-percent:-10001;mso-position-horizontal:absolute;mso-position-horizontal-relative:char;mso-position-vertical:absolute;mso-position-vertical-relative:line;mso-left-percent:-10001;mso-top-percent:-10001;v-text-anchor:top" o:gfxdata="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" filled="f" stroked="f">
                 <o:lock v:ext="edit" aspectratio="t"/>
                 <w10:anchorlock/>
               </v:rect>
@@ -3610,10 +3610,7 @@
     </w:p>
     <w:p>
       <w:r>
-        <w:t>34 [POS] Product Listing Delete Details Back End</w:t>
-      </w:r>
-      <w:r>
-        <w:t xml:space="preserve"> :</w:t>
+        <w:t>34 [POS] Product Listing Delete Details Back End :</w:t>
       </w:r>
     </w:p>
     <w:p>
@@ -3642,18 +3639,12 @@
     </w:p>
     <w:p>
       <w:r>
-        <w:t>35 [POS] Product Update With And Without Image</w:t>
-      </w:r>
-      <w:r>
-        <w:t xml:space="preserve"> :</w:t>
-      </w:r>
-    </w:p>
-    <w:p>
-      <w:r>
-        <w:t>36 [POS] Product Front End List And Delete</w:t>
-      </w:r>
-      <w:r>
-        <w:t xml:space="preserve"> :</w:t>
+        <w:t>35 [POS] Product Update With And Without Image :</w:t>
+      </w:r>
+    </w:p>
+    <w:p>
+      <w:r>
+        <w:t>36 [POS] Product Front End List And Delete :</w:t>
       </w:r>
     </w:p>
     <w:p>
@@ -3670,10 +3661,7 @@
     </w:p>
     <w:p>
       <w:r>
-        <w:t>37 [POS] Product Front End Create Product</w:t>
-      </w:r>
-      <w:r>
-        <w:t xml:space="preserve"> :</w:t>
+        <w:t>37 [POS] Product Front End Create Product :</w:t>
       </w:r>
     </w:p>
     <w:p>
@@ -3720,10 +3708,7 @@
     </w:p>
     <w:p>
       <w:r>
-        <w:t>38 [POS] Product Front End Update Product</w:t>
-      </w:r>
-      <w:r>
-        <w:t xml:space="preserve"> :</w:t>
+        <w:t>38 [POS] Product Front End Update Product :</w:t>
       </w:r>
     </w:p>
     <w:p>
@@ -3749,10 +3734,7 @@
     </w:p>
     <w:p>
       <w:r>
-        <w:t>39 [POS] Invoice Database Design</w:t>
-      </w:r>
-      <w:r>
-        <w:t xml:space="preserve"> :</w:t>
+        <w:t>39 [POS] Invoice Database Design :</w:t>
       </w:r>
     </w:p>
     <w:p>
@@ -3812,23 +3794,7 @@
           <w:sz w:val="24"/>
           <w:szCs w:val="24"/>
         </w:rPr>
-        <w:t xml:space="preserve">Create </w:t>
-      </w:r>
-      <w:r>
-        <w:rPr>
-          <w:rFonts w:ascii="Times New Roman" w:eastAsia="Times New Roman" w:hAnsi="Times New Roman" w:cs="Times New Roman"/>
-          <w:sz w:val="24"/>
-          <w:szCs w:val="24"/>
-        </w:rPr>
-        <w:t>Invoices</w:t>
-      </w:r>
-      <w:r>
-        <w:rPr>
-          <w:rFonts w:ascii="Times New Roman" w:eastAsia="Times New Roman" w:hAnsi="Times New Roman" w:cs="Times New Roman"/>
-          <w:sz w:val="24"/>
-          <w:szCs w:val="24"/>
-        </w:rPr>
-        <w:t xml:space="preserve"> Table : </w:t>
+        <w:t xml:space="preserve">Create Invoices Table : </w:t>
       </w:r>
       <w:r>
         <w:rPr>
@@ -3864,13 +3830,7 @@
         </w:numPr>
       </w:pPr>
       <w:r>
-        <w:t xml:space="preserve">open </w:t>
-      </w:r>
-      <w:r>
-        <w:t>invoices</w:t>
-      </w:r>
-      <w:r>
-        <w:t>.php from database-&gt;migrations, write necessary fields</w:t>
+        <w:t>open invoices.php from database-&gt;migrations, write necessary fields</w:t>
       </w:r>
     </w:p>
     <w:p>
@@ -3916,8 +3876,106 @@
       </w:r>
     </w:p>
     <w:p>
-      <w:pPr>
-        <w:pStyle w:val="ListParagraph"/>
+      <w:r>
+        <w:t>40 [POS] Invoice Back End :</w:t>
+      </w:r>
+    </w:p>
+    <w:p>
+      <w:pPr>
+        <w:pStyle w:val="bodyb1"/>
+        <w:numPr>
+          <w:ilvl w:val="0"/>
+          <w:numId w:val="1"/>
+        </w:numPr>
+      </w:pPr>
+      <w:r>
+        <w:t>create controller : php artisan make:controller InvoiceController</w:t>
+      </w:r>
+    </w:p>
+    <w:p>
+      <w:pPr>
+        <w:pStyle w:val="bodyb1"/>
+        <w:numPr>
+          <w:ilvl w:val="0"/>
+          <w:numId w:val="1"/>
+        </w:numPr>
+      </w:pPr>
+      <w:r>
+        <w:t>create required functions within controller</w:t>
+      </w:r>
+      <w:r>
+        <w:t xml:space="preserve"> for managing routing</w:t>
+      </w:r>
+    </w:p>
+    <w:p>
+      <w:pPr>
+        <w:pStyle w:val="bodyb1"/>
+        <w:numPr>
+          <w:ilvl w:val="0"/>
+          <w:numId w:val="1"/>
+        </w:numPr>
+      </w:pPr>
+      <w:r>
+        <w:t>create model for invoice &amp; invoiceProducts : php artisan make:model invoice</w:t>
+      </w:r>
+    </w:p>
+    <w:p>
+      <w:pPr>
+        <w:pStyle w:val="bodyb1"/>
+        <w:numPr>
+          <w:ilvl w:val="0"/>
+          <w:numId w:val="1"/>
+        </w:numPr>
+      </w:pPr>
+      <w:r>
+        <w:t>php artisan make:model InvoiceProduct</w:t>
+      </w:r>
+    </w:p>
+    <w:p>
+      <w:pPr>
+        <w:pStyle w:val="bodyb1"/>
+        <w:numPr>
+          <w:ilvl w:val="0"/>
+          <w:numId w:val="1"/>
+        </w:numPr>
+      </w:pPr>
+      <w:r>
+        <w:t>create blade file ‘pages.dashboard.sale-page.blade.php’</w:t>
+      </w:r>
+    </w:p>
+    <w:p>
+      <w:pPr>
+        <w:pStyle w:val="bodyb1"/>
+        <w:numPr>
+          <w:ilvl w:val="0"/>
+          <w:numId w:val="1"/>
+        </w:numPr>
+      </w:pPr>
+      <w:r>
+        <w:t xml:space="preserve">DB::beginTransaction() and DB::rollBack() </w:t>
+      </w:r>
+      <w:r>
+        <w:t xml:space="preserve">function </w:t>
+      </w:r>
+      <w:r>
+        <w:t>is necessary for multiple table transaction</w:t>
+      </w:r>
+    </w:p>
+    <w:p>
+      <w:pPr>
+        <w:pStyle w:val="bodyb1"/>
+        <w:numPr>
+          <w:ilvl w:val="0"/>
+          <w:numId w:val="1"/>
+        </w:numPr>
+      </w:pPr>
+      <w:r>
+        <w:t>Create api endpoint in web.php</w:t>
+      </w:r>
+    </w:p>
+    <w:p>
+      <w:pPr>
+        <w:pStyle w:val="bodyb1"/>
       </w:pPr>
     </w:p>
     <w:p/>
@@ -3976,1613 +4034,6 @@
     <w:p>
       <w:r>
         <w:t>Code Mama : Mile &amp; Pound</w:t>
-      </w:r>
-    </w:p>
-    <w:p>
-      <w:pPr>
-        <w:shd w:val="clear" w:color="auto" w:fill="1E1E1E"/>
-        <w:spacing w:after="0" w:line="285" w:lineRule="atLeast"/>
-        <w:rPr>
-          <w:rFonts w:ascii="Consolas" w:eastAsia="Times New Roman" w:hAnsi="Consolas" w:cs="Times New Roman"/>
-          <w:color w:val="D4D4D4"/>
-          <w:sz w:val="21"/>
-          <w:szCs w:val="21"/>
-        </w:rPr>
-      </w:pPr>
-      <w:r>
-        <w:rPr>
-          <w:rFonts w:ascii="Consolas" w:eastAsia="Times New Roman" w:hAnsi="Consolas" w:cs="Times New Roman"/>
-          <w:color w:val="D4D4D4"/>
-          <w:sz w:val="21"/>
-          <w:szCs w:val="21"/>
-        </w:rPr>
-        <w:t>   </w:t>
-      </w:r>
-      <w:r>
-        <w:rPr>
-          <w:rFonts w:ascii="Consolas" w:eastAsia="Times New Roman" w:hAnsi="Consolas" w:cs="Times New Roman"/>
-          <w:color w:val="608B4E"/>
-          <w:sz w:val="21"/>
-          <w:szCs w:val="21"/>
-        </w:rPr>
-        <w:t># Write your PHP code from here</w:t>
-      </w:r>
-    </w:p>
-    <w:p>
-      <w:pPr>
-        <w:shd w:val="clear" w:color="auto" w:fill="1E1E1E"/>
-        <w:spacing w:after="0" w:line="285" w:lineRule="atLeast"/>
-        <w:rPr>
-          <w:rFonts w:ascii="Consolas" w:eastAsia="Times New Roman" w:hAnsi="Consolas" w:cs="Times New Roman"/>
-          <w:color w:val="D4D4D4"/>
-          <w:sz w:val="21"/>
-          <w:szCs w:val="21"/>
-        </w:rPr>
-      </w:pPr>
-      <w:r>
-        <w:rPr>
-          <w:rFonts w:ascii="Consolas" w:eastAsia="Times New Roman" w:hAnsi="Consolas" w:cs="Times New Roman"/>
-          <w:color w:val="74B0DF"/>
-          <w:sz w:val="21"/>
-          <w:szCs w:val="21"/>
-        </w:rPr>
-        <w:t>$unit_type</w:t>
-      </w:r>
-      <w:r>
-        <w:rPr>
-          <w:rFonts w:ascii="Consolas" w:eastAsia="Times New Roman" w:hAnsi="Consolas" w:cs="Times New Roman"/>
-          <w:color w:val="D4D4D4"/>
-          <w:sz w:val="21"/>
-          <w:szCs w:val="21"/>
-        </w:rPr>
-        <w:t xml:space="preserve"> </w:t>
-      </w:r>
-      <w:r>
-        <w:rPr>
-          <w:rFonts w:ascii="Consolas" w:eastAsia="Times New Roman" w:hAnsi="Consolas" w:cs="Times New Roman"/>
-          <w:color w:val="DCDCDC"/>
-          <w:sz w:val="21"/>
-          <w:szCs w:val="21"/>
-        </w:rPr>
-        <w:t>=</w:t>
-      </w:r>
-      <w:r>
-        <w:rPr>
-          <w:rFonts w:ascii="Consolas" w:eastAsia="Times New Roman" w:hAnsi="Consolas" w:cs="Times New Roman"/>
-          <w:color w:val="D4D4D4"/>
-          <w:sz w:val="21"/>
-          <w:szCs w:val="21"/>
-        </w:rPr>
-        <w:t xml:space="preserve"> trim</w:t>
-      </w:r>
-      <w:r>
-        <w:rPr>
-          <w:rFonts w:ascii="Consolas" w:eastAsia="Times New Roman" w:hAnsi="Consolas" w:cs="Times New Roman"/>
-          <w:color w:val="DCDCDC"/>
-          <w:sz w:val="21"/>
-          <w:szCs w:val="21"/>
-        </w:rPr>
-        <w:t>(</w:t>
-      </w:r>
-      <w:r>
-        <w:rPr>
-          <w:rFonts w:ascii="Consolas" w:eastAsia="Times New Roman" w:hAnsi="Consolas" w:cs="Times New Roman"/>
-          <w:color w:val="D4D4D4"/>
-          <w:sz w:val="21"/>
-          <w:szCs w:val="21"/>
-        </w:rPr>
-        <w:t>fgets</w:t>
-      </w:r>
-      <w:r>
-        <w:rPr>
-          <w:rFonts w:ascii="Consolas" w:eastAsia="Times New Roman" w:hAnsi="Consolas" w:cs="Times New Roman"/>
-          <w:color w:val="DCDCDC"/>
-          <w:sz w:val="21"/>
-          <w:szCs w:val="21"/>
-        </w:rPr>
-        <w:t>(</w:t>
-      </w:r>
-      <w:r>
-        <w:rPr>
-          <w:rFonts w:ascii="Consolas" w:eastAsia="Times New Roman" w:hAnsi="Consolas" w:cs="Times New Roman"/>
-          <w:color w:val="D4D4D4"/>
-          <w:sz w:val="21"/>
-          <w:szCs w:val="21"/>
-        </w:rPr>
-        <w:t>STDIN</w:t>
-      </w:r>
-      <w:r>
-        <w:rPr>
-          <w:rFonts w:ascii="Consolas" w:eastAsia="Times New Roman" w:hAnsi="Consolas" w:cs="Times New Roman"/>
-          <w:color w:val="DCDCDC"/>
-          <w:sz w:val="21"/>
-          <w:szCs w:val="21"/>
-        </w:rPr>
-        <w:t>));</w:t>
-      </w:r>
-    </w:p>
-    <w:p>
-      <w:pPr>
-        <w:shd w:val="clear" w:color="auto" w:fill="1E1E1E"/>
-        <w:spacing w:after="0" w:line="285" w:lineRule="atLeast"/>
-        <w:rPr>
-          <w:rFonts w:ascii="Consolas" w:eastAsia="Times New Roman" w:hAnsi="Consolas" w:cs="Times New Roman"/>
-          <w:color w:val="D4D4D4"/>
-          <w:sz w:val="21"/>
-          <w:szCs w:val="21"/>
-        </w:rPr>
-      </w:pPr>
-      <w:r>
-        <w:rPr>
-          <w:rFonts w:ascii="Consolas" w:eastAsia="Times New Roman" w:hAnsi="Consolas" w:cs="Times New Roman"/>
-          <w:color w:val="74B0DF"/>
-          <w:sz w:val="21"/>
-          <w:szCs w:val="21"/>
-        </w:rPr>
-        <w:t>$value</w:t>
-      </w:r>
-      <w:r>
-        <w:rPr>
-          <w:rFonts w:ascii="Consolas" w:eastAsia="Times New Roman" w:hAnsi="Consolas" w:cs="Times New Roman"/>
-          <w:color w:val="D4D4D4"/>
-          <w:sz w:val="21"/>
-          <w:szCs w:val="21"/>
-        </w:rPr>
-        <w:t xml:space="preserve"> </w:t>
-      </w:r>
-      <w:r>
-        <w:rPr>
-          <w:rFonts w:ascii="Consolas" w:eastAsia="Times New Roman" w:hAnsi="Consolas" w:cs="Times New Roman"/>
-          <w:color w:val="DCDCDC"/>
-          <w:sz w:val="21"/>
-          <w:szCs w:val="21"/>
-        </w:rPr>
-        <w:t>=</w:t>
-      </w:r>
-      <w:r>
-        <w:rPr>
-          <w:rFonts w:ascii="Consolas" w:eastAsia="Times New Roman" w:hAnsi="Consolas" w:cs="Times New Roman"/>
-          <w:color w:val="D4D4D4"/>
-          <w:sz w:val="21"/>
-          <w:szCs w:val="21"/>
-        </w:rPr>
-        <w:t xml:space="preserve"> floatval</w:t>
-      </w:r>
-      <w:r>
-        <w:rPr>
-          <w:rFonts w:ascii="Consolas" w:eastAsia="Times New Roman" w:hAnsi="Consolas" w:cs="Times New Roman"/>
-          <w:color w:val="DCDCDC"/>
-          <w:sz w:val="21"/>
-          <w:szCs w:val="21"/>
-        </w:rPr>
-        <w:t>(</w:t>
-      </w:r>
-      <w:r>
-        <w:rPr>
-          <w:rFonts w:ascii="Consolas" w:eastAsia="Times New Roman" w:hAnsi="Consolas" w:cs="Times New Roman"/>
-          <w:color w:val="D4D4D4"/>
-          <w:sz w:val="21"/>
-          <w:szCs w:val="21"/>
-        </w:rPr>
-        <w:t>trim</w:t>
-      </w:r>
-      <w:r>
-        <w:rPr>
-          <w:rFonts w:ascii="Consolas" w:eastAsia="Times New Roman" w:hAnsi="Consolas" w:cs="Times New Roman"/>
-          <w:color w:val="DCDCDC"/>
-          <w:sz w:val="21"/>
-          <w:szCs w:val="21"/>
-        </w:rPr>
-        <w:t>(</w:t>
-      </w:r>
-      <w:r>
-        <w:rPr>
-          <w:rFonts w:ascii="Consolas" w:eastAsia="Times New Roman" w:hAnsi="Consolas" w:cs="Times New Roman"/>
-          <w:color w:val="D4D4D4"/>
-          <w:sz w:val="21"/>
-          <w:szCs w:val="21"/>
-        </w:rPr>
-        <w:t>fgets</w:t>
-      </w:r>
-      <w:r>
-        <w:rPr>
-          <w:rFonts w:ascii="Consolas" w:eastAsia="Times New Roman" w:hAnsi="Consolas" w:cs="Times New Roman"/>
-          <w:color w:val="DCDCDC"/>
-          <w:sz w:val="21"/>
-          <w:szCs w:val="21"/>
-        </w:rPr>
-        <w:t>(</w:t>
-      </w:r>
-      <w:r>
-        <w:rPr>
-          <w:rFonts w:ascii="Consolas" w:eastAsia="Times New Roman" w:hAnsi="Consolas" w:cs="Times New Roman"/>
-          <w:color w:val="D4D4D4"/>
-          <w:sz w:val="21"/>
-          <w:szCs w:val="21"/>
-        </w:rPr>
-        <w:t>STDIN</w:t>
-      </w:r>
-      <w:r>
-        <w:rPr>
-          <w:rFonts w:ascii="Consolas" w:eastAsia="Times New Roman" w:hAnsi="Consolas" w:cs="Times New Roman"/>
-          <w:color w:val="DCDCDC"/>
-          <w:sz w:val="21"/>
-          <w:szCs w:val="21"/>
-        </w:rPr>
-        <w:t>)));</w:t>
-      </w:r>
-    </w:p>
-    <w:p>
-      <w:pPr>
-        <w:shd w:val="clear" w:color="auto" w:fill="1E1E1E"/>
-        <w:spacing w:after="0" w:line="285" w:lineRule="atLeast"/>
-        <w:rPr>
-          <w:rFonts w:ascii="Consolas" w:eastAsia="Times New Roman" w:hAnsi="Consolas" w:cs="Times New Roman"/>
-          <w:color w:val="D4D4D4"/>
-          <w:sz w:val="21"/>
-          <w:szCs w:val="21"/>
-        </w:rPr>
-      </w:pPr>
-    </w:p>
-    <w:p>
-      <w:pPr>
-        <w:shd w:val="clear" w:color="auto" w:fill="1E1E1E"/>
-        <w:spacing w:after="0" w:line="285" w:lineRule="atLeast"/>
-        <w:rPr>
-          <w:rFonts w:ascii="Consolas" w:eastAsia="Times New Roman" w:hAnsi="Consolas" w:cs="Times New Roman"/>
-          <w:color w:val="D4D4D4"/>
-          <w:sz w:val="21"/>
-          <w:szCs w:val="21"/>
-        </w:rPr>
-      </w:pPr>
-      <w:r>
-        <w:rPr>
-          <w:rFonts w:ascii="Consolas" w:eastAsia="Times New Roman" w:hAnsi="Consolas" w:cs="Times New Roman"/>
-          <w:color w:val="D4D4D4"/>
-          <w:sz w:val="21"/>
-          <w:szCs w:val="21"/>
-        </w:rPr>
-        <w:t>define</w:t>
-      </w:r>
-      <w:r>
-        <w:rPr>
-          <w:rFonts w:ascii="Consolas" w:eastAsia="Times New Roman" w:hAnsi="Consolas" w:cs="Times New Roman"/>
-          <w:color w:val="DCDCDC"/>
-          <w:sz w:val="21"/>
-          <w:szCs w:val="21"/>
-        </w:rPr>
-        <w:t>(</w:t>
-      </w:r>
-      <w:r>
-        <w:rPr>
-          <w:rFonts w:ascii="Consolas" w:eastAsia="Times New Roman" w:hAnsi="Consolas" w:cs="Times New Roman"/>
-          <w:color w:val="CE9178"/>
-          <w:sz w:val="21"/>
-          <w:szCs w:val="21"/>
-        </w:rPr>
-        <w:t>"MILES_TO_KILOMETERS"</w:t>
-      </w:r>
-      <w:r>
-        <w:rPr>
-          <w:rFonts w:ascii="Consolas" w:eastAsia="Times New Roman" w:hAnsi="Consolas" w:cs="Times New Roman"/>
-          <w:color w:val="DCDCDC"/>
-          <w:sz w:val="21"/>
-          <w:szCs w:val="21"/>
-        </w:rPr>
-        <w:t>,</w:t>
-      </w:r>
-      <w:r>
-        <w:rPr>
-          <w:rFonts w:ascii="Consolas" w:eastAsia="Times New Roman" w:hAnsi="Consolas" w:cs="Times New Roman"/>
-          <w:color w:val="D4D4D4"/>
-          <w:sz w:val="21"/>
-          <w:szCs w:val="21"/>
-        </w:rPr>
-        <w:t xml:space="preserve"> </w:t>
-      </w:r>
-      <w:r>
-        <w:rPr>
-          <w:rFonts w:ascii="Consolas" w:eastAsia="Times New Roman" w:hAnsi="Consolas" w:cs="Times New Roman"/>
-          <w:color w:val="B5CEA8"/>
-          <w:sz w:val="21"/>
-          <w:szCs w:val="21"/>
-        </w:rPr>
-        <w:t>1.60934</w:t>
-      </w:r>
-      <w:r>
-        <w:rPr>
-          <w:rFonts w:ascii="Consolas" w:eastAsia="Times New Roman" w:hAnsi="Consolas" w:cs="Times New Roman"/>
-          <w:color w:val="DCDCDC"/>
-          <w:sz w:val="21"/>
-          <w:szCs w:val="21"/>
-        </w:rPr>
-        <w:t>);</w:t>
-      </w:r>
-    </w:p>
-    <w:p>
-      <w:pPr>
-        <w:shd w:val="clear" w:color="auto" w:fill="1E1E1E"/>
-        <w:spacing w:after="0" w:line="285" w:lineRule="atLeast"/>
-        <w:rPr>
-          <w:rFonts w:ascii="Consolas" w:eastAsia="Times New Roman" w:hAnsi="Consolas" w:cs="Times New Roman"/>
-          <w:color w:val="D4D4D4"/>
-          <w:sz w:val="21"/>
-          <w:szCs w:val="21"/>
-        </w:rPr>
-      </w:pPr>
-      <w:r>
-        <w:rPr>
-          <w:rFonts w:ascii="Consolas" w:eastAsia="Times New Roman" w:hAnsi="Consolas" w:cs="Times New Roman"/>
-          <w:color w:val="D4D4D4"/>
-          <w:sz w:val="21"/>
-          <w:szCs w:val="21"/>
-        </w:rPr>
-        <w:t>define</w:t>
-      </w:r>
-      <w:r>
-        <w:rPr>
-          <w:rFonts w:ascii="Consolas" w:eastAsia="Times New Roman" w:hAnsi="Consolas" w:cs="Times New Roman"/>
-          <w:color w:val="DCDCDC"/>
-          <w:sz w:val="21"/>
-          <w:szCs w:val="21"/>
-        </w:rPr>
-        <w:t>(</w:t>
-      </w:r>
-      <w:r>
-        <w:rPr>
-          <w:rFonts w:ascii="Consolas" w:eastAsia="Times New Roman" w:hAnsi="Consolas" w:cs="Times New Roman"/>
-          <w:color w:val="CE9178"/>
-          <w:sz w:val="21"/>
-          <w:szCs w:val="21"/>
-        </w:rPr>
-        <w:t>"POUNDS_TO_KILOGRAMS"</w:t>
-      </w:r>
-      <w:r>
-        <w:rPr>
-          <w:rFonts w:ascii="Consolas" w:eastAsia="Times New Roman" w:hAnsi="Consolas" w:cs="Times New Roman"/>
-          <w:color w:val="DCDCDC"/>
-          <w:sz w:val="21"/>
-          <w:szCs w:val="21"/>
-        </w:rPr>
-        <w:t>,</w:t>
-      </w:r>
-      <w:r>
-        <w:rPr>
-          <w:rFonts w:ascii="Consolas" w:eastAsia="Times New Roman" w:hAnsi="Consolas" w:cs="Times New Roman"/>
-          <w:color w:val="D4D4D4"/>
-          <w:sz w:val="21"/>
-          <w:szCs w:val="21"/>
-        </w:rPr>
-        <w:t xml:space="preserve"> </w:t>
-      </w:r>
-      <w:r>
-        <w:rPr>
-          <w:rFonts w:ascii="Consolas" w:eastAsia="Times New Roman" w:hAnsi="Consolas" w:cs="Times New Roman"/>
-          <w:color w:val="B5CEA8"/>
-          <w:sz w:val="21"/>
-          <w:szCs w:val="21"/>
-        </w:rPr>
-        <w:t>0.453592</w:t>
-      </w:r>
-      <w:r>
-        <w:rPr>
-          <w:rFonts w:ascii="Consolas" w:eastAsia="Times New Roman" w:hAnsi="Consolas" w:cs="Times New Roman"/>
-          <w:color w:val="DCDCDC"/>
-          <w:sz w:val="21"/>
-          <w:szCs w:val="21"/>
-        </w:rPr>
-        <w:t>);</w:t>
-      </w:r>
-    </w:p>
-    <w:p>
-      <w:pPr>
-        <w:shd w:val="clear" w:color="auto" w:fill="1E1E1E"/>
-        <w:spacing w:after="0" w:line="285" w:lineRule="atLeast"/>
-        <w:rPr>
-          <w:rFonts w:ascii="Consolas" w:eastAsia="Times New Roman" w:hAnsi="Consolas" w:cs="Times New Roman"/>
-          <w:color w:val="D4D4D4"/>
-          <w:sz w:val="21"/>
-          <w:szCs w:val="21"/>
-        </w:rPr>
-      </w:pPr>
-    </w:p>
-    <w:p>
-      <w:pPr>
-        <w:shd w:val="clear" w:color="auto" w:fill="1E1E1E"/>
-        <w:spacing w:after="0" w:line="285" w:lineRule="atLeast"/>
-        <w:rPr>
-          <w:rFonts w:ascii="Consolas" w:eastAsia="Times New Roman" w:hAnsi="Consolas" w:cs="Times New Roman"/>
-          <w:color w:val="D4D4D4"/>
-          <w:sz w:val="21"/>
-          <w:szCs w:val="21"/>
-        </w:rPr>
-      </w:pPr>
-      <w:r>
-        <w:rPr>
-          <w:rFonts w:ascii="Consolas" w:eastAsia="Times New Roman" w:hAnsi="Consolas" w:cs="Times New Roman"/>
-          <w:color w:val="569CD6"/>
-          <w:sz w:val="21"/>
-          <w:szCs w:val="21"/>
-        </w:rPr>
-        <w:t>if</w:t>
-      </w:r>
-      <w:r>
-        <w:rPr>
-          <w:rFonts w:ascii="Consolas" w:eastAsia="Times New Roman" w:hAnsi="Consolas" w:cs="Times New Roman"/>
-          <w:color w:val="D4D4D4"/>
-          <w:sz w:val="21"/>
-          <w:szCs w:val="21"/>
-        </w:rPr>
-        <w:t xml:space="preserve"> </w:t>
-      </w:r>
-      <w:r>
-        <w:rPr>
-          <w:rFonts w:ascii="Consolas" w:eastAsia="Times New Roman" w:hAnsi="Consolas" w:cs="Times New Roman"/>
-          <w:color w:val="DCDCDC"/>
-          <w:sz w:val="21"/>
-          <w:szCs w:val="21"/>
-        </w:rPr>
-        <w:t>(</w:t>
-      </w:r>
-      <w:r>
-        <w:rPr>
-          <w:rFonts w:ascii="Consolas" w:eastAsia="Times New Roman" w:hAnsi="Consolas" w:cs="Times New Roman"/>
-          <w:color w:val="74B0DF"/>
-          <w:sz w:val="21"/>
-          <w:szCs w:val="21"/>
-        </w:rPr>
-        <w:t>$unit_type</w:t>
-      </w:r>
-      <w:r>
-        <w:rPr>
-          <w:rFonts w:ascii="Consolas" w:eastAsia="Times New Roman" w:hAnsi="Consolas" w:cs="Times New Roman"/>
-          <w:color w:val="D4D4D4"/>
-          <w:sz w:val="21"/>
-          <w:szCs w:val="21"/>
-        </w:rPr>
-        <w:t xml:space="preserve"> </w:t>
-      </w:r>
-      <w:r>
-        <w:rPr>
-          <w:rFonts w:ascii="Consolas" w:eastAsia="Times New Roman" w:hAnsi="Consolas" w:cs="Times New Roman"/>
-          <w:color w:val="DCDCDC"/>
-          <w:sz w:val="21"/>
-          <w:szCs w:val="21"/>
-        </w:rPr>
-        <w:t>===</w:t>
-      </w:r>
-      <w:r>
-        <w:rPr>
-          <w:rFonts w:ascii="Consolas" w:eastAsia="Times New Roman" w:hAnsi="Consolas" w:cs="Times New Roman"/>
-          <w:color w:val="D4D4D4"/>
-          <w:sz w:val="21"/>
-          <w:szCs w:val="21"/>
-        </w:rPr>
-        <w:t xml:space="preserve"> </w:t>
-      </w:r>
-      <w:r>
-        <w:rPr>
-          <w:rFonts w:ascii="Consolas" w:eastAsia="Times New Roman" w:hAnsi="Consolas" w:cs="Times New Roman"/>
-          <w:color w:val="CE9178"/>
-          <w:sz w:val="21"/>
-          <w:szCs w:val="21"/>
-        </w:rPr>
-        <w:t>"MK"</w:t>
-      </w:r>
-      <w:r>
-        <w:rPr>
-          <w:rFonts w:ascii="Consolas" w:eastAsia="Times New Roman" w:hAnsi="Consolas" w:cs="Times New Roman"/>
-          <w:color w:val="DCDCDC"/>
-          <w:sz w:val="21"/>
-          <w:szCs w:val="21"/>
-        </w:rPr>
-        <w:t>)</w:t>
-      </w:r>
-      <w:r>
-        <w:rPr>
-          <w:rFonts w:ascii="Consolas" w:eastAsia="Times New Roman" w:hAnsi="Consolas" w:cs="Times New Roman"/>
-          <w:color w:val="D4D4D4"/>
-          <w:sz w:val="21"/>
-          <w:szCs w:val="21"/>
-        </w:rPr>
-        <w:t xml:space="preserve"> </w:t>
-      </w:r>
-      <w:r>
-        <w:rPr>
-          <w:rFonts w:ascii="Consolas" w:eastAsia="Times New Roman" w:hAnsi="Consolas" w:cs="Times New Roman"/>
-          <w:color w:val="DCDCDC"/>
-          <w:sz w:val="21"/>
-          <w:szCs w:val="21"/>
-        </w:rPr>
-        <w:t>{</w:t>
-      </w:r>
-    </w:p>
-    <w:p>
-      <w:pPr>
-        <w:shd w:val="clear" w:color="auto" w:fill="1E1E1E"/>
-        <w:spacing w:after="0" w:line="285" w:lineRule="atLeast"/>
-        <w:rPr>
-          <w:rFonts w:ascii="Consolas" w:eastAsia="Times New Roman" w:hAnsi="Consolas" w:cs="Times New Roman"/>
-          <w:color w:val="D4D4D4"/>
-          <w:sz w:val="21"/>
-          <w:szCs w:val="21"/>
-        </w:rPr>
-      </w:pPr>
-      <w:r>
-        <w:rPr>
-          <w:rFonts w:ascii="Consolas" w:eastAsia="Times New Roman" w:hAnsi="Consolas" w:cs="Times New Roman"/>
-          <w:color w:val="D4D4D4"/>
-          <w:sz w:val="21"/>
-          <w:szCs w:val="21"/>
-        </w:rPr>
-        <w:t xml:space="preserve">    </w:t>
-      </w:r>
-      <w:r>
-        <w:rPr>
-          <w:rFonts w:ascii="Consolas" w:eastAsia="Times New Roman" w:hAnsi="Consolas" w:cs="Times New Roman"/>
-          <w:color w:val="74B0DF"/>
-          <w:sz w:val="21"/>
-          <w:szCs w:val="21"/>
-        </w:rPr>
-        <w:t>$converted_value</w:t>
-      </w:r>
-      <w:r>
-        <w:rPr>
-          <w:rFonts w:ascii="Consolas" w:eastAsia="Times New Roman" w:hAnsi="Consolas" w:cs="Times New Roman"/>
-          <w:color w:val="D4D4D4"/>
-          <w:sz w:val="21"/>
-          <w:szCs w:val="21"/>
-        </w:rPr>
-        <w:t xml:space="preserve"> </w:t>
-      </w:r>
-      <w:r>
-        <w:rPr>
-          <w:rFonts w:ascii="Consolas" w:eastAsia="Times New Roman" w:hAnsi="Consolas" w:cs="Times New Roman"/>
-          <w:color w:val="DCDCDC"/>
-          <w:sz w:val="21"/>
-          <w:szCs w:val="21"/>
-        </w:rPr>
-        <w:t>=</w:t>
-      </w:r>
-      <w:r>
-        <w:rPr>
-          <w:rFonts w:ascii="Consolas" w:eastAsia="Times New Roman" w:hAnsi="Consolas" w:cs="Times New Roman"/>
-          <w:color w:val="D4D4D4"/>
-          <w:sz w:val="21"/>
-          <w:szCs w:val="21"/>
-        </w:rPr>
-        <w:t xml:space="preserve"> </w:t>
-      </w:r>
-      <w:r>
-        <w:rPr>
-          <w:rFonts w:ascii="Consolas" w:eastAsia="Times New Roman" w:hAnsi="Consolas" w:cs="Times New Roman"/>
-          <w:color w:val="74B0DF"/>
-          <w:sz w:val="21"/>
-          <w:szCs w:val="21"/>
-        </w:rPr>
-        <w:t>$value</w:t>
-      </w:r>
-      <w:r>
-        <w:rPr>
-          <w:rFonts w:ascii="Consolas" w:eastAsia="Times New Roman" w:hAnsi="Consolas" w:cs="Times New Roman"/>
-          <w:color w:val="D4D4D4"/>
-          <w:sz w:val="21"/>
-          <w:szCs w:val="21"/>
-        </w:rPr>
-        <w:t xml:space="preserve"> </w:t>
-      </w:r>
-      <w:r>
-        <w:rPr>
-          <w:rFonts w:ascii="Consolas" w:eastAsia="Times New Roman" w:hAnsi="Consolas" w:cs="Times New Roman"/>
-          <w:color w:val="DCDCDC"/>
-          <w:sz w:val="21"/>
-          <w:szCs w:val="21"/>
-        </w:rPr>
-        <w:t>*</w:t>
-      </w:r>
-      <w:r>
-        <w:rPr>
-          <w:rFonts w:ascii="Consolas" w:eastAsia="Times New Roman" w:hAnsi="Consolas" w:cs="Times New Roman"/>
-          <w:color w:val="D4D4D4"/>
-          <w:sz w:val="21"/>
-          <w:szCs w:val="21"/>
-        </w:rPr>
-        <w:t xml:space="preserve"> MILES_TO_KILOMETERS</w:t>
-      </w:r>
-      <w:r>
-        <w:rPr>
-          <w:rFonts w:ascii="Consolas" w:eastAsia="Times New Roman" w:hAnsi="Consolas" w:cs="Times New Roman"/>
-          <w:color w:val="DCDCDC"/>
-          <w:sz w:val="21"/>
-          <w:szCs w:val="21"/>
-        </w:rPr>
-        <w:t>;</w:t>
-      </w:r>
-    </w:p>
-    <w:p>
-      <w:pPr>
-        <w:shd w:val="clear" w:color="auto" w:fill="1E1E1E"/>
-        <w:spacing w:after="0" w:line="285" w:lineRule="atLeast"/>
-        <w:rPr>
-          <w:rFonts w:ascii="Consolas" w:eastAsia="Times New Roman" w:hAnsi="Consolas" w:cs="Times New Roman"/>
-          <w:color w:val="D4D4D4"/>
-          <w:sz w:val="21"/>
-          <w:szCs w:val="21"/>
-        </w:rPr>
-      </w:pPr>
-      <w:r>
-        <w:rPr>
-          <w:rFonts w:ascii="Consolas" w:eastAsia="Times New Roman" w:hAnsi="Consolas" w:cs="Times New Roman"/>
-          <w:color w:val="DCDCDC"/>
-          <w:sz w:val="21"/>
-          <w:szCs w:val="21"/>
-        </w:rPr>
-        <w:t>}</w:t>
-      </w:r>
-      <w:r>
-        <w:rPr>
-          <w:rFonts w:ascii="Consolas" w:eastAsia="Times New Roman" w:hAnsi="Consolas" w:cs="Times New Roman"/>
-          <w:color w:val="D4D4D4"/>
-          <w:sz w:val="21"/>
-          <w:szCs w:val="21"/>
-        </w:rPr>
-        <w:t xml:space="preserve"> </w:t>
-      </w:r>
-      <w:r>
-        <w:rPr>
-          <w:rFonts w:ascii="Consolas" w:eastAsia="Times New Roman" w:hAnsi="Consolas" w:cs="Times New Roman"/>
-          <w:color w:val="569CD6"/>
-          <w:sz w:val="21"/>
-          <w:szCs w:val="21"/>
-        </w:rPr>
-        <w:t>elseif</w:t>
-      </w:r>
-      <w:r>
-        <w:rPr>
-          <w:rFonts w:ascii="Consolas" w:eastAsia="Times New Roman" w:hAnsi="Consolas" w:cs="Times New Roman"/>
-          <w:color w:val="D4D4D4"/>
-          <w:sz w:val="21"/>
-          <w:szCs w:val="21"/>
-        </w:rPr>
-        <w:t xml:space="preserve"> </w:t>
-      </w:r>
-      <w:r>
-        <w:rPr>
-          <w:rFonts w:ascii="Consolas" w:eastAsia="Times New Roman" w:hAnsi="Consolas" w:cs="Times New Roman"/>
-          <w:color w:val="DCDCDC"/>
-          <w:sz w:val="21"/>
-          <w:szCs w:val="21"/>
-        </w:rPr>
-        <w:t>(</w:t>
-      </w:r>
-      <w:r>
-        <w:rPr>
-          <w:rFonts w:ascii="Consolas" w:eastAsia="Times New Roman" w:hAnsi="Consolas" w:cs="Times New Roman"/>
-          <w:color w:val="74B0DF"/>
-          <w:sz w:val="21"/>
-          <w:szCs w:val="21"/>
-        </w:rPr>
-        <w:t>$unit_type</w:t>
-      </w:r>
-      <w:r>
-        <w:rPr>
-          <w:rFonts w:ascii="Consolas" w:eastAsia="Times New Roman" w:hAnsi="Consolas" w:cs="Times New Roman"/>
-          <w:color w:val="D4D4D4"/>
-          <w:sz w:val="21"/>
-          <w:szCs w:val="21"/>
-        </w:rPr>
-        <w:t xml:space="preserve"> </w:t>
-      </w:r>
-      <w:r>
-        <w:rPr>
-          <w:rFonts w:ascii="Consolas" w:eastAsia="Times New Roman" w:hAnsi="Consolas" w:cs="Times New Roman"/>
-          <w:color w:val="DCDCDC"/>
-          <w:sz w:val="21"/>
-          <w:szCs w:val="21"/>
-        </w:rPr>
-        <w:t>===</w:t>
-      </w:r>
-      <w:r>
-        <w:rPr>
-          <w:rFonts w:ascii="Consolas" w:eastAsia="Times New Roman" w:hAnsi="Consolas" w:cs="Times New Roman"/>
-          <w:color w:val="D4D4D4"/>
-          <w:sz w:val="21"/>
-          <w:szCs w:val="21"/>
-        </w:rPr>
-        <w:t xml:space="preserve"> </w:t>
-      </w:r>
-      <w:r>
-        <w:rPr>
-          <w:rFonts w:ascii="Consolas" w:eastAsia="Times New Roman" w:hAnsi="Consolas" w:cs="Times New Roman"/>
-          <w:color w:val="CE9178"/>
-          <w:sz w:val="21"/>
-          <w:szCs w:val="21"/>
-        </w:rPr>
-        <w:t>"PK"</w:t>
-      </w:r>
-      <w:r>
-        <w:rPr>
-          <w:rFonts w:ascii="Consolas" w:eastAsia="Times New Roman" w:hAnsi="Consolas" w:cs="Times New Roman"/>
-          <w:color w:val="DCDCDC"/>
-          <w:sz w:val="21"/>
-          <w:szCs w:val="21"/>
-        </w:rPr>
-        <w:t>)</w:t>
-      </w:r>
-      <w:r>
-        <w:rPr>
-          <w:rFonts w:ascii="Consolas" w:eastAsia="Times New Roman" w:hAnsi="Consolas" w:cs="Times New Roman"/>
-          <w:color w:val="D4D4D4"/>
-          <w:sz w:val="21"/>
-          <w:szCs w:val="21"/>
-        </w:rPr>
-        <w:t xml:space="preserve"> </w:t>
-      </w:r>
-      <w:r>
-        <w:rPr>
-          <w:rFonts w:ascii="Consolas" w:eastAsia="Times New Roman" w:hAnsi="Consolas" w:cs="Times New Roman"/>
-          <w:color w:val="DCDCDC"/>
-          <w:sz w:val="21"/>
-          <w:szCs w:val="21"/>
-        </w:rPr>
-        <w:t>{</w:t>
-      </w:r>
-    </w:p>
-    <w:p>
-      <w:pPr>
-        <w:shd w:val="clear" w:color="auto" w:fill="1E1E1E"/>
-        <w:spacing w:after="0" w:line="285" w:lineRule="atLeast"/>
-        <w:rPr>
-          <w:rFonts w:ascii="Consolas" w:eastAsia="Times New Roman" w:hAnsi="Consolas" w:cs="Times New Roman"/>
-          <w:color w:val="D4D4D4"/>
-          <w:sz w:val="21"/>
-          <w:szCs w:val="21"/>
-        </w:rPr>
-      </w:pPr>
-      <w:r>
-        <w:rPr>
-          <w:rFonts w:ascii="Consolas" w:eastAsia="Times New Roman" w:hAnsi="Consolas" w:cs="Times New Roman"/>
-          <w:color w:val="D4D4D4"/>
-          <w:sz w:val="21"/>
-          <w:szCs w:val="21"/>
-        </w:rPr>
-        <w:t xml:space="preserve">    </w:t>
-      </w:r>
-      <w:r>
-        <w:rPr>
-          <w:rFonts w:ascii="Consolas" w:eastAsia="Times New Roman" w:hAnsi="Consolas" w:cs="Times New Roman"/>
-          <w:color w:val="74B0DF"/>
-          <w:sz w:val="21"/>
-          <w:szCs w:val="21"/>
-        </w:rPr>
-        <w:t>$converted_value</w:t>
-      </w:r>
-      <w:r>
-        <w:rPr>
-          <w:rFonts w:ascii="Consolas" w:eastAsia="Times New Roman" w:hAnsi="Consolas" w:cs="Times New Roman"/>
-          <w:color w:val="D4D4D4"/>
-          <w:sz w:val="21"/>
-          <w:szCs w:val="21"/>
-        </w:rPr>
-        <w:t xml:space="preserve"> </w:t>
-      </w:r>
-      <w:r>
-        <w:rPr>
-          <w:rFonts w:ascii="Consolas" w:eastAsia="Times New Roman" w:hAnsi="Consolas" w:cs="Times New Roman"/>
-          <w:color w:val="DCDCDC"/>
-          <w:sz w:val="21"/>
-          <w:szCs w:val="21"/>
-        </w:rPr>
-        <w:t>=</w:t>
-      </w:r>
-      <w:r>
-        <w:rPr>
-          <w:rFonts w:ascii="Consolas" w:eastAsia="Times New Roman" w:hAnsi="Consolas" w:cs="Times New Roman"/>
-          <w:color w:val="D4D4D4"/>
-          <w:sz w:val="21"/>
-          <w:szCs w:val="21"/>
-        </w:rPr>
-        <w:t xml:space="preserve"> </w:t>
-      </w:r>
-      <w:r>
-        <w:rPr>
-          <w:rFonts w:ascii="Consolas" w:eastAsia="Times New Roman" w:hAnsi="Consolas" w:cs="Times New Roman"/>
-          <w:color w:val="74B0DF"/>
-          <w:sz w:val="21"/>
-          <w:szCs w:val="21"/>
-        </w:rPr>
-        <w:t>$value</w:t>
-      </w:r>
-      <w:r>
-        <w:rPr>
-          <w:rFonts w:ascii="Consolas" w:eastAsia="Times New Roman" w:hAnsi="Consolas" w:cs="Times New Roman"/>
-          <w:color w:val="D4D4D4"/>
-          <w:sz w:val="21"/>
-          <w:szCs w:val="21"/>
-        </w:rPr>
-        <w:t xml:space="preserve"> </w:t>
-      </w:r>
-      <w:r>
-        <w:rPr>
-          <w:rFonts w:ascii="Consolas" w:eastAsia="Times New Roman" w:hAnsi="Consolas" w:cs="Times New Roman"/>
-          <w:color w:val="DCDCDC"/>
-          <w:sz w:val="21"/>
-          <w:szCs w:val="21"/>
-        </w:rPr>
-        <w:t>*</w:t>
-      </w:r>
-      <w:r>
-        <w:rPr>
-          <w:rFonts w:ascii="Consolas" w:eastAsia="Times New Roman" w:hAnsi="Consolas" w:cs="Times New Roman"/>
-          <w:color w:val="D4D4D4"/>
-          <w:sz w:val="21"/>
-          <w:szCs w:val="21"/>
-        </w:rPr>
-        <w:t xml:space="preserve"> POUNDS_TO_KILOGRAMS</w:t>
-      </w:r>
-      <w:r>
-        <w:rPr>
-          <w:rFonts w:ascii="Consolas" w:eastAsia="Times New Roman" w:hAnsi="Consolas" w:cs="Times New Roman"/>
-          <w:color w:val="DCDCDC"/>
-          <w:sz w:val="21"/>
-          <w:szCs w:val="21"/>
-        </w:rPr>
-        <w:t>;</w:t>
-      </w:r>
-    </w:p>
-    <w:p>
-      <w:pPr>
-        <w:shd w:val="clear" w:color="auto" w:fill="1E1E1E"/>
-        <w:spacing w:after="0" w:line="285" w:lineRule="atLeast"/>
-        <w:rPr>
-          <w:rFonts w:ascii="Consolas" w:eastAsia="Times New Roman" w:hAnsi="Consolas" w:cs="Times New Roman"/>
-          <w:color w:val="D4D4D4"/>
-          <w:sz w:val="21"/>
-          <w:szCs w:val="21"/>
-        </w:rPr>
-      </w:pPr>
-      <w:r>
-        <w:rPr>
-          <w:rFonts w:ascii="Consolas" w:eastAsia="Times New Roman" w:hAnsi="Consolas" w:cs="Times New Roman"/>
-          <w:color w:val="DCDCDC"/>
-          <w:sz w:val="21"/>
-          <w:szCs w:val="21"/>
-        </w:rPr>
-        <w:t>}</w:t>
-      </w:r>
-    </w:p>
-    <w:p>
-      <w:pPr>
-        <w:shd w:val="clear" w:color="auto" w:fill="1E1E1E"/>
-        <w:spacing w:after="0" w:line="285" w:lineRule="atLeast"/>
-        <w:rPr>
-          <w:rFonts w:ascii="Consolas" w:eastAsia="Times New Roman" w:hAnsi="Consolas" w:cs="Times New Roman"/>
-          <w:color w:val="D4D4D4"/>
-          <w:sz w:val="21"/>
-          <w:szCs w:val="21"/>
-        </w:rPr>
-      </w:pPr>
-    </w:p>
-    <w:p>
-      <w:pPr>
-        <w:shd w:val="clear" w:color="auto" w:fill="1E1E1E"/>
-        <w:spacing w:after="0" w:line="285" w:lineRule="atLeast"/>
-        <w:rPr>
-          <w:rFonts w:ascii="Consolas" w:eastAsia="Times New Roman" w:hAnsi="Consolas" w:cs="Times New Roman"/>
-          <w:color w:val="D4D4D4"/>
-          <w:sz w:val="21"/>
-          <w:szCs w:val="21"/>
-        </w:rPr>
-      </w:pPr>
-      <w:r>
-        <w:rPr>
-          <w:rFonts w:ascii="Consolas" w:eastAsia="Times New Roman" w:hAnsi="Consolas" w:cs="Times New Roman"/>
-          <w:color w:val="569CD6"/>
-          <w:sz w:val="21"/>
-          <w:szCs w:val="21"/>
-        </w:rPr>
-        <w:t>echo</w:t>
-      </w:r>
-      <w:r>
-        <w:rPr>
-          <w:rFonts w:ascii="Consolas" w:eastAsia="Times New Roman" w:hAnsi="Consolas" w:cs="Times New Roman"/>
-          <w:color w:val="D4D4D4"/>
-          <w:sz w:val="21"/>
-          <w:szCs w:val="21"/>
-        </w:rPr>
-        <w:t xml:space="preserve"> number_format</w:t>
-      </w:r>
-      <w:r>
-        <w:rPr>
-          <w:rFonts w:ascii="Consolas" w:eastAsia="Times New Roman" w:hAnsi="Consolas" w:cs="Times New Roman"/>
-          <w:color w:val="DCDCDC"/>
-          <w:sz w:val="21"/>
-          <w:szCs w:val="21"/>
-        </w:rPr>
-        <w:t>(</w:t>
-      </w:r>
-      <w:r>
-        <w:rPr>
-          <w:rFonts w:ascii="Consolas" w:eastAsia="Times New Roman" w:hAnsi="Consolas" w:cs="Times New Roman"/>
-          <w:color w:val="74B0DF"/>
-          <w:sz w:val="21"/>
-          <w:szCs w:val="21"/>
-        </w:rPr>
-        <w:t>$converted_value</w:t>
-      </w:r>
-      <w:r>
-        <w:rPr>
-          <w:rFonts w:ascii="Consolas" w:eastAsia="Times New Roman" w:hAnsi="Consolas" w:cs="Times New Roman"/>
-          <w:color w:val="DCDCDC"/>
-          <w:sz w:val="21"/>
-          <w:szCs w:val="21"/>
-        </w:rPr>
-        <w:t>,</w:t>
-      </w:r>
-      <w:r>
-        <w:rPr>
-          <w:rFonts w:ascii="Consolas" w:eastAsia="Times New Roman" w:hAnsi="Consolas" w:cs="Times New Roman"/>
-          <w:color w:val="D4D4D4"/>
-          <w:sz w:val="21"/>
-          <w:szCs w:val="21"/>
-        </w:rPr>
-        <w:t xml:space="preserve"> </w:t>
-      </w:r>
-      <w:r>
-        <w:rPr>
-          <w:rFonts w:ascii="Consolas" w:eastAsia="Times New Roman" w:hAnsi="Consolas" w:cs="Times New Roman"/>
-          <w:color w:val="B5CEA8"/>
-          <w:sz w:val="21"/>
-          <w:szCs w:val="21"/>
-        </w:rPr>
-        <w:t>2</w:t>
-      </w:r>
-      <w:r>
-        <w:rPr>
-          <w:rFonts w:ascii="Consolas" w:eastAsia="Times New Roman" w:hAnsi="Consolas" w:cs="Times New Roman"/>
-          <w:color w:val="DCDCDC"/>
-          <w:sz w:val="21"/>
-          <w:szCs w:val="21"/>
-        </w:rPr>
-        <w:t>)</w:t>
-      </w:r>
-      <w:r>
-        <w:rPr>
-          <w:rFonts w:ascii="Consolas" w:eastAsia="Times New Roman" w:hAnsi="Consolas" w:cs="Times New Roman"/>
-          <w:color w:val="D4D4D4"/>
-          <w:sz w:val="21"/>
-          <w:szCs w:val="21"/>
-        </w:rPr>
-        <w:t xml:space="preserve"> </w:t>
-      </w:r>
-      <w:r>
-        <w:rPr>
-          <w:rFonts w:ascii="Consolas" w:eastAsia="Times New Roman" w:hAnsi="Consolas" w:cs="Times New Roman"/>
-          <w:color w:val="DCDCDC"/>
-          <w:sz w:val="21"/>
-          <w:szCs w:val="21"/>
-        </w:rPr>
-        <w:t>.</w:t>
-      </w:r>
-      <w:r>
-        <w:rPr>
-          <w:rFonts w:ascii="Consolas" w:eastAsia="Times New Roman" w:hAnsi="Consolas" w:cs="Times New Roman"/>
-          <w:color w:val="D4D4D4"/>
-          <w:sz w:val="21"/>
-          <w:szCs w:val="21"/>
-        </w:rPr>
-        <w:t xml:space="preserve"> </w:t>
-      </w:r>
-      <w:r>
-        <w:rPr>
-          <w:rFonts w:ascii="Consolas" w:eastAsia="Times New Roman" w:hAnsi="Consolas" w:cs="Times New Roman"/>
-          <w:color w:val="CE9178"/>
-          <w:sz w:val="21"/>
-          <w:szCs w:val="21"/>
-        </w:rPr>
-        <w:t>"\n"</w:t>
-      </w:r>
-      <w:r>
-        <w:rPr>
-          <w:rFonts w:ascii="Consolas" w:eastAsia="Times New Roman" w:hAnsi="Consolas" w:cs="Times New Roman"/>
-          <w:color w:val="DCDCDC"/>
-          <w:sz w:val="21"/>
-          <w:szCs w:val="21"/>
-        </w:rPr>
-        <w:t>;</w:t>
-      </w:r>
-    </w:p>
-    <w:p/>
-    <w:p/>
-    <w:p/>
-    <w:p>
-      <w:r>
-        <w:t>print $a</w:t>
-      </w:r>
-    </w:p>
-    <w:p/>
-    <w:p>
-      <w:r>
-        <w:t>You are given a string SS. You can add some characters at the begining of the string. Your task is to create shortest palindrome by adding some (possibly none) characters at the begining of SS.</w:t>
-      </w:r>
-      <w:r>
-        <w:br/>
-        <w:t>A palindrome is a string that reads the same backward as forward, for example strings "z", "aaa", "aba", "abccba" are palindromes, but strings "ostad", "reality", "ab" are not.</w:t>
-      </w:r>
-      <w:r>
-        <w:br/>
-        <w:t>Examples:</w:t>
-      </w:r>
-      <w:r>
-        <w:br/>
-        <w:t>If the given string is "bcba" then shortest possible palindrome is "abcba".</w:t>
-      </w:r>
-      <w:r>
-        <w:br/>
-        <w:t>If the given string is "abcba" then shortest possible palindrome is "abcba".</w:t>
-      </w:r>
-      <w:r>
-        <w:br/>
-        <w:t>If the given string is "abcd" then shortest possible palindrome is "dcbabcd".</w:t>
-      </w:r>
-    </w:p>
-    <w:p>
-      <w:pPr>
-        <w:rPr>
-          <w:b/>
-          <w:bCs/>
-        </w:rPr>
-      </w:pPr>
-      <w:r>
-        <w:rPr>
-          <w:b/>
-          <w:bCs/>
-        </w:rPr>
-        <w:t>Input</w:t>
-      </w:r>
-    </w:p>
-    <w:p>
-      <w:r>
-        <w:t>The input consists of one line. A string containing only lowercase English letters.</w:t>
-      </w:r>
-    </w:p>
-    <w:p>
-      <w:pPr>
-        <w:rPr>
-          <w:b/>
-          <w:bCs/>
-        </w:rPr>
-      </w:pPr>
-      <w:r>
-        <w:rPr>
-          <w:b/>
-          <w:bCs/>
-        </w:rPr>
-        <w:t>Output</w:t>
-      </w:r>
-    </w:p>
-    <w:p>
-      <w:r>
-        <w:t>Output shortest possible palindrome by adding some (possibly none) characters at the begining of SS.</w:t>
-      </w:r>
-    </w:p>
-    <w:p>
-      <w:pPr>
-        <w:rPr>
-          <w:b/>
-          <w:bCs/>
-        </w:rPr>
-      </w:pPr>
-      <w:r>
-        <w:rPr>
-          <w:b/>
-          <w:bCs/>
-        </w:rPr>
-        <w:t>Constraints</w:t>
-      </w:r>
-    </w:p>
-    <w:p>
-      <w:pPr>
-        <w:pStyle w:val="ListParagraph"/>
-        <w:numPr>
-          <w:ilvl w:val="0"/>
-          <w:numId w:val="2"/>
-        </w:numPr>
-      </w:pPr>
-      <w:r>
-        <w:t xml:space="preserve">1 ≤≤ </w:t>
-      </w:r>
-      <w:r>
-        <w:rPr>
-          <w:rFonts w:ascii="Cambria Math" w:hAnsi="Cambria Math" w:cs="Cambria Math"/>
-        </w:rPr>
-        <w:t>∣</w:t>
-      </w:r>
-      <w:r>
-        <w:t>S</w:t>
-      </w:r>
-      <w:r>
-        <w:rPr>
-          <w:rFonts w:ascii="Cambria Math" w:hAnsi="Cambria Math" w:cs="Cambria Math"/>
-        </w:rPr>
-        <w:t>∣∣</w:t>
-      </w:r>
-      <w:r>
-        <w:t>S</w:t>
-      </w:r>
-      <w:r>
-        <w:rPr>
-          <w:rFonts w:ascii="Cambria Math" w:hAnsi="Cambria Math" w:cs="Cambria Math"/>
-        </w:rPr>
-        <w:t>∣</w:t>
-      </w:r>
-      <w:r>
-        <w:t xml:space="preserve"> ≤≤ 100000</w:t>
-      </w:r>
-    </w:p>
-    <w:p>
-      <w:pPr>
-        <w:numPr>
-          <w:ilvl w:val="0"/>
-          <w:numId w:val="2"/>
-        </w:numPr>
-      </w:pPr>
-      <w:r>
-        <w:t>SS contains only lowercase (a−z)(a−z) English letters.</w:t>
-      </w:r>
-    </w:p>
-    <w:p/>
-    <w:p/>
-    <w:p>
-      <w:pPr>
-        <w:spacing w:before="100" w:beforeAutospacing="1" w:after="100" w:afterAutospacing="1" w:line="240" w:lineRule="auto"/>
-        <w:rPr>
-          <w:rFonts w:ascii="Times New Roman" w:eastAsia="Times New Roman" w:hAnsi="Times New Roman" w:cs="Times New Roman"/>
-          <w:sz w:val="24"/>
-          <w:szCs w:val="24"/>
-        </w:rPr>
-      </w:pPr>
-      <w:r>
-        <w:rPr>
-          <w:rFonts w:ascii="Times New Roman" w:eastAsia="Times New Roman" w:hAnsi="Times New Roman" w:cs="Times New Roman"/>
-          <w:sz w:val="24"/>
-          <w:szCs w:val="24"/>
-        </w:rPr>
-        <w:t>You are working on a mobile screen that includes an image. The image needs to be positioned within a container in a way that ensures the containment of various image sizes. You will be given the image's width IWIW as input. Your task is to calculate the left margin for the image within the container.</w:t>
-      </w:r>
-    </w:p>
-    <w:p>
-      <w:pPr>
-        <w:spacing w:before="100" w:beforeAutospacing="1" w:after="100" w:afterAutospacing="1" w:line="240" w:lineRule="auto"/>
-        <w:rPr>
-          <w:rFonts w:ascii="Times New Roman" w:eastAsia="Times New Roman" w:hAnsi="Times New Roman" w:cs="Times New Roman"/>
-          <w:sz w:val="24"/>
-          <w:szCs w:val="24"/>
-        </w:rPr>
-      </w:pPr>
-      <w:r>
-        <w:rPr>
-          <w:rFonts w:ascii="Times New Roman" w:eastAsia="Times New Roman" w:hAnsi="Times New Roman" w:cs="Times New Roman"/>
-          <w:sz w:val="24"/>
-          <w:szCs w:val="24"/>
-        </w:rPr>
-        <w:t>You are given the following information:</w:t>
-      </w:r>
-    </w:p>
-    <w:p>
-      <w:pPr>
-        <w:pStyle w:val="ListParagraph"/>
-        <w:numPr>
-          <w:ilvl w:val="0"/>
-          <w:numId w:val="3"/>
-        </w:numPr>
-        <w:spacing w:before="100" w:beforeAutospacing="1" w:after="100" w:afterAutospacing="1" w:line="240" w:lineRule="auto"/>
-        <w:rPr>
-          <w:rFonts w:ascii="Times New Roman" w:eastAsia="Times New Roman" w:hAnsi="Times New Roman" w:cs="Times New Roman"/>
-          <w:sz w:val="24"/>
-          <w:szCs w:val="24"/>
-        </w:rPr>
-      </w:pPr>
-      <w:r>
-        <w:rPr>
-          <w:rFonts w:ascii="Times New Roman" w:eastAsia="Times New Roman" w:hAnsi="Times New Roman" w:cs="Times New Roman"/>
-          <w:sz w:val="24"/>
-          <w:szCs w:val="24"/>
-        </w:rPr>
-        <w:t>The container's width is fixed at 1000 pixels.</w:t>
-      </w:r>
-    </w:p>
-    <w:p>
-      <w:pPr>
-        <w:numPr>
-          <w:ilvl w:val="0"/>
-          <w:numId w:val="3"/>
-        </w:numPr>
-        <w:spacing w:before="100" w:beforeAutospacing="1" w:after="100" w:afterAutospacing="1" w:line="240" w:lineRule="auto"/>
-        <w:rPr>
-          <w:rFonts w:ascii="Times New Roman" w:eastAsia="Times New Roman" w:hAnsi="Times New Roman" w:cs="Times New Roman"/>
-          <w:sz w:val="24"/>
-          <w:szCs w:val="24"/>
-        </w:rPr>
-      </w:pPr>
-      <w:r>
-        <w:rPr>
-          <w:rFonts w:ascii="Times New Roman" w:eastAsia="Times New Roman" w:hAnsi="Times New Roman" w:cs="Times New Roman"/>
-          <w:sz w:val="24"/>
-          <w:szCs w:val="24"/>
-        </w:rPr>
-        <w:t>The left margin of the image should be half of the remaining space within the container.</w:t>
-      </w:r>
-    </w:p>
-    <w:p>
-      <w:pPr>
-        <w:spacing w:before="100" w:beforeAutospacing="1" w:after="100" w:afterAutospacing="1" w:line="240" w:lineRule="auto"/>
-        <w:rPr>
-          <w:rFonts w:ascii="Times New Roman" w:eastAsia="Times New Roman" w:hAnsi="Times New Roman" w:cs="Times New Roman"/>
-          <w:sz w:val="24"/>
-          <w:szCs w:val="24"/>
-        </w:rPr>
-      </w:pPr>
-      <w:r>
-        <w:rPr>
-          <w:rFonts w:ascii="Times New Roman" w:eastAsia="Times New Roman" w:hAnsi="Times New Roman" w:cs="Times New Roman"/>
-          <w:sz w:val="24"/>
-          <w:szCs w:val="24"/>
-        </w:rPr>
-        <w:t>Output the horizontal position of the image from the left side of the container.</w:t>
-      </w:r>
-    </w:p>
-    <w:p>
-      <w:pPr>
-        <w:spacing w:before="100" w:beforeAutospacing="1" w:after="100" w:afterAutospacing="1" w:line="240" w:lineRule="auto"/>
-        <w:outlineLvl w:val="2"/>
-        <w:rPr>
-          <w:rFonts w:ascii="Times New Roman" w:eastAsia="Times New Roman" w:hAnsi="Times New Roman" w:cs="Times New Roman"/>
-          <w:b/>
-          <w:bCs/>
-          <w:sz w:val="27"/>
-          <w:szCs w:val="27"/>
-        </w:rPr>
-      </w:pPr>
-      <w:r>
-        <w:rPr>
-          <w:rFonts w:ascii="Times New Roman" w:eastAsia="Times New Roman" w:hAnsi="Times New Roman" w:cs="Times New Roman"/>
-          <w:b/>
-          <w:bCs/>
-          <w:sz w:val="27"/>
-          <w:szCs w:val="27"/>
-        </w:rPr>
-        <w:t>Input</w:t>
-      </w:r>
-    </w:p>
-    <w:p>
-      <w:pPr>
-        <w:spacing w:before="100" w:beforeAutospacing="1" w:after="100" w:afterAutospacing="1" w:line="240" w:lineRule="auto"/>
-        <w:rPr>
-          <w:rFonts w:ascii="Times New Roman" w:eastAsia="Times New Roman" w:hAnsi="Times New Roman" w:cs="Times New Roman"/>
-          <w:sz w:val="24"/>
-          <w:szCs w:val="24"/>
-        </w:rPr>
-      </w:pPr>
-      <w:r>
-        <w:rPr>
-          <w:rFonts w:ascii="Times New Roman" w:eastAsia="Times New Roman" w:hAnsi="Times New Roman" w:cs="Times New Roman"/>
-          <w:sz w:val="24"/>
-          <w:szCs w:val="24"/>
-        </w:rPr>
-        <w:t>The input consists of a single line:</w:t>
-      </w:r>
-    </w:p>
-    <w:p>
-      <w:pPr>
-        <w:spacing w:before="100" w:beforeAutospacing="1" w:after="100" w:afterAutospacing="1" w:line="240" w:lineRule="auto"/>
-        <w:ind w:left="720"/>
-        <w:rPr>
-          <w:rFonts w:ascii="Times New Roman" w:eastAsia="Times New Roman" w:hAnsi="Times New Roman" w:cs="Times New Roman"/>
-          <w:sz w:val="24"/>
-          <w:szCs w:val="24"/>
-        </w:rPr>
-      </w:pPr>
-      <w:r>
-        <w:rPr>
-          <w:rFonts w:ascii="Times New Roman" w:eastAsia="Times New Roman" w:hAnsi="Times New Roman" w:cs="Times New Roman"/>
-          <w:sz w:val="24"/>
-          <w:szCs w:val="24"/>
-        </w:rPr>
-        <w:lastRenderedPageBreak/>
-        <w:t>An integer IWIW representing the width of the image.</w:t>
-      </w:r>
-    </w:p>
-    <w:p>
-      <w:pPr>
-        <w:spacing w:before="100" w:beforeAutospacing="1" w:after="100" w:afterAutospacing="1" w:line="240" w:lineRule="auto"/>
-        <w:outlineLvl w:val="2"/>
-        <w:rPr>
-          <w:rFonts w:ascii="Times New Roman" w:eastAsia="Times New Roman" w:hAnsi="Times New Roman" w:cs="Times New Roman"/>
-          <w:b/>
-          <w:bCs/>
-          <w:sz w:val="27"/>
-          <w:szCs w:val="27"/>
-        </w:rPr>
-      </w:pPr>
-      <w:r>
-        <w:rPr>
-          <w:rFonts w:ascii="Times New Roman" w:eastAsia="Times New Roman" w:hAnsi="Times New Roman" w:cs="Times New Roman"/>
-          <w:b/>
-          <w:bCs/>
-          <w:sz w:val="27"/>
-          <w:szCs w:val="27"/>
-        </w:rPr>
-        <w:t>Output</w:t>
-      </w:r>
-    </w:p>
-    <w:p>
-      <w:pPr>
-        <w:spacing w:before="100" w:beforeAutospacing="1" w:after="100" w:afterAutospacing="1" w:line="240" w:lineRule="auto"/>
-        <w:rPr>
-          <w:rFonts w:ascii="Times New Roman" w:eastAsia="Times New Roman" w:hAnsi="Times New Roman" w:cs="Times New Roman"/>
-          <w:sz w:val="24"/>
-          <w:szCs w:val="24"/>
-        </w:rPr>
-      </w:pPr>
-      <w:r>
-        <w:rPr>
-          <w:rFonts w:ascii="Times New Roman" w:eastAsia="Times New Roman" w:hAnsi="Times New Roman" w:cs="Times New Roman"/>
-          <w:sz w:val="24"/>
-          <w:szCs w:val="24"/>
-        </w:rPr>
-        <w:t>An integer representing the left margin for the image within the container.</w:t>
-      </w:r>
-    </w:p>
-    <w:p>
-      <w:pPr>
-        <w:spacing w:before="100" w:beforeAutospacing="1" w:after="100" w:afterAutospacing="1" w:line="240" w:lineRule="auto"/>
-        <w:outlineLvl w:val="2"/>
-        <w:rPr>
-          <w:rFonts w:ascii="Times New Roman" w:eastAsia="Times New Roman" w:hAnsi="Times New Roman" w:cs="Times New Roman"/>
-          <w:b/>
-          <w:bCs/>
-          <w:sz w:val="27"/>
-          <w:szCs w:val="27"/>
-        </w:rPr>
-      </w:pPr>
-      <w:r>
-        <w:rPr>
-          <w:rFonts w:ascii="Times New Roman" w:eastAsia="Times New Roman" w:hAnsi="Times New Roman" w:cs="Times New Roman"/>
-          <w:b/>
-          <w:bCs/>
-          <w:sz w:val="27"/>
-          <w:szCs w:val="27"/>
-        </w:rPr>
-        <w:t>Constraints</w:t>
-      </w:r>
-    </w:p>
-    <w:p>
-      <w:pPr>
-        <w:pStyle w:val="ListParagraph"/>
-        <w:numPr>
-          <w:ilvl w:val="0"/>
-          <w:numId w:val="5"/>
-        </w:numPr>
-        <w:spacing w:before="100" w:beforeAutospacing="1" w:after="100" w:afterAutospacing="1" w:line="240" w:lineRule="auto"/>
-        <w:rPr>
-          <w:rFonts w:ascii="Times New Roman" w:eastAsia="Times New Roman" w:hAnsi="Times New Roman" w:cs="Times New Roman"/>
-          <w:sz w:val="24"/>
-          <w:szCs w:val="24"/>
-        </w:rPr>
-      </w:pPr>
-      <w:r>
-        <w:rPr>
-          <w:rFonts w:ascii="Times New Roman" w:eastAsia="Times New Roman" w:hAnsi="Times New Roman" w:cs="Times New Roman"/>
-          <w:sz w:val="24"/>
-          <w:szCs w:val="24"/>
-        </w:rPr>
-        <w:t>400400 ≤≤ IWIW ≤≤ 16001600</w:t>
-      </w:r>
-    </w:p>
-    <w:p>
-      <w:pPr>
-        <w:numPr>
-          <w:ilvl w:val="0"/>
-          <w:numId w:val="5"/>
-        </w:numPr>
-        <w:spacing w:before="100" w:beforeAutospacing="1" w:after="100" w:afterAutospacing="1" w:line="240" w:lineRule="auto"/>
-        <w:rPr>
-          <w:rFonts w:ascii="Times New Roman" w:eastAsia="Times New Roman" w:hAnsi="Times New Roman" w:cs="Times New Roman"/>
-          <w:sz w:val="24"/>
-          <w:szCs w:val="24"/>
-        </w:rPr>
-      </w:pPr>
-      <w:r>
-        <w:rPr>
-          <w:rFonts w:ascii="Times New Roman" w:eastAsia="Times New Roman" w:hAnsi="Times New Roman" w:cs="Times New Roman"/>
-          <w:sz w:val="24"/>
-          <w:szCs w:val="24"/>
-        </w:rPr>
-        <w:t xml:space="preserve">IWIW </w:t>
-      </w:r>
-      <w:r>
-        <w:rPr>
-          <w:rFonts w:ascii="Times New Roman" w:eastAsia="Times New Roman" w:hAnsi="Times New Roman" w:cs="Times New Roman"/>
-          <w:i/>
-          <w:iCs/>
-          <w:sz w:val="24"/>
-          <w:szCs w:val="24"/>
-        </w:rPr>
-        <w:t>will always be divisible by</w:t>
-      </w:r>
-      <w:r>
-        <w:rPr>
-          <w:rFonts w:ascii="Times New Roman" w:eastAsia="Times New Roman" w:hAnsi="Times New Roman" w:cs="Times New Roman"/>
-          <w:sz w:val="24"/>
-          <w:szCs w:val="24"/>
-        </w:rPr>
-        <w:t xml:space="preserve"> 1010</w:t>
-      </w:r>
-    </w:p>
-    <w:p/>
-    <w:p/>
-    <w:p>
-      <w:pPr>
-        <w:pStyle w:val="NormalWeb"/>
-      </w:pPr>
-      <w:r>
-        <w:t>You are given two arrays of integers of size N and M. You have to find the elements which are in both arrays.</w:t>
-      </w:r>
-    </w:p>
-    <w:p>
-      <w:pPr>
-        <w:pStyle w:val="Heading3"/>
-      </w:pPr>
-      <w:r>
-        <w:t>Input</w:t>
-      </w:r>
-    </w:p>
-    <w:p>
-      <w:pPr>
-        <w:pStyle w:val="NormalWeb"/>
-      </w:pPr>
-      <w:r>
-        <w:t xml:space="preserve">The input consists of three lines. First one having two integers </w:t>
-      </w:r>
-      <w:r>
-        <w:rPr>
-          <w:rStyle w:val="Strong"/>
-        </w:rPr>
-        <w:t>N</w:t>
-      </w:r>
-      <w:r>
-        <w:t xml:space="preserve"> and </w:t>
-      </w:r>
-      <w:r>
-        <w:rPr>
-          <w:rStyle w:val="Strong"/>
-        </w:rPr>
-        <w:t>M</w:t>
-      </w:r>
-      <w:r>
-        <w:t>. Second line contains N space seperated integers. Third line contains M space seperated integers.</w:t>
-      </w:r>
-    </w:p>
-    <w:p>
-      <w:pPr>
-        <w:pStyle w:val="Heading3"/>
-      </w:pPr>
-      <w:r>
-        <w:t>Output</w:t>
-      </w:r>
-    </w:p>
-    <w:p>
-      <w:pPr>
-        <w:pStyle w:val="NormalWeb"/>
-      </w:pPr>
-      <w:r>
-        <w:t xml:space="preserve">Output will consist of two lines. First line will contain an integer </w:t>
-      </w:r>
-      <w:r>
-        <w:rPr>
-          <w:rStyle w:val="Strong"/>
-        </w:rPr>
-        <w:t>S</w:t>
-      </w:r>
-      <w:r>
-        <w:t xml:space="preserve">, the number of elements which are in both arrays. Second line will contain the </w:t>
-      </w:r>
-      <w:r>
-        <w:rPr>
-          <w:rStyle w:val="Strong"/>
-        </w:rPr>
-        <w:t>S</w:t>
-      </w:r>
-      <w:r>
-        <w:t xml:space="preserve"> integers. You have to print them in ascending order.</w:t>
-      </w:r>
-    </w:p>
-    <w:p>
-      <w:pPr>
-        <w:pStyle w:val="Heading3"/>
-      </w:pPr>
-      <w:r>
-        <w:t>Constraints</w:t>
-      </w:r>
-    </w:p>
-    <w:p>
-      <w:pPr>
-        <w:pStyle w:val="ListParagraph"/>
-        <w:numPr>
-          <w:ilvl w:val="0"/>
-          <w:numId w:val="6"/>
-        </w:numPr>
-        <w:spacing w:before="100" w:beforeAutospacing="1" w:after="100" w:afterAutospacing="1" w:line="240" w:lineRule="auto"/>
-      </w:pPr>
-      <w:r>
-        <w:t xml:space="preserve">1 </w:t>
-      </w:r>
-      <w:r>
-        <w:rPr>
-          <w:rStyle w:val="katex-mathml"/>
-        </w:rPr>
-        <w:t>≤</w:t>
-      </w:r>
-      <w:r>
-        <w:rPr>
-          <w:rStyle w:val="mrel"/>
-        </w:rPr>
-        <w:t>≤</w:t>
-      </w:r>
-      <w:r>
-        <w:t xml:space="preserve"> N , M </w:t>
-      </w:r>
-      <w:r>
-        <w:rPr>
-          <w:rStyle w:val="katex-mathml"/>
-        </w:rPr>
-        <w:t>≤</w:t>
-      </w:r>
-      <w:r>
-        <w:rPr>
-          <w:rStyle w:val="mrel"/>
-        </w:rPr>
-        <w:t>≤</w:t>
-      </w:r>
-      <w:r>
-        <w:t xml:space="preserve"> </w:t>
-      </w:r>
-      <w:r>
-        <w:rPr>
-          <w:rStyle w:val="katex-mathml"/>
-        </w:rPr>
-        <w:t>105</w:t>
-      </w:r>
-      <w:r>
-        <w:rPr>
-          <w:rStyle w:val="mord"/>
-        </w:rPr>
-        <w:t>105</w:t>
-      </w:r>
-    </w:p>
-    <w:p>
-      <w:pPr>
-        <w:numPr>
-          <w:ilvl w:val="0"/>
-          <w:numId w:val="6"/>
-        </w:numPr>
-        <w:spacing w:before="100" w:beforeAutospacing="1" w:after="100" w:afterAutospacing="1" w:line="240" w:lineRule="auto"/>
-      </w:pPr>
-      <w:r>
-        <w:t xml:space="preserve">Every integer of the arrays is between 0 and </w:t>
-      </w:r>
-      <w:r>
-        <w:rPr>
-          <w:rStyle w:val="katex-mathml"/>
-        </w:rPr>
-        <w:t>106</w:t>
-      </w:r>
-      <w:r>
-        <w:rPr>
-          <w:rStyle w:val="mord"/>
-        </w:rPr>
-        <w:t>106</w:t>
       </w:r>
     </w:p>
     <w:p/>
@@ -6897,6 +5348,7 @@
   <w:style w:type="character" w:default="1" w:styleId="DefaultParagraphFont">
     <w:name w:val="Default Paragraph Font"/>
     <w:uiPriority w:val="1"/>
+    <w:semiHidden/>
     <w:unhideWhenUsed/>
   </w:style>
   <w:style w:type="table" w:default="1" w:styleId="TableNormal">

</xml_diff>

<commit_message>
Invoice Back-end (invoice create / delete / list / details) testing with postman 41
</commit_message>
<xml_diff>
--- a/notes.docx
+++ b/notes.docx
@@ -3745,6 +3745,15 @@
           <w:numId w:val="1"/>
         </w:numPr>
       </w:pPr>
+    </w:p>
+    <w:p>
+      <w:pPr>
+        <w:pStyle w:val="ListParagraph"/>
+        <w:numPr>
+          <w:ilvl w:val="0"/>
+          <w:numId w:val="1"/>
+        </w:numPr>
+      </w:pPr>
       <w:r>
         <w:t>Planning invoice table</w:t>
       </w:r>
@@ -3758,6 +3767,7 @@
         </w:numPr>
       </w:pPr>
       <w:r>
+        <w:lastRenderedPageBreak/>
         <w:t>Product Invoice Back-end development</w:t>
       </w:r>
     </w:p>
@@ -3770,230 +3780,301 @@
         </w:numPr>
       </w:pPr>
       <w:r>
+        <w:t>Front-end development</w:t>
+      </w:r>
+    </w:p>
+    <w:p>
+      <w:pPr>
+        <w:pStyle w:val="ListParagraph"/>
+        <w:numPr>
+          <w:ilvl w:val="0"/>
+          <w:numId w:val="1"/>
+        </w:numPr>
+        <w:spacing w:before="100" w:beforeAutospacing="1" w:after="100" w:afterAutospacing="1" w:line="240" w:lineRule="auto"/>
+        <w:rPr>
+          <w:rFonts w:ascii="Times New Roman" w:eastAsia="Times New Roman" w:hAnsi="Times New Roman" w:cs="Times New Roman"/>
+          <w:sz w:val="24"/>
+          <w:szCs w:val="24"/>
+        </w:rPr>
+      </w:pPr>
+      <w:r>
+        <w:rPr>
+          <w:rFonts w:ascii="Times New Roman" w:eastAsia="Times New Roman" w:hAnsi="Times New Roman" w:cs="Times New Roman"/>
+          <w:sz w:val="24"/>
+          <w:szCs w:val="24"/>
+        </w:rPr>
+        <w:t xml:space="preserve">Create Invoices Table : </w:t>
+      </w:r>
+      <w:r>
+        <w:rPr>
+          <w:rFonts w:ascii="Times New Roman" w:eastAsia="Times New Roman" w:hAnsi="Times New Roman" w:cs="Times New Roman"/>
+          <w:sz w:val="24"/>
+          <w:szCs w:val="24"/>
+        </w:rPr>
+        <w:t>php artisan make:migration create_</w:t>
+      </w:r>
+      <w:r>
+        <w:rPr>
+          <w:rFonts w:ascii="Times New Roman" w:eastAsia="Times New Roman" w:hAnsi="Times New Roman" w:cs="Times New Roman"/>
+          <w:sz w:val="24"/>
+          <w:szCs w:val="24"/>
+        </w:rPr>
+        <w:t>invoices</w:t>
+      </w:r>
+      <w:r>
+        <w:rPr>
+          <w:rFonts w:ascii="Times New Roman" w:eastAsia="Times New Roman" w:hAnsi="Times New Roman" w:cs="Times New Roman"/>
+          <w:sz w:val="24"/>
+          <w:szCs w:val="24"/>
+        </w:rPr>
+        <w:t>_table</w:t>
+      </w:r>
+    </w:p>
+    <w:p>
+      <w:pPr>
+        <w:pStyle w:val="bodyb1"/>
+        <w:numPr>
+          <w:ilvl w:val="0"/>
+          <w:numId w:val="1"/>
+        </w:numPr>
+      </w:pPr>
+      <w:r>
+        <w:t>open invoices.php from database-&gt;migrations, write necessary fields</w:t>
+      </w:r>
+    </w:p>
+    <w:p>
+      <w:pPr>
+        <w:pStyle w:val="bodyb1"/>
+        <w:numPr>
+          <w:ilvl w:val="0"/>
+          <w:numId w:val="1"/>
+        </w:numPr>
+      </w:pPr>
+      <w:r>
+        <w:t>create invoice_products</w:t>
+      </w:r>
+      <w:r>
+        <w:t xml:space="preserve"> table : </w:t>
+      </w:r>
+      <w:r>
+        <w:t>php artisan make:migration create_</w:t>
+      </w:r>
+      <w:r>
+        <w:t>invoice</w:t>
+      </w:r>
+      <w:r>
+        <w:t>_</w:t>
+      </w:r>
+      <w:r>
+        <w:t>products_</w:t>
+      </w:r>
+      <w:r>
+        <w:t>table</w:t>
+      </w:r>
+    </w:p>
+    <w:p>
+      <w:pPr>
+        <w:pStyle w:val="bodyb1"/>
+        <w:numPr>
+          <w:ilvl w:val="0"/>
+          <w:numId w:val="1"/>
+        </w:numPr>
+      </w:pPr>
+      <w:r>
+        <w:t>create table : php artisan migrate</w:t>
+      </w:r>
+    </w:p>
+    <w:p>
+      <w:r>
+        <w:t>40 [POS] Invoice Back End :</w:t>
+      </w:r>
+    </w:p>
+    <w:p>
+      <w:pPr>
+        <w:pStyle w:val="bodyb1"/>
+        <w:numPr>
+          <w:ilvl w:val="0"/>
+          <w:numId w:val="1"/>
+        </w:numPr>
+      </w:pPr>
+      <w:r>
+        <w:t>create controller : php artisan make:controller InvoiceController</w:t>
+      </w:r>
+    </w:p>
+    <w:p>
+      <w:pPr>
+        <w:pStyle w:val="bodyb1"/>
+        <w:numPr>
+          <w:ilvl w:val="0"/>
+          <w:numId w:val="1"/>
+        </w:numPr>
+      </w:pPr>
+      <w:r>
+        <w:t>create required functions within controller</w:t>
+      </w:r>
+      <w:r>
+        <w:t xml:space="preserve"> for managing routing</w:t>
+      </w:r>
+    </w:p>
+    <w:p>
+      <w:pPr>
+        <w:pStyle w:val="bodyb1"/>
+        <w:numPr>
+          <w:ilvl w:val="0"/>
+          <w:numId w:val="1"/>
+        </w:numPr>
+      </w:pPr>
+      <w:r>
+        <w:t>create model for invoice &amp; invoiceProducts : php artisan make:model invoice</w:t>
+      </w:r>
+    </w:p>
+    <w:p>
+      <w:pPr>
+        <w:pStyle w:val="bodyb1"/>
+        <w:numPr>
+          <w:ilvl w:val="0"/>
+          <w:numId w:val="1"/>
+        </w:numPr>
+      </w:pPr>
+      <w:r>
+        <w:t>php artisan make:model InvoiceProduct</w:t>
+      </w:r>
+    </w:p>
+    <w:p>
+      <w:pPr>
+        <w:pStyle w:val="bodyb1"/>
+        <w:numPr>
+          <w:ilvl w:val="0"/>
+          <w:numId w:val="1"/>
+        </w:numPr>
+      </w:pPr>
+      <w:r>
+        <w:t>create blade file ‘pages.dashboard.sale-page.blade.php’</w:t>
+      </w:r>
+    </w:p>
+    <w:p>
+      <w:pPr>
+        <w:pStyle w:val="bodyb1"/>
+        <w:numPr>
+          <w:ilvl w:val="0"/>
+          <w:numId w:val="1"/>
+        </w:numPr>
+      </w:pPr>
+      <w:r>
+        <w:t xml:space="preserve">DB::beginTransaction() and DB::rollBack() </w:t>
+      </w:r>
+      <w:r>
+        <w:t xml:space="preserve">function </w:t>
+      </w:r>
+      <w:r>
+        <w:t>is necessary for multiple table transaction</w:t>
+      </w:r>
+    </w:p>
+    <w:p>
+      <w:pPr>
+        <w:pStyle w:val="bodyb1"/>
+        <w:numPr>
+          <w:ilvl w:val="0"/>
+          <w:numId w:val="1"/>
+        </w:numPr>
+      </w:pPr>
+      <w:r>
+        <w:t>Create api endpoint in web.php</w:t>
+      </w:r>
+    </w:p>
+    <w:p>
+      <w:pPr>
+        <w:pStyle w:val="bodyb1"/>
+      </w:pPr>
+      <w:r>
+        <w:t>41 [POS] Test Invoice Back-End :</w:t>
+      </w:r>
+    </w:p>
+    <w:p>
+      <w:pPr>
+        <w:pStyle w:val="bodyb1"/>
+        <w:numPr>
+          <w:ilvl w:val="0"/>
+          <w:numId w:val="1"/>
+        </w:numPr>
+      </w:pPr>
+      <w:r>
+        <w:t>Back-end testing with Postman</w:t>
+      </w:r>
+    </w:p>
+    <w:p>
+      <w:pPr>
+        <w:pStyle w:val="bodyb1"/>
+        <w:numPr>
+          <w:ilvl w:val="0"/>
+          <w:numId w:val="1"/>
+        </w:numPr>
+      </w:pPr>
+      <w:r>
+        <w:t>Invoice Create</w:t>
+      </w:r>
+    </w:p>
+    <w:p>
+      <w:pPr>
+        <w:pStyle w:val="bodyb1"/>
+        <w:numPr>
+          <w:ilvl w:val="0"/>
+          <w:numId w:val="1"/>
+        </w:numPr>
+      </w:pPr>
+      <w:r>
+        <w:t>Invoice Delete</w:t>
+      </w:r>
+    </w:p>
+    <w:p>
+      <w:pPr>
+        <w:pStyle w:val="bodyb1"/>
+        <w:numPr>
+          <w:ilvl w:val="0"/>
+          <w:numId w:val="1"/>
+        </w:numPr>
+      </w:pPr>
+      <w:r>
+        <w:t>Invoice Details</w:t>
+      </w:r>
+    </w:p>
+    <w:p>
+      <w:pPr>
+        <w:pStyle w:val="bodyb1"/>
+        <w:numPr>
+          <w:ilvl w:val="0"/>
+          <w:numId w:val="1"/>
+        </w:numPr>
+      </w:pPr>
+      <w:r>
+        <w:t>Invoice List</w:t>
+      </w:r>
+    </w:p>
+    <w:p>
+      <w:pPr>
+        <w:pStyle w:val="bodyb1"/>
+      </w:pPr>
+      <w:r>
+        <w:t>42 :</w:t>
+      </w:r>
+    </w:p>
+    <w:p/>
+    <w:p>
+      <w:r>
+        <w:t>fscanf(STDIN, “%s %s”, $a, $b);</w:t>
+      </w:r>
+    </w:p>
+    <w:p>
+      <w:r>
+        <w:t>$line = trim($line, “ \r\n”);</w:t>
+      </w:r>
+    </w:p>
+    <w:p>
+      <w:r>
+        <w:rPr>
+          <w:noProof/>
+        </w:rPr>
         <w:lastRenderedPageBreak/>
-        <w:t>Front-end development</w:t>
-      </w:r>
-    </w:p>
-    <w:p>
-      <w:pPr>
-        <w:pStyle w:val="ListParagraph"/>
-        <w:numPr>
-          <w:ilvl w:val="0"/>
-          <w:numId w:val="1"/>
-        </w:numPr>
-        <w:spacing w:before="100" w:beforeAutospacing="1" w:after="100" w:afterAutospacing="1" w:line="240" w:lineRule="auto"/>
-        <w:rPr>
-          <w:rFonts w:ascii="Times New Roman" w:eastAsia="Times New Roman" w:hAnsi="Times New Roman" w:cs="Times New Roman"/>
-          <w:sz w:val="24"/>
-          <w:szCs w:val="24"/>
-        </w:rPr>
-      </w:pPr>
-      <w:r>
-        <w:rPr>
-          <w:rFonts w:ascii="Times New Roman" w:eastAsia="Times New Roman" w:hAnsi="Times New Roman" w:cs="Times New Roman"/>
-          <w:sz w:val="24"/>
-          <w:szCs w:val="24"/>
-        </w:rPr>
-        <w:t xml:space="preserve">Create Invoices Table : </w:t>
-      </w:r>
-      <w:r>
-        <w:rPr>
-          <w:rFonts w:ascii="Times New Roman" w:eastAsia="Times New Roman" w:hAnsi="Times New Roman" w:cs="Times New Roman"/>
-          <w:sz w:val="24"/>
-          <w:szCs w:val="24"/>
-        </w:rPr>
-        <w:t>php artisan make:migration create_</w:t>
-      </w:r>
-      <w:r>
-        <w:rPr>
-          <w:rFonts w:ascii="Times New Roman" w:eastAsia="Times New Roman" w:hAnsi="Times New Roman" w:cs="Times New Roman"/>
-          <w:sz w:val="24"/>
-          <w:szCs w:val="24"/>
-        </w:rPr>
-        <w:t>invoices</w:t>
-      </w:r>
-      <w:r>
-        <w:rPr>
-          <w:rFonts w:ascii="Times New Roman" w:eastAsia="Times New Roman" w:hAnsi="Times New Roman" w:cs="Times New Roman"/>
-          <w:sz w:val="24"/>
-          <w:szCs w:val="24"/>
-        </w:rPr>
-        <w:t>_table</w:t>
-      </w:r>
-    </w:p>
-    <w:p>
-      <w:pPr>
-        <w:pStyle w:val="bodyb1"/>
-        <w:numPr>
-          <w:ilvl w:val="0"/>
-          <w:numId w:val="1"/>
-        </w:numPr>
-      </w:pPr>
-      <w:r>
-        <w:t>open invoices.php from database-&gt;migrations, write necessary fields</w:t>
-      </w:r>
-    </w:p>
-    <w:p>
-      <w:pPr>
-        <w:pStyle w:val="bodyb1"/>
-        <w:numPr>
-          <w:ilvl w:val="0"/>
-          <w:numId w:val="1"/>
-        </w:numPr>
-      </w:pPr>
-      <w:r>
-        <w:t>create invoice_products</w:t>
-      </w:r>
-      <w:r>
-        <w:t xml:space="preserve"> table : </w:t>
-      </w:r>
-      <w:r>
-        <w:t>php artisan make:migration create_</w:t>
-      </w:r>
-      <w:r>
-        <w:t>invoice</w:t>
-      </w:r>
-      <w:r>
-        <w:t>_</w:t>
-      </w:r>
-      <w:r>
-        <w:t>products_</w:t>
-      </w:r>
-      <w:r>
-        <w:t>table</w:t>
-      </w:r>
-    </w:p>
-    <w:p>
-      <w:pPr>
-        <w:pStyle w:val="bodyb1"/>
-        <w:numPr>
-          <w:ilvl w:val="0"/>
-          <w:numId w:val="1"/>
-        </w:numPr>
-      </w:pPr>
-      <w:r>
-        <w:t>create table : php artisan migrate</w:t>
-      </w:r>
-    </w:p>
-    <w:p>
-      <w:r>
-        <w:t>40 [POS] Invoice Back End :</w:t>
-      </w:r>
-    </w:p>
-    <w:p>
-      <w:pPr>
-        <w:pStyle w:val="bodyb1"/>
-        <w:numPr>
-          <w:ilvl w:val="0"/>
-          <w:numId w:val="1"/>
-        </w:numPr>
-      </w:pPr>
-      <w:r>
-        <w:t>create controller : php artisan make:controller InvoiceController</w:t>
-      </w:r>
-    </w:p>
-    <w:p>
-      <w:pPr>
-        <w:pStyle w:val="bodyb1"/>
-        <w:numPr>
-          <w:ilvl w:val="0"/>
-          <w:numId w:val="1"/>
-        </w:numPr>
-      </w:pPr>
-      <w:r>
-        <w:t>create required functions within controller</w:t>
-      </w:r>
-      <w:r>
-        <w:t xml:space="preserve"> for managing routing</w:t>
-      </w:r>
-    </w:p>
-    <w:p>
-      <w:pPr>
-        <w:pStyle w:val="bodyb1"/>
-        <w:numPr>
-          <w:ilvl w:val="0"/>
-          <w:numId w:val="1"/>
-        </w:numPr>
-      </w:pPr>
-      <w:r>
-        <w:t>create model for invoice &amp; invoiceProducts : php artisan make:model invoice</w:t>
-      </w:r>
-    </w:p>
-    <w:p>
-      <w:pPr>
-        <w:pStyle w:val="bodyb1"/>
-        <w:numPr>
-          <w:ilvl w:val="0"/>
-          <w:numId w:val="1"/>
-        </w:numPr>
-      </w:pPr>
-      <w:r>
-        <w:t>php artisan make:model InvoiceProduct</w:t>
-      </w:r>
-    </w:p>
-    <w:p>
-      <w:pPr>
-        <w:pStyle w:val="bodyb1"/>
-        <w:numPr>
-          <w:ilvl w:val="0"/>
-          <w:numId w:val="1"/>
-        </w:numPr>
-      </w:pPr>
-      <w:r>
-        <w:t>create blade file ‘pages.dashboard.sale-page.blade.php’</w:t>
-      </w:r>
-    </w:p>
-    <w:p>
-      <w:pPr>
-        <w:pStyle w:val="bodyb1"/>
-        <w:numPr>
-          <w:ilvl w:val="0"/>
-          <w:numId w:val="1"/>
-        </w:numPr>
-      </w:pPr>
-      <w:r>
-        <w:t xml:space="preserve">DB::beginTransaction() and DB::rollBack() </w:t>
-      </w:r>
-      <w:r>
-        <w:t xml:space="preserve">function </w:t>
-      </w:r>
-      <w:r>
-        <w:t>is necessary for multiple table transaction</w:t>
-      </w:r>
-    </w:p>
-    <w:p>
-      <w:pPr>
-        <w:pStyle w:val="bodyb1"/>
-        <w:numPr>
-          <w:ilvl w:val="0"/>
-          <w:numId w:val="1"/>
-        </w:numPr>
-      </w:pPr>
-      <w:r>
-        <w:t>Create api endpoint in web.php</w:t>
-      </w:r>
-    </w:p>
-    <w:p>
-      <w:pPr>
-        <w:pStyle w:val="bodyb1"/>
-      </w:pPr>
-    </w:p>
-    <w:p/>
-    <w:p>
-      <w:r>
-        <w:t>fscanf(STDIN, “%s %s”, $a, $b);</w:t>
-      </w:r>
-    </w:p>
-    <w:p>
-      <w:r>
-        <w:t>$line = trim($line, “ \r\n”);</w:t>
-      </w:r>
-    </w:p>
-    <w:p>
-      <w:r>
-        <w:rPr>
-          <w:noProof/>
-        </w:rPr>
         <w:drawing>
           <wp:inline distT="0" distB="0" distL="0" distR="0" wp14:anchorId="5187B37F" wp14:editId="5DFDF962">
             <wp:extent cx="4657725" cy="2895600"/>

</xml_diff>

<commit_message>
Customer Invoice Front End 43
</commit_message>
<xml_diff>
--- a/notes.docx
+++ b/notes.docx
@@ -4051,13 +4051,56 @@
       </w:r>
     </w:p>
     <w:p>
-      <w:pPr>
-        <w:pStyle w:val="bodyb1"/>
-      </w:pPr>
-      <w:r>
-        <w:t>42 :</w:t>
-      </w:r>
-    </w:p>
+      <w:r>
+        <w:t>42 [POS] Working With Invoice Front End</w:t>
+      </w:r>
+      <w:r>
+        <w:t xml:space="preserve"> :</w:t>
+      </w:r>
+    </w:p>
+    <w:p>
+      <w:pPr>
+        <w:pStyle w:val="ListParagraph"/>
+        <w:numPr>
+          <w:ilvl w:val="0"/>
+          <w:numId w:val="1"/>
+        </w:numPr>
+      </w:pPr>
+      <w:r>
+        <w:t>Create a page sale-page</w:t>
+      </w:r>
+      <w:r>
+        <w:t>.blade</w:t>
+      </w:r>
+      <w:r>
+        <w:t>.php</w:t>
+      </w:r>
+      <w:r>
+        <w:t xml:space="preserve"> resources-&gt;views-&gt;pages-&gt;dashboard</w:t>
+      </w:r>
+    </w:p>
+    <w:p>
+      <w:r>
+        <w:t>43 [POS] Working With Invoice Front End</w:t>
+      </w:r>
+      <w:r>
+        <w:t xml:space="preserve"> :</w:t>
+      </w:r>
+    </w:p>
+    <w:p>
+      <w:pPr>
+        <w:pStyle w:val="ListParagraph"/>
+        <w:numPr>
+          <w:ilvl w:val="0"/>
+          <w:numId w:val="1"/>
+        </w:numPr>
+      </w:pPr>
+      <w:r>
+        <w:t>Invoice creation completed</w:t>
+      </w:r>
+    </w:p>
+    <w:p/>
+    <w:p/>
     <w:p/>
     <w:p>
       <w:r>

</xml_diff>

<commit_message>
Some problem with Invoice Details
</commit_message>
<xml_diff>
--- a/notes.docx
+++ b/notes.docx
@@ -4099,6 +4099,59 @@
         <w:t>Invoice creation completed</w:t>
       </w:r>
     </w:p>
+    <w:p>
+      <w:r>
+        <w:t>43 (B) [POS] Working With Invoice List And Print</w:t>
+      </w:r>
+      <w:r>
+        <w:t xml:space="preserve"> :</w:t>
+      </w:r>
+    </w:p>
+    <w:p>
+      <w:pPr>
+        <w:pStyle w:val="ListParagraph"/>
+        <w:numPr>
+          <w:ilvl w:val="0"/>
+          <w:numId w:val="1"/>
+        </w:numPr>
+      </w:pPr>
+      <w:r>
+        <w:t>create invoice-page.blade.php page</w:t>
+      </w:r>
+    </w:p>
+    <w:p>
+      <w:pPr>
+        <w:pStyle w:val="ListParagraph"/>
+        <w:numPr>
+          <w:ilvl w:val="0"/>
+          <w:numId w:val="1"/>
+        </w:numPr>
+      </w:pPr>
+      <w:r>
+        <w:t>create a folder resources-&gt;views-&gt;components-&gt;invoice</w:t>
+      </w:r>
+    </w:p>
+    <w:p>
+      <w:pPr>
+        <w:pStyle w:val="ListParagraph"/>
+        <w:numPr>
+          <w:ilvl w:val="0"/>
+          <w:numId w:val="1"/>
+        </w:numPr>
+      </w:pPr>
+      <w:r>
+        <w:t>create file invoice-list.blade.php, invoice-details.blade.php &amp; invoice-delete.blade.php in invoice folder</w:t>
+      </w:r>
+    </w:p>
+    <w:p>
+      <w:pPr>
+        <w:pStyle w:val="ListParagraph"/>
+        <w:numPr>
+          <w:ilvl w:val="0"/>
+          <w:numId w:val="1"/>
+        </w:numPr>
+      </w:pPr>
+    </w:p>
     <w:p/>
     <w:p/>
     <w:p/>
@@ -4109,6 +4162,7 @@
     </w:p>
     <w:p>
       <w:r>
+        <w:lastRenderedPageBreak/>
         <w:t>$line = trim($line, “ \r\n”);</w:t>
       </w:r>
     </w:p>
@@ -4117,7 +4171,6 @@
         <w:rPr>
           <w:noProof/>
         </w:rPr>
-        <w:lastRenderedPageBreak/>
         <w:drawing>
           <wp:inline distT="0" distB="0" distL="0" distR="0" wp14:anchorId="5187B37F" wp14:editId="5DFDF962">
             <wp:extent cx="4657725" cy="2895600"/>

</xml_diff>